<commit_message>
Creazione requisiti funzionali e non funzionali del RAD
</commit_message>
<xml_diff>
--- a/Internal Work Product/Documenti Ufficiali/PS_YouLearn.docx
+++ b/Internal Work Product/Documenti Ufficiali/PS_YouLearn.docx
@@ -415,7 +415,11 @@
               </mc:Choice>
               <mc:Fallback>
                 <w:pict>
-                  <v:shape w14:anchorId="089F89EC" id="Casella di testo 1" o:spid="_x0000_s1027" type="#_x0000_t202" alt="Casella di testo in cui sono visualizzate le informazioni sul contatto della società" style="position:absolute;margin-left:416.8pt;margin-top:0;width:468pt;height:48.95pt;z-index:251661312;visibility:visible;mso-wrap-style:square;mso-width-percent:1000;mso-height-percent:0;mso-wrap-distance-left:9pt;mso-wrap-distance-top:0;mso-wrap-distance-right:9pt;mso-wrap-distance-bottom:0;mso-position-horizontal:right;mso-position-horizontal-relative:margin;mso-position-vertical:bottom;mso-position-vertical-relative:margin;mso-width-percent:1000;mso-height-percent:0;mso-width-relative:margin;mso-height-relative:margin;v-text-anchor:middle" o:gfxdata="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" fillcolor="#0070c0" stroked="f" strokeweight=".5pt">
+                  <v:shapetype w14:anchorId="089F89EC" id="_x0000_t202" coordsize="21600,21600" o:spt="202" path="m,l,21600r21600,l21600,xe">
+                    <v:stroke joinstyle="miter"/>
+                    <v:path gradientshapeok="t" o:connecttype="rect"/>
+                  </v:shapetype>
+                  <v:shape id="Casella di testo 1" o:spid="_x0000_s1027" type="#_x0000_t202" alt="Casella di testo in cui sono visualizzate le informazioni sul contatto della società" style="position:absolute;margin-left:416.8pt;margin-top:0;width:468pt;height:48.95pt;z-index:251661312;visibility:visible;mso-wrap-style:square;mso-width-percent:1000;mso-height-percent:0;mso-wrap-distance-left:9pt;mso-wrap-distance-top:0;mso-wrap-distance-right:9pt;mso-wrap-distance-bottom:0;mso-position-horizontal:right;mso-position-horizontal-relative:margin;mso-position-vertical:bottom;mso-position-vertical-relative:margin;mso-width-percent:1000;mso-height-percent:0;mso-width-relative:margin;mso-height-relative:margin;v-text-anchor:middle" o:gfxdata="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" fillcolor="#0070c0" stroked="f" strokeweight=".5pt">
                     <v:textbox inset="12.96pt,0,12.96pt,0">
                       <w:txbxContent>
                         <w:tbl>
@@ -1932,8 +1936,6 @@
               <w:lang w:val="it-IT"/>
             </w:rPr>
           </w:pPr>
-          <w:bookmarkStart w:id="0" w:name="_GoBack"/>
-          <w:bookmarkEnd w:id="0"/>
         </w:p>
         <w:p>
           <w:pPr>
@@ -2409,80 +2411,61 @@
               <w:pPr>
                 <w:pStyle w:val="TOC1"/>
               </w:pPr>
-              <w:r>
-                <w:rPr>
-                  <w:rStyle w:val="Hyperlink"/>
-                </w:rPr>
-                <w:fldChar w:fldCharType="begin"/>
-              </w:r>
-              <w:r>
-                <w:rPr>
-                  <w:rStyle w:val="Hyperlink"/>
-                </w:rPr>
-                <w:instrText xml:space="preserve"> HYPERLINK \l "_Toc433975266" </w:instrText>
-              </w:r>
-              <w:r>
-                <w:rPr>
-                  <w:rStyle w:val="Hyperlink"/>
-                </w:rPr>
-                <w:fldChar w:fldCharType="separate"/>
-              </w:r>
-              <w:r>
-                <w:rPr>
-                  <w:rStyle w:val="Hyperlink"/>
-                </w:rPr>
-                <w:t xml:space="preserve">4. </w:t>
-              </w:r>
-              <w:r>
-                <w:rPr>
-                  <w:rStyle w:val="Hyperlink"/>
-                </w:rPr>
-                <w:t>Requisiti Funzionali</w:t>
-              </w:r>
-              <w:r>
-                <w:rPr>
-                  <w:webHidden/>
-                </w:rPr>
-                <w:tab/>
-              </w:r>
-              <w:r>
-                <w:rPr>
-                  <w:webHidden/>
-                </w:rPr>
-                <w:fldChar w:fldCharType="begin"/>
-              </w:r>
-              <w:r>
-                <w:rPr>
-                  <w:webHidden/>
-                </w:rPr>
-                <w:instrText xml:space="preserve"> PAGEREF _Toc433975266 \h </w:instrText>
-              </w:r>
-              <w:r>
-                <w:rPr>
-                  <w:webHidden/>
-                </w:rPr>
-              </w:r>
-              <w:r>
-                <w:rPr>
-                  <w:webHidden/>
-                </w:rPr>
-                <w:fldChar w:fldCharType="separate"/>
-              </w:r>
-              <w:r>
-                <w:rPr>
-                  <w:webHidden/>
-                </w:rPr>
-                <w:t>3</w:t>
-              </w:r>
-              <w:r>
-                <w:rPr>
-                  <w:webHidden/>
-                </w:rPr>
-                <w:fldChar w:fldCharType="end"/>
-              </w:r>
-              <w:r>
-                <w:fldChar w:fldCharType="end"/>
-              </w:r>
+              <w:hyperlink w:anchor="_Toc433975266" w:history="1">
+                <w:r>
+                  <w:rPr>
+                    <w:rStyle w:val="Hyperlink"/>
+                  </w:rPr>
+                  <w:t xml:space="preserve">4. </w:t>
+                </w:r>
+                <w:r>
+                  <w:rPr>
+                    <w:rStyle w:val="Hyperlink"/>
+                  </w:rPr>
+                  <w:t>Requisiti Funzionali</w:t>
+                </w:r>
+                <w:r>
+                  <w:rPr>
+                    <w:webHidden/>
+                  </w:rPr>
+                  <w:tab/>
+                </w:r>
+                <w:r>
+                  <w:rPr>
+                    <w:webHidden/>
+                  </w:rPr>
+                  <w:fldChar w:fldCharType="begin"/>
+                </w:r>
+                <w:r>
+                  <w:rPr>
+                    <w:webHidden/>
+                  </w:rPr>
+                  <w:instrText xml:space="preserve"> PAGEREF _Toc433975266 \h </w:instrText>
+                </w:r>
+                <w:r>
+                  <w:rPr>
+                    <w:webHidden/>
+                  </w:rPr>
+                </w:r>
+                <w:r>
+                  <w:rPr>
+                    <w:webHidden/>
+                  </w:rPr>
+                  <w:fldChar w:fldCharType="separate"/>
+                </w:r>
+                <w:r>
+                  <w:rPr>
+                    <w:webHidden/>
+                  </w:rPr>
+                  <w:t>3</w:t>
+                </w:r>
+                <w:r>
+                  <w:rPr>
+                    <w:webHidden/>
+                  </w:rPr>
+                  <w:fldChar w:fldCharType="end"/>
+                </w:r>
+              </w:hyperlink>
             </w:p>
             <w:p>
               <w:pPr>
@@ -2505,19 +2488,7 @@
                   <w:rPr>
                     <w:rStyle w:val="Hyperlink"/>
                   </w:rPr>
-                  <w:t xml:space="preserve">Requisiti </w:t>
-                </w:r>
-                <w:r>
-                  <w:rPr>
-                    <w:rStyle w:val="Hyperlink"/>
-                  </w:rPr>
-                  <w:t xml:space="preserve">Non </w:t>
-                </w:r>
-                <w:r>
-                  <w:rPr>
-                    <w:rStyle w:val="Hyperlink"/>
-                  </w:rPr>
-                  <w:t>Funzionali</w:t>
+                  <w:t>Requisiti Non Funzionali</w:t>
                 </w:r>
                 <w:r>
                   <w:rPr>
@@ -2796,14 +2767,14 @@
           <w:lang w:val="it-IT"/>
         </w:rPr>
       </w:pPr>
-      <w:bookmarkStart w:id="1" w:name="_Toc433975253"/>
+      <w:bookmarkStart w:id="0" w:name="_Toc433975253"/>
       <w:r>
         <w:rPr>
           <w:lang w:val="it-IT"/>
         </w:rPr>
         <w:t xml:space="preserve">1. </w:t>
       </w:r>
-      <w:bookmarkEnd w:id="1"/>
+      <w:bookmarkEnd w:id="0"/>
       <w:r>
         <w:rPr>
           <w:lang w:val="it-IT"/>
@@ -2818,7 +2789,7 @@
           <w:lang w:val="it-IT"/>
         </w:rPr>
       </w:pPr>
-      <w:bookmarkStart w:id="2" w:name="_Toc433975255"/>
+      <w:bookmarkStart w:id="1" w:name="_Toc433975255"/>
       <w:r>
         <w:rPr>
           <w:rFonts w:cs="Calibri"/>
@@ -2855,36 +2826,147 @@
           <w:color w:val="0070C0"/>
           <w:sz w:val="72"/>
           <w:szCs w:val="72"/>
-        </w:rPr>
-        <w:t>2</w:t>
-      </w:r>
+          <w:lang w:val="it-IT"/>
+        </w:rPr>
+        <w:t xml:space="preserve">2. </w:t>
+      </w:r>
+      <w:bookmarkEnd w:id="1"/>
       <w:r>
         <w:rPr>
           <w:rStyle w:val="TitleChar"/>
           <w:color w:val="0070C0"/>
           <w:sz w:val="72"/>
           <w:szCs w:val="72"/>
-        </w:rPr>
-        <w:t>.</w:t>
-      </w:r>
-      <w:r>
-        <w:rPr>
-          <w:rStyle w:val="TitleChar"/>
-          <w:color w:val="0070C0"/>
-          <w:sz w:val="72"/>
-          <w:szCs w:val="72"/>
+          <w:lang w:val="it-IT"/>
+        </w:rPr>
+        <w:t>Obiettivi</w:t>
+      </w:r>
+    </w:p>
+    <w:p>
+      <w:pPr>
+        <w:rPr>
+          <w:rFonts w:cs="Calibri"/>
+          <w:lang w:val="it-IT"/>
+        </w:rPr>
+      </w:pPr>
+      <w:r>
+        <w:rPr>
+          <w:rFonts w:cs="Calibri"/>
+          <w:lang w:val="it-IT"/>
+        </w:rPr>
+        <w:t xml:space="preserve">Gli obiettivi del progetto </w:t>
+      </w:r>
+      <w:proofErr w:type="spellStart"/>
+      <w:r>
+        <w:rPr>
+          <w:rFonts w:cs="Calibri"/>
+          <w:lang w:val="it-IT"/>
+        </w:rPr>
+        <w:t>YouLearn</w:t>
+      </w:r>
+      <w:proofErr w:type="spellEnd"/>
+      <w:r>
+        <w:rPr>
+          <w:rFonts w:cs="Calibri"/>
+          <w:lang w:val="it-IT"/>
+        </w:rPr>
+        <w:t xml:space="preserve"> sono:</w:t>
+      </w:r>
+    </w:p>
+    <w:p>
+      <w:pPr>
+        <w:rPr>
+          <w:rFonts w:cs="Calibri"/>
+          <w:lang w:val="it-IT"/>
+        </w:rPr>
+      </w:pPr>
+      <w:r>
+        <w:rPr>
+          <w:rFonts w:cs="Calibri"/>
+          <w:lang w:val="it-IT"/>
+        </w:rPr>
+        <w:t>-</w:t>
+      </w:r>
+      <w:r>
+        <w:rPr>
+          <w:rFonts w:cs="Calibri"/>
+          <w:lang w:val="it-IT"/>
         </w:rPr>
         <w:t xml:space="preserve"> </w:t>
       </w:r>
+      <w:r>
+        <w:rPr>
+          <w:rFonts w:cs="Calibri"/>
+          <w:lang w:val="it-IT"/>
+        </w:rPr>
+        <w:t>Creare un’infrastruttura che permetta la fruizione di corsi d’insegnamento, gratuiti o a pagamento, con la possibilità di seguirli o di crearne di propri;</w:t>
+      </w:r>
+    </w:p>
+    <w:p>
+      <w:pPr>
+        <w:rPr>
+          <w:rFonts w:cs="Calibri"/>
+          <w:lang w:val="it-IT"/>
+        </w:rPr>
+      </w:pPr>
+      <w:r>
+        <w:rPr>
+          <w:rFonts w:cs="Calibri"/>
+          <w:lang w:val="it-IT"/>
+        </w:rPr>
+        <w:t>- Creazione di un sistema di feedback che permetta agli studenti di aver garanzia dell’affidabilità del corso e ai docenti di tener traccia del tasso di gradimento delle lezioni;</w:t>
+      </w:r>
+    </w:p>
+    <w:p>
+      <w:pPr>
+        <w:pStyle w:val="TOCHeading"/>
+        <w:rPr>
+          <w:lang w:val="it-IT"/>
+        </w:rPr>
+      </w:pPr>
+      <w:r>
+        <w:rPr>
+          <w:lang w:val="it-IT"/>
+        </w:rPr>
+        <w:t>3. Scenari</w:t>
+      </w:r>
+    </w:p>
+    <w:p>
+      <w:pPr>
+        <w:rPr>
+          <w:rFonts w:cs="Calibri"/>
+          <w:lang w:val="it-IT"/>
+        </w:rPr>
+      </w:pPr>
+      <w:r>
+        <w:rPr>
+          <w:rFonts w:cs="Calibri"/>
+          <w:lang w:val="it-IT"/>
+        </w:rPr>
+        <w:t>Gli scenari presenti all’interno di questa sezione raffigurano l’uso pratico delle funzionalità principali della piattaforma web. Gli scenari dentro questa sezione saranno divisi a secondo del ruolo che ha l’attore principale dello scenario.</w:t>
+      </w:r>
+    </w:p>
+    <w:p>
+      <w:pPr>
+        <w:pStyle w:val="Heading2"/>
+        <w:rPr>
+          <w:lang w:val="it-IT"/>
+        </w:rPr>
+      </w:pPr>
+      <w:bookmarkStart w:id="2" w:name="_Toc433975256"/>
+      <w:r>
+        <w:rPr>
+          <w:lang w:val="it-IT"/>
+        </w:rPr>
+        <w:t xml:space="preserve">3.1 </w:t>
+      </w:r>
       <w:bookmarkEnd w:id="2"/>
       <w:r>
         <w:rPr>
-          <w:rStyle w:val="TitleChar"/>
-          <w:color w:val="0070C0"/>
-          <w:sz w:val="72"/>
-          <w:szCs w:val="72"/>
-        </w:rPr>
-        <w:t>Obiettivi</w:t>
+          <w:rFonts w:asciiTheme="majorHAnsi" w:hAnsiTheme="majorHAnsi" w:cs="Calibri"/>
+          <w:lang w:val="it-IT"/>
+        </w:rPr>
+        <w:t>Scenari dello studente</w:t>
       </w:r>
     </w:p>
     <w:p>
@@ -2899,104 +2981,15 @@
           <w:rFonts w:cs="Calibri"/>
           <w:lang w:val="it-IT"/>
         </w:rPr>
-        <w:t xml:space="preserve">Gli obiettivi del progetto </w:t>
-      </w:r>
-      <w:proofErr w:type="spellStart"/>
-      <w:r>
-        <w:rPr>
-          <w:rFonts w:cs="Calibri"/>
-          <w:lang w:val="it-IT"/>
-        </w:rPr>
-        <w:t>YouLearn</w:t>
-      </w:r>
-      <w:proofErr w:type="spellEnd"/>
-      <w:r>
-        <w:rPr>
-          <w:rFonts w:cs="Calibri"/>
-          <w:lang w:val="it-IT"/>
-        </w:rPr>
-        <w:t xml:space="preserve"> sono:</w:t>
-      </w:r>
-    </w:p>
-    <w:p>
-      <w:pPr>
-        <w:rPr>
-          <w:rFonts w:cs="Calibri"/>
-          <w:lang w:val="it-IT"/>
-        </w:rPr>
-      </w:pPr>
-      <w:r>
-        <w:rPr>
-          <w:rFonts w:cs="Calibri"/>
-          <w:lang w:val="it-IT"/>
-        </w:rPr>
-        <w:t>-</w:t>
-      </w:r>
-      <w:r>
-        <w:rPr>
-          <w:rFonts w:cs="Calibri"/>
-          <w:lang w:val="it-IT"/>
-        </w:rPr>
-        <w:t xml:space="preserve"> </w:t>
-      </w:r>
-      <w:r>
-        <w:rPr>
-          <w:rFonts w:cs="Calibri"/>
-          <w:lang w:val="it-IT"/>
-        </w:rPr>
-        <w:t>Creare un’infrastruttura che permetta la fruizione di corsi d’insegnamento, gratuiti o a pagamento, con la possibilità di seguirli o di crearne di propri;</w:t>
-      </w:r>
-    </w:p>
-    <w:p>
-      <w:pPr>
-        <w:rPr>
-          <w:rFonts w:cs="Calibri"/>
-          <w:lang w:val="it-IT"/>
-        </w:rPr>
-      </w:pPr>
-      <w:r>
-        <w:rPr>
-          <w:rFonts w:cs="Calibri"/>
-          <w:lang w:val="it-IT"/>
-        </w:rPr>
-        <w:t>- Creazione di un sistema di feedback che permetta agli studenti di aver garanzia dell’affidabilità del corso e ai docenti di tener traccia del tasso di gradimento delle lezioni;</w:t>
-      </w:r>
-    </w:p>
-    <w:p>
-      <w:pPr>
-        <w:pStyle w:val="TOCHeading"/>
-        <w:rPr>
-          <w:lang w:val="it-IT"/>
-        </w:rPr>
-      </w:pPr>
-      <w:r>
-        <w:rPr>
-          <w:lang w:val="it-IT"/>
-        </w:rPr>
-        <w:t>3. Scenari</w:t>
-      </w:r>
-    </w:p>
-    <w:p>
-      <w:pPr>
-        <w:rPr>
-          <w:rFonts w:cs="Calibri"/>
-          <w:lang w:val="it-IT"/>
-        </w:rPr>
-      </w:pPr>
-      <w:r>
-        <w:rPr>
-          <w:rFonts w:cs="Calibri"/>
-          <w:lang w:val="it-IT"/>
-        </w:rPr>
-        <w:t>Gli scenari presenti all’interno di questa sezione raffigurano l’uso pratico delle funzionalità principali della piattaforma web. Gli scenari dentro questa sezione saranno divisi a secondo del ruolo che ha l’attore principale dello scenario</w:t>
-      </w:r>
-      <w:r>
-        <w:rPr>
-          <w:rFonts w:cs="Calibri"/>
-          <w:lang w:val="it-IT"/>
-        </w:rPr>
-        <w:t>.</w:t>
-      </w:r>
+        <w:t>Gli scenari presenti all’interno di questa sezione raffigurano l’uso pratico delle funzionalità principali della piattaforma web. Gli scenari dentro questa sezione saranno divisi a secondo del ruolo che ha l’attore principale dello scenario.</w:t>
+      </w:r>
+    </w:p>
+    <w:p>
+      <w:pPr>
+        <w:rPr>
+          <w:lang w:val="it-IT"/>
+        </w:rPr>
+      </w:pPr>
     </w:p>
     <w:p>
       <w:pPr>
@@ -3005,70 +2998,13 @@
           <w:lang w:val="it-IT"/>
         </w:rPr>
       </w:pPr>
-      <w:bookmarkStart w:id="3" w:name="_Toc433975256"/>
-      <w:r>
-        <w:rPr>
-          <w:lang w:val="it-IT"/>
-        </w:rPr>
-        <w:t xml:space="preserve">3.1 </w:t>
-      </w:r>
-      <w:bookmarkEnd w:id="3"/>
-      <w:r>
-        <w:rPr>
-          <w:rFonts w:asciiTheme="majorHAnsi" w:hAnsiTheme="majorHAnsi" w:cs="Calibri"/>
-          <w:lang w:val="it-IT"/>
-        </w:rPr>
-        <w:t>Scenari dello studente</w:t>
-      </w:r>
-    </w:p>
-    <w:p>
-      <w:pPr>
-        <w:rPr>
-          <w:rFonts w:cs="Calibri"/>
-          <w:lang w:val="it-IT"/>
-        </w:rPr>
-      </w:pPr>
-      <w:r>
-        <w:rPr>
-          <w:rFonts w:cs="Calibri"/>
-          <w:lang w:val="it-IT"/>
-        </w:rPr>
-        <w:t>Gli scenari presenti all’interno di questa sezione raffigurano l’uso pratico delle funzionalità principali della piattaforma web. Gli scenari dentro questa sezione saranno divisi a secondo del ruolo che ha l’attore principale dello scenario.</w:t>
-      </w:r>
-    </w:p>
-    <w:p>
-      <w:pPr>
-        <w:rPr>
-          <w:lang w:val="it-IT"/>
-        </w:rPr>
-      </w:pPr>
-    </w:p>
-    <w:p>
-      <w:pPr>
-        <w:pStyle w:val="Heading2"/>
-        <w:rPr>
-          <w:lang w:val="it-IT"/>
-        </w:rPr>
-      </w:pPr>
-      <w:bookmarkStart w:id="4" w:name="_Toc433975258"/>
+      <w:bookmarkStart w:id="3" w:name="_Toc433975258"/>
       <w:r>
         <w:rPr>
           <w:lang w:val="it-IT"/>
         </w:rPr>
         <w:lastRenderedPageBreak/>
-        <w:t>3.1</w:t>
-      </w:r>
-      <w:r>
-        <w:rPr>
-          <w:lang w:val="it-IT"/>
-        </w:rPr>
-        <w:t>.1</w:t>
-      </w:r>
-      <w:r>
-        <w:rPr>
-          <w:lang w:val="it-IT"/>
-        </w:rPr>
-        <w:t xml:space="preserve"> </w:t>
+        <w:t xml:space="preserve">3.1.1 </w:t>
       </w:r>
       <w:r>
         <w:rPr>
@@ -3578,6 +3514,9 @@
     <w:p>
       <w:pPr>
         <w:spacing w:after="0"/>
+        <w:rPr>
+          <w:lang w:val="it-IT"/>
+        </w:rPr>
       </w:pPr>
     </w:p>
     <w:p>
@@ -3894,19 +3833,7 @@
         <w:rPr>
           <w:lang w:val="it-IT"/>
         </w:rPr>
-        <w:t>3.1.</w:t>
-      </w:r>
-      <w:r>
-        <w:rPr>
-          <w:lang w:val="it-IT"/>
-        </w:rPr>
-        <w:t>3</w:t>
-      </w:r>
-      <w:r>
-        <w:rPr>
-          <w:lang w:val="it-IT"/>
-        </w:rPr>
-        <w:t xml:space="preserve"> </w:t>
+        <w:t xml:space="preserve">3.1.3 </w:t>
       </w:r>
       <w:r>
         <w:rPr>
@@ -4193,259 +4120,255 @@
           <w:rFonts w:asciiTheme="majorHAnsi" w:hAnsiTheme="majorHAnsi" w:cs="Calibri"/>
           <w:lang w:val="it-IT"/>
         </w:rPr>
-        <w:t xml:space="preserve">Seguire </w:t>
-      </w:r>
-      <w:r>
+        <w:t>Seguire Nuova Lezione</w:t>
+      </w:r>
+    </w:p>
+    <w:p>
+      <w:pPr>
+        <w:spacing w:after="0"/>
+        <w:rPr>
+          <w:lang w:val="it-IT"/>
+        </w:rPr>
+      </w:pPr>
+    </w:p>
+    <w:p>
+      <w:pPr>
+        <w:spacing w:after="0" w:line="240" w:lineRule="auto"/>
+        <w:rPr>
+          <w:lang w:val="it-IT"/>
+        </w:rPr>
+      </w:pPr>
+      <w:r>
+        <w:rPr>
+          <w:lang w:val="it-IT"/>
+        </w:rPr>
+        <w:t xml:space="preserve">Mentre Pippo legge la descrizione del corso di cucina “Tutorial sul come preparare piatti esotici”, gli compare una notifica in alto a destra che si presenta con un “1” vicino al campanellino di notifica e un messaggio in basso a destra con scritto “NUOVA LEZIONE! Ciao Pippo, il prof. Gerardo Benevento ha inserito la lezione ‘5 – Creare una pallina in </w:t>
+      </w:r>
+      <w:proofErr w:type="spellStart"/>
+      <w:r>
+        <w:rPr>
+          <w:lang w:val="it-IT"/>
+        </w:rPr>
+        <w:t>Unity</w:t>
+      </w:r>
+      <w:proofErr w:type="spellEnd"/>
+      <w:r>
+        <w:rPr>
+          <w:lang w:val="it-IT"/>
+        </w:rPr>
+        <w:t xml:space="preserve">’...”. Pippo decide di cliccare sul campanellino della notifica e visualizza il seguente messaggio “Ciao Pippo, il prof. Gerardo Benevento ha inserito la lezione ‘ Creare una pallina in </w:t>
+      </w:r>
+      <w:proofErr w:type="spellStart"/>
+      <w:r>
+        <w:rPr>
+          <w:lang w:val="it-IT"/>
+        </w:rPr>
+        <w:t>Unity</w:t>
+      </w:r>
+      <w:proofErr w:type="spellEnd"/>
+      <w:r>
+        <w:rPr>
+          <w:lang w:val="it-IT"/>
+        </w:rPr>
+        <w:t xml:space="preserve">’ del corso di ‘ Imparare </w:t>
+      </w:r>
+      <w:proofErr w:type="spellStart"/>
+      <w:r>
+        <w:rPr>
+          <w:lang w:val="it-IT"/>
+        </w:rPr>
+        <w:t>Unity</w:t>
+      </w:r>
+      <w:proofErr w:type="spellEnd"/>
+      <w:r>
+        <w:rPr>
+          <w:lang w:val="it-IT"/>
+        </w:rPr>
+        <w:t xml:space="preserve"> </w:t>
+      </w:r>
+      <w:proofErr w:type="spellStart"/>
+      <w:r>
+        <w:rPr>
+          <w:lang w:val="it-IT"/>
+        </w:rPr>
+        <w:t>step-by-step</w:t>
+      </w:r>
+      <w:proofErr w:type="spellEnd"/>
+      <w:r>
+        <w:rPr>
+          <w:lang w:val="it-IT"/>
+        </w:rPr>
+        <w:t xml:space="preserve">‘, clicca qui per visualizzarla! </w:t>
+      </w:r>
+      <w:r>
+        <w:rPr>
+          <w:lang w:val="it-IT"/>
+        </w:rPr>
+        <w:t xml:space="preserve">’. </w:t>
+      </w:r>
+    </w:p>
+    <w:p>
+      <w:pPr>
+        <w:spacing w:after="0" w:line="240" w:lineRule="auto"/>
+        <w:rPr>
+          <w:lang w:val="it-IT"/>
+        </w:rPr>
+      </w:pPr>
+    </w:p>
+    <w:p>
+      <w:pPr>
+        <w:spacing w:after="0" w:line="240" w:lineRule="auto"/>
+        <w:rPr>
+          <w:lang w:val="it-IT"/>
+        </w:rPr>
+      </w:pPr>
+      <w:r>
+        <w:rPr>
+          <w:lang w:val="it-IT"/>
+        </w:rPr>
+        <w:t>Pippo, che segue attivamente ogni corso in cui è iscritto, preme su ‘clicca qui’ nel messaggio comparso in cima alla lista delle notifiche apertasi tramite il campanellino.</w:t>
+      </w:r>
+    </w:p>
+    <w:p>
+      <w:pPr>
+        <w:spacing w:after="0" w:line="240" w:lineRule="auto"/>
+        <w:rPr>
+          <w:lang w:val="it-IT"/>
+        </w:rPr>
+      </w:pPr>
+      <w:r>
+        <w:rPr>
+          <w:lang w:val="it-IT"/>
+        </w:rPr>
+        <w:t xml:space="preserve">Dopo aver cliccato, viene reindirizzato alla pagina del corso “Imparare </w:t>
+      </w:r>
+      <w:proofErr w:type="spellStart"/>
+      <w:r>
+        <w:rPr>
+          <w:lang w:val="it-IT"/>
+        </w:rPr>
+        <w:t>Unity</w:t>
+      </w:r>
+      <w:proofErr w:type="spellEnd"/>
+      <w:r>
+        <w:rPr>
+          <w:lang w:val="it-IT"/>
+        </w:rPr>
+        <w:t xml:space="preserve"> </w:t>
+      </w:r>
+      <w:proofErr w:type="spellStart"/>
+      <w:r>
+        <w:rPr>
+          <w:lang w:val="it-IT"/>
+        </w:rPr>
+        <w:t>step-by-step</w:t>
+      </w:r>
+      <w:proofErr w:type="spellEnd"/>
+      <w:r>
+        <w:rPr>
+          <w:lang w:val="it-IT"/>
+        </w:rPr>
+        <w:t xml:space="preserve">” tenuto da Gerardo Benevento, scrolla la lista delle lezioni e clicca sulla lezione con titolo “Creare una pallina in </w:t>
+      </w:r>
+      <w:proofErr w:type="spellStart"/>
+      <w:r>
+        <w:rPr>
+          <w:lang w:val="it-IT"/>
+        </w:rPr>
+        <w:t>Unity</w:t>
+      </w:r>
+      <w:proofErr w:type="spellEnd"/>
+      <w:r>
+        <w:rPr>
+          <w:lang w:val="it-IT"/>
+        </w:rPr>
+        <w:t>”. Visualizza la pagina del corso e clicca sul simbolo del play al centro del video e inizia a guardare la lezione.</w:t>
+      </w:r>
+    </w:p>
+    <w:p>
+      <w:pPr>
+        <w:spacing w:after="0" w:line="240" w:lineRule="auto"/>
+        <w:rPr>
+          <w:lang w:val="it-IT"/>
+        </w:rPr>
+      </w:pPr>
+      <w:r>
+        <w:rPr>
+          <w:lang w:val="it-IT"/>
+        </w:rPr>
+        <w:t>Arrivato al minuto 5, Pippo non ha capito come arrotondare l’oggetto in modo da farla diventare una pallina, per cui clicca sulla barra della riproduzione del video per tornare al minuto 2 della lezione.</w:t>
+      </w:r>
+    </w:p>
+    <w:p>
+      <w:pPr>
+        <w:rPr>
+          <w:lang w:val="it-IT"/>
+        </w:rPr>
+      </w:pPr>
+      <w:r>
+        <w:rPr>
+          <w:lang w:val="it-IT"/>
+        </w:rPr>
+        <w:t>Una volta risolto questo piccolo dubbio e una volta terminata la lezione, chiude la pagina.</w:t>
+      </w:r>
+    </w:p>
+    <w:bookmarkEnd w:id="3"/>
+    <w:p>
+      <w:pPr>
+        <w:pStyle w:val="Heading2"/>
         <w:rPr>
           <w:rFonts w:asciiTheme="majorHAnsi" w:hAnsiTheme="majorHAnsi" w:cs="Calibri"/>
           <w:lang w:val="it-IT"/>
         </w:rPr>
-        <w:t>Nuova Lezione</w:t>
-      </w:r>
-    </w:p>
-    <w:p>
-      <w:pPr>
-        <w:spacing w:after="0"/>
-        <w:rPr>
-          <w:lang w:val="it-IT"/>
-        </w:rPr>
-      </w:pPr>
-    </w:p>
-    <w:p>
-      <w:pPr>
-        <w:spacing w:after="0" w:line="240" w:lineRule="auto"/>
-      </w:pPr>
-      <w:r>
-        <w:rPr>
-          <w:lang w:val="it-IT"/>
-        </w:rPr>
-        <w:t xml:space="preserve">Mentre Pippo legge la descrizione del corso di cucina “Tutorial sul come preparare piatti esotici”, gli compare una notifica in alto a destra che si presenta con un “1” vicino al campanellino di notifica e un messaggio in basso a destra con scritto “NUOVA LEZIONE! Ciao Pippo, il prof. Gerardo Benevento ha inserito la lezione ‘5 – Creare una pallina in </w:t>
-      </w:r>
-      <w:proofErr w:type="spellStart"/>
-      <w:r>
-        <w:rPr>
-          <w:lang w:val="it-IT"/>
-        </w:rPr>
-        <w:t>Unity</w:t>
-      </w:r>
-      <w:proofErr w:type="spellEnd"/>
-      <w:r>
-        <w:rPr>
-          <w:lang w:val="it-IT"/>
-        </w:rPr>
-        <w:t xml:space="preserve">’...”. Pippo decide di cliccare sul campanellino della notifica e visualizza il seguente messaggio “Ciao Pippo, il prof. Gerardo Benevento ha inserito la lezione ‘ Creare una pallina in </w:t>
-      </w:r>
-      <w:proofErr w:type="spellStart"/>
-      <w:r>
-        <w:rPr>
-          <w:lang w:val="it-IT"/>
-        </w:rPr>
-        <w:t>Unity</w:t>
-      </w:r>
-      <w:proofErr w:type="spellEnd"/>
-      <w:r>
-        <w:rPr>
-          <w:lang w:val="it-IT"/>
-        </w:rPr>
-        <w:t xml:space="preserve">’ del corso di ‘ Imparare </w:t>
-      </w:r>
-      <w:proofErr w:type="spellStart"/>
-      <w:r>
-        <w:rPr>
-          <w:lang w:val="it-IT"/>
-        </w:rPr>
-        <w:t>Unity</w:t>
-      </w:r>
-      <w:proofErr w:type="spellEnd"/>
-      <w:r>
-        <w:rPr>
-          <w:lang w:val="it-IT"/>
-        </w:rPr>
-        <w:t xml:space="preserve"> </w:t>
-      </w:r>
-      <w:proofErr w:type="spellStart"/>
-      <w:r>
-        <w:rPr>
-          <w:lang w:val="it-IT"/>
-        </w:rPr>
-        <w:t>step-by-step</w:t>
-      </w:r>
-      <w:proofErr w:type="spellEnd"/>
-      <w:r>
-        <w:rPr>
-          <w:lang w:val="it-IT"/>
-        </w:rPr>
-        <w:t xml:space="preserve">‘, clicca qui per visualizzarla! </w:t>
-      </w:r>
-      <w:r>
-        <w:t xml:space="preserve">’. </w:t>
-      </w:r>
-    </w:p>
-    <w:p>
-      <w:pPr>
-        <w:spacing w:after="0" w:line="240" w:lineRule="auto"/>
-      </w:pPr>
-    </w:p>
-    <w:p>
-      <w:pPr>
-        <w:spacing w:after="0" w:line="240" w:lineRule="auto"/>
-        <w:rPr>
-          <w:lang w:val="it-IT"/>
-        </w:rPr>
-      </w:pPr>
-      <w:r>
-        <w:rPr>
-          <w:lang w:val="it-IT"/>
-        </w:rPr>
-        <w:t>Pippo, che segue attivamente ogni corso in cui è iscritto, preme su ‘clicca qui’ nel messaggio comparso in cima alla lista delle notifiche apertasi tramite il campanellino.</w:t>
-      </w:r>
-    </w:p>
-    <w:p>
-      <w:pPr>
-        <w:spacing w:after="0" w:line="240" w:lineRule="auto"/>
-        <w:rPr>
-          <w:lang w:val="it-IT"/>
-        </w:rPr>
-      </w:pPr>
-      <w:r>
-        <w:rPr>
-          <w:lang w:val="it-IT"/>
-        </w:rPr>
-        <w:t xml:space="preserve">Dopo aver cliccato, viene reindirizzato alla pagina del corso “Imparare </w:t>
-      </w:r>
-      <w:proofErr w:type="spellStart"/>
-      <w:r>
-        <w:rPr>
-          <w:lang w:val="it-IT"/>
-        </w:rPr>
-        <w:t>Unity</w:t>
-      </w:r>
-      <w:proofErr w:type="spellEnd"/>
-      <w:r>
-        <w:rPr>
-          <w:lang w:val="it-IT"/>
-        </w:rPr>
-        <w:t xml:space="preserve"> </w:t>
-      </w:r>
-      <w:proofErr w:type="spellStart"/>
-      <w:r>
-        <w:rPr>
-          <w:lang w:val="it-IT"/>
-        </w:rPr>
-        <w:t>step-by-step</w:t>
-      </w:r>
-      <w:proofErr w:type="spellEnd"/>
-      <w:r>
-        <w:rPr>
-          <w:lang w:val="it-IT"/>
-        </w:rPr>
-        <w:t xml:space="preserve">” tenuto da Gerardo Benevento, scrolla la lista delle lezioni e clicca sulla lezione con titolo “Creare una pallina in </w:t>
-      </w:r>
-      <w:proofErr w:type="spellStart"/>
-      <w:r>
-        <w:rPr>
-          <w:lang w:val="it-IT"/>
-        </w:rPr>
-        <w:t>Unity</w:t>
-      </w:r>
-      <w:proofErr w:type="spellEnd"/>
-      <w:r>
-        <w:rPr>
-          <w:lang w:val="it-IT"/>
-        </w:rPr>
-        <w:t>”. Visualizza la pagina del corso e clicca sul simbolo del play al centro del video e inizia a guardare la lezione.</w:t>
-      </w:r>
-    </w:p>
-    <w:p>
-      <w:pPr>
-        <w:spacing w:after="0" w:line="240" w:lineRule="auto"/>
-        <w:rPr>
-          <w:lang w:val="it-IT"/>
-        </w:rPr>
-      </w:pPr>
-      <w:r>
-        <w:rPr>
-          <w:lang w:val="it-IT"/>
-        </w:rPr>
-        <w:t>Arrivato al minuto 5, Pippo non ha capito come arrotondare l’oggetto in modo da farla diventare una pallina, per cui clicca sulla barra della riproduzione del video per tornare al minuto 2 della lezione.</w:t>
-      </w:r>
-    </w:p>
-    <w:p>
-      <w:pPr>
-        <w:rPr>
-          <w:lang w:val="it-IT"/>
-        </w:rPr>
-      </w:pPr>
-      <w:r>
-        <w:rPr>
-          <w:lang w:val="it-IT"/>
-        </w:rPr>
-        <w:t>Una volta risolto questo piccolo dubbio e una volta terminata la lezione, chiude la pagina.</w:t>
-      </w:r>
-    </w:p>
-    <w:bookmarkEnd w:id="4"/>
+      </w:pPr>
+      <w:r>
+        <w:rPr>
+          <w:lang w:val="it-IT"/>
+        </w:rPr>
+        <w:t xml:space="preserve">3.1 </w:t>
+      </w:r>
+      <w:r>
+        <w:rPr>
+          <w:rFonts w:asciiTheme="majorHAnsi" w:hAnsiTheme="majorHAnsi" w:cs="Calibri"/>
+          <w:lang w:val="it-IT"/>
+        </w:rPr>
+        <w:t>Scenari del</w:t>
+      </w:r>
+      <w:r>
+        <w:rPr>
+          <w:rFonts w:asciiTheme="majorHAnsi" w:hAnsiTheme="majorHAnsi" w:cs="Calibri"/>
+          <w:lang w:val="it-IT"/>
+        </w:rPr>
+        <w:t xml:space="preserve"> docente</w:t>
+      </w:r>
+    </w:p>
+    <w:p>
+      <w:pPr>
+        <w:rPr>
+          <w:rFonts w:cs="Calibri"/>
+          <w:lang w:val="it-IT"/>
+        </w:rPr>
+      </w:pPr>
+      <w:r>
+        <w:rPr>
+          <w:rFonts w:cs="Calibri"/>
+          <w:lang w:val="it-IT"/>
+        </w:rPr>
+        <w:t>In questa sezione sono illustrati gli scenari relativi ai docenti su funzionalità come l’inserimento di un corso (A pagamento o gratuito) e l’inserimento di una nuova lezione.</w:t>
+      </w:r>
+    </w:p>
     <w:p>
       <w:pPr>
         <w:pStyle w:val="Heading2"/>
         <w:rPr>
-          <w:rFonts w:asciiTheme="majorHAnsi" w:hAnsiTheme="majorHAnsi" w:cs="Calibri"/>
-          <w:lang w:val="it-IT"/>
-        </w:rPr>
-      </w:pPr>
-      <w:r>
-        <w:rPr>
-          <w:lang w:val="it-IT"/>
-        </w:rPr>
-        <w:t xml:space="preserve">3.1 </w:t>
-      </w:r>
-      <w:r>
-        <w:rPr>
-          <w:rFonts w:asciiTheme="majorHAnsi" w:hAnsiTheme="majorHAnsi" w:cs="Calibri"/>
-          <w:lang w:val="it-IT"/>
-        </w:rPr>
-        <w:t>Scenari del</w:t>
-      </w:r>
-      <w:r>
-        <w:rPr>
-          <w:rFonts w:asciiTheme="majorHAnsi" w:hAnsiTheme="majorHAnsi" w:cs="Calibri"/>
-          <w:lang w:val="it-IT"/>
-        </w:rPr>
-        <w:t xml:space="preserve"> docente</w:t>
-      </w:r>
-    </w:p>
-    <w:p>
-      <w:pPr>
-        <w:rPr>
-          <w:rFonts w:cs="Calibri"/>
-          <w:lang w:val="it-IT"/>
-        </w:rPr>
-      </w:pPr>
-      <w:r>
-        <w:rPr>
-          <w:rFonts w:cs="Calibri"/>
-          <w:lang w:val="it-IT"/>
-        </w:rPr>
-        <w:t>In questa sezione sono illustrati gli scenari relativi ai docenti su funzionalità come l’inserimento di un corso (A pagamento o gratuito) e l’inserimento di una nuova lezione.</w:t>
-      </w:r>
-    </w:p>
-    <w:p>
-      <w:pPr>
-        <w:pStyle w:val="Heading2"/>
-        <w:rPr>
-          <w:lang w:val="it-IT"/>
-        </w:rPr>
-      </w:pPr>
-      <w:r>
-        <w:rPr>
-          <w:lang w:val="it-IT"/>
-        </w:rPr>
-        <w:t>3.</w:t>
-      </w:r>
-      <w:r>
-        <w:rPr>
-          <w:lang w:val="it-IT"/>
-        </w:rPr>
-        <w:t xml:space="preserve">2.1 </w:t>
+          <w:lang w:val="it-IT"/>
+        </w:rPr>
+      </w:pPr>
+      <w:r>
+        <w:rPr>
+          <w:lang w:val="it-IT"/>
+        </w:rPr>
+        <w:t xml:space="preserve">3.2.1 </w:t>
       </w:r>
       <w:r>
         <w:rPr>
@@ -4589,6 +4512,11 @@
     </w:p>
     <w:p/>
     <w:p>
+      <w:pPr>
+        <w:rPr>
+          <w:lang w:val="it-IT"/>
+        </w:rPr>
+      </w:pPr>
       <w:r>
         <w:rPr>
           <w:lang w:val="it-IT"/>
@@ -4610,37 +4538,39 @@
         </w:rPr>
         <w:t xml:space="preserve">” e nel campo password “Market123”. </w:t>
       </w:r>
+      <w:r>
+        <w:rPr>
+          <w:lang w:val="it-IT"/>
+        </w:rPr>
+        <w:t xml:space="preserve">Preme sul tasto “Log in” e viene reindirizzato nella homepage di </w:t>
+      </w:r>
       <w:proofErr w:type="spellStart"/>
       <w:r>
-        <w:t>Preme</w:t>
+        <w:rPr>
+          <w:lang w:val="it-IT"/>
+        </w:rPr>
+        <w:t>YouLearn</w:t>
       </w:r>
       <w:proofErr w:type="spellEnd"/>
       <w:r>
-        <w:t xml:space="preserve"> </w:t>
+        <w:rPr>
+          <w:lang w:val="it-IT"/>
+        </w:rPr>
+        <w:t xml:space="preserve">, entra nella sua pagina personale, cliccando in alto a destra e clicca sul pulsante con nome “Crea un nuovo corso!”, accede poi al </w:t>
       </w:r>
       <w:proofErr w:type="spellStart"/>
       <w:r>
-        <w:t>sul</w:t>
+        <w:rPr>
+          <w:lang w:val="it-IT"/>
+        </w:rPr>
+        <w:t>form</w:t>
       </w:r>
       <w:proofErr w:type="spellEnd"/>
       <w:r>
-        <w:t xml:space="preserve"> </w:t>
-      </w:r>
-      <w:proofErr w:type="spellStart"/>
-      <w:r>
-        <w:t>tasto</w:t>
-      </w:r>
-      <w:proofErr w:type="spellEnd"/>
-      <w:r>
-        <w:t xml:space="preserve"> “Log in” e viene reindirizzato nella homepage di </w:t>
-      </w:r>
-      <w:proofErr w:type="spellStart"/>
-      <w:r>
-        <w:t>YouLearn</w:t>
-      </w:r>
-      <w:proofErr w:type="spellEnd"/>
-      <w:r>
-        <w:t>, entra nella sua pagina personale, cliccando in alto a destra e clicca sul pulsante con nome “Crea un nuovo corso!”, accede poi al form di compilazione:</w:t>
+        <w:rPr>
+          <w:lang w:val="it-IT"/>
+        </w:rPr>
+        <w:t xml:space="preserve"> di compilazione:</w:t>
       </w:r>
     </w:p>
     <w:p>
@@ -5013,14 +4943,7 @@
           <w:rFonts w:asciiTheme="majorHAnsi" w:hAnsiTheme="majorHAnsi" w:cs="Calibri"/>
           <w:lang w:val="it-IT"/>
         </w:rPr>
-        <w:t>Creazione Corso</w:t>
-      </w:r>
-      <w:r>
-        <w:rPr>
-          <w:rFonts w:asciiTheme="majorHAnsi" w:hAnsiTheme="majorHAnsi" w:cs="Calibri"/>
-          <w:lang w:val="it-IT"/>
-        </w:rPr>
-        <w:t xml:space="preserve"> a Pagamento</w:t>
+        <w:t>Creazione Corso a Pagamento</w:t>
       </w:r>
     </w:p>
     <w:p>
@@ -5165,43 +5088,73 @@
       </w:pPr>
     </w:p>
     <w:p>
-      <w:r>
+      <w:pPr>
+        <w:rPr>
+          <w:lang w:val="it-IT"/>
+        </w:rPr>
+      </w:pPr>
+      <w:r>
+        <w:rPr>
+          <w:lang w:val="it-IT"/>
+        </w:rPr>
         <w:t>Inserisce nel campo e-mail “</w:t>
       </w:r>
       <w:hyperlink r:id="rId22" w:history="1">
         <w:r>
           <w:rPr>
             <w:rStyle w:val="Hyperlink"/>
+            <w:lang w:val="it-IT"/>
           </w:rPr>
           <w:t>Ric87@mail.com</w:t>
         </w:r>
       </w:hyperlink>
       <w:r>
+        <w:rPr>
+          <w:lang w:val="it-IT"/>
+        </w:rPr>
         <w:t>” e nel campo password “</w:t>
       </w:r>
       <w:proofErr w:type="spellStart"/>
       <w:r>
+        <w:rPr>
+          <w:lang w:val="it-IT"/>
+        </w:rPr>
         <w:t>CodingPassion</w:t>
       </w:r>
       <w:proofErr w:type="spellEnd"/>
       <w:r>
+        <w:rPr>
+          <w:lang w:val="it-IT"/>
+        </w:rPr>
         <w:t xml:space="preserve">”. Preme sul tasto “Log in” e viene reindirizzato nella homepage di </w:t>
       </w:r>
       <w:proofErr w:type="spellStart"/>
       <w:r>
+        <w:rPr>
+          <w:lang w:val="it-IT"/>
+        </w:rPr>
         <w:t>YouLearn</w:t>
       </w:r>
       <w:proofErr w:type="spellEnd"/>
       <w:r>
-        <w:t xml:space="preserve">, entra nella sua pagina personale, cliccando in alto a sinistra e clicca sul pulsante con nome “Crea un nuovo </w:t>
+        <w:rPr>
+          <w:lang w:val="it-IT"/>
+        </w:rPr>
+        <w:t xml:space="preserve">, entra nella sua pagina personale, cliccando in alto a sinistra e clicca sul pulsante con nome “Crea un nuovo corso!”, accede poi al </w:t>
       </w:r>
       <w:proofErr w:type="spellStart"/>
       <w:r>
-        <w:t>corso</w:t>
+        <w:rPr>
+          <w:lang w:val="it-IT"/>
+        </w:rPr>
+        <w:t>form</w:t>
       </w:r>
       <w:proofErr w:type="spellEnd"/>
       <w:r>
-        <w:t>!”, accede poi al form di compilazione:</w:t>
+        <w:rPr>
+          <w:lang w:val="it-IT"/>
+        </w:rPr>
+        <w:t xml:space="preserve"> di compilazione:</w:t>
       </w:r>
     </w:p>
     <w:p>
@@ -5317,222 +5270,147 @@
       </w:r>
     </w:p>
     <w:p>
+      <w:pPr>
+        <w:rPr>
+          <w:lang w:val="it-IT"/>
+        </w:rPr>
+      </w:pPr>
+      <w:r>
+        <w:rPr>
+          <w:lang w:val="it-IT"/>
+        </w:rPr>
+        <w:t xml:space="preserve">Compila il campo titolo: </w:t>
+      </w:r>
+      <w:r>
+        <w:rPr>
+          <w:i/>
+          <w:lang w:val="it-IT"/>
+        </w:rPr>
+        <w:t>“UNITY: il corso definitivo</w:t>
+      </w:r>
+      <w:r>
+        <w:rPr>
+          <w:lang w:val="it-IT"/>
+        </w:rPr>
+        <w:t xml:space="preserve">”, inserisce la descrizione: </w:t>
+      </w:r>
+      <w:r>
+        <w:rPr>
+          <w:i/>
+          <w:lang w:val="it-IT"/>
+        </w:rPr>
+        <w:t>“Il corso completo che ti guida nell’apprendimento di tutte le funzionalità di UNITY strumento multipiattaforma per la creazione di videogiochi 3D</w:t>
+      </w:r>
+      <w:r>
+        <w:rPr>
+          <w:lang w:val="it-IT"/>
+        </w:rPr>
+        <w:t xml:space="preserve">”, specifica il linguaggio tenuto: </w:t>
+      </w:r>
+      <w:r>
+        <w:rPr>
+          <w:i/>
+          <w:lang w:val="it-IT"/>
+        </w:rPr>
+        <w:t>“Italiano</w:t>
+      </w:r>
+      <w:r>
+        <w:rPr>
+          <w:lang w:val="it-IT"/>
+        </w:rPr>
+        <w:t xml:space="preserve">”, specifica i requisiti che uno studente deve soddisfare: ” </w:t>
+      </w:r>
+      <w:r>
+        <w:rPr>
+          <w:i/>
+          <w:lang w:val="it-IT"/>
+        </w:rPr>
+        <w:t>Conoscenza base del linguaggio C#</w:t>
+      </w:r>
+      <w:r>
+        <w:rPr>
+          <w:lang w:val="it-IT"/>
+        </w:rPr>
+        <w:t>”</w:t>
+      </w:r>
+      <w:r>
+        <w:rPr>
+          <w:i/>
+          <w:lang w:val="it-IT"/>
+        </w:rPr>
+        <w:t>,</w:t>
+      </w:r>
+      <w:r>
+        <w:rPr>
+          <w:lang w:val="it-IT"/>
+        </w:rPr>
+        <w:t xml:space="preserve"> sottoscrive la presenza di un docente affiliato: “</w:t>
+      </w:r>
+      <w:r>
+        <w:rPr>
+          <w:i/>
+          <w:lang w:val="it-IT"/>
+        </w:rPr>
+        <w:t>No</w:t>
+      </w:r>
+      <w:r>
+        <w:rPr>
+          <w:lang w:val="it-IT"/>
+        </w:rPr>
+        <w:t>”, specifica se è un corso gratuito o a pagamento: “Corso a Pagamento”, poiché il corso è a pagamento viene sbloccata la sezione relativa al inserimento del prezzo di vendita per il corso che si sta per caricare:”</w:t>
+      </w:r>
+      <w:r>
+        <w:rPr>
+          <w:i/>
+          <w:lang w:val="it-IT"/>
+        </w:rPr>
+        <w:t>29.99€</w:t>
+      </w:r>
+      <w:r>
+        <w:rPr>
+          <w:lang w:val="it-IT"/>
+        </w:rPr>
+        <w:t xml:space="preserve">”, inserisce poi i </w:t>
+      </w:r>
       <w:proofErr w:type="spellStart"/>
       <w:r>
-        <w:t>Compila</w:t>
+        <w:rPr>
+          <w:lang w:val="it-IT"/>
+        </w:rPr>
+        <w:t>tag</w:t>
       </w:r>
       <w:proofErr w:type="spellEnd"/>
       <w:r>
-        <w:t xml:space="preserve"> </w:t>
-      </w:r>
-      <w:proofErr w:type="spellStart"/>
-      <w:r>
-        <w:t>il</w:t>
-      </w:r>
-      <w:proofErr w:type="spellEnd"/>
-      <w:r>
-        <w:t xml:space="preserve"> campo </w:t>
-      </w:r>
-      <w:proofErr w:type="spellStart"/>
-      <w:r>
-        <w:t>titolo</w:t>
-      </w:r>
-      <w:proofErr w:type="spellEnd"/>
-      <w:r>
-        <w:t xml:space="preserve">: </w:t>
+        <w:rPr>
+          <w:lang w:val="it-IT"/>
+        </w:rPr>
+        <w:t xml:space="preserve"> del corso “UNITY, Programmazione, 3D…”. </w:t>
+      </w:r>
+    </w:p>
+    <w:p>
+      <w:pPr>
+        <w:rPr>
+          <w:lang w:val="it-IT"/>
+        </w:rPr>
+      </w:pPr>
+      <w:r>
+        <w:rPr>
+          <w:lang w:val="it-IT"/>
+        </w:rPr>
+        <w:t>Inserisce il titolo della prima video-lezione del corso: “</w:t>
       </w:r>
       <w:r>
         <w:rPr>
           <w:i/>
-        </w:rPr>
-        <w:t>“UNITY: il corso definitivo</w:t>
-      </w:r>
-      <w:r>
-        <w:t xml:space="preserve">”, inserisce la descrizione: </w:t>
-      </w:r>
-      <w:r>
-        <w:rPr>
-          <w:i/>
-        </w:rPr>
-        <w:t>“Il corso completo che ti guida nell’apprendimento di tutte le funzionalità di UNITY strumento multipiattaforma per la creazione di videogiochi 3D</w:t>
-      </w:r>
-      <w:r>
-        <w:t xml:space="preserve">”, specifica il linguaggio tenuto: </w:t>
-      </w:r>
-      <w:r>
-        <w:rPr>
-          <w:i/>
-        </w:rPr>
-        <w:t>“Italiano</w:t>
-      </w:r>
-      <w:r>
-        <w:t xml:space="preserve">”, specifica i requisiti che uno studente deve soddisfare: ” </w:t>
-      </w:r>
-      <w:r>
-        <w:rPr>
-          <w:i/>
-        </w:rPr>
-        <w:t>Conoscenza base del linguaggio C#</w:t>
-      </w:r>
-      <w:r>
-        <w:t>”</w:t>
-      </w:r>
-      <w:r>
-        <w:rPr>
-          <w:i/>
-        </w:rPr>
-        <w:t>,</w:t>
-      </w:r>
-      <w:r>
-        <w:t xml:space="preserve"> sottoscrive la presenza di un docente affiliato: “</w:t>
-      </w:r>
-      <w:r>
-        <w:rPr>
-          <w:i/>
-        </w:rPr>
-        <w:t>No</w:t>
-      </w:r>
-      <w:r>
-        <w:t>”, specifica se è un corso gratuito o a pagamento: “Corso a Pagamento”, poiché il corso è a pagamento viene sbloccata la sezione relativa al inserimento del prezzo di vendita per il corso che si sta per caricare:”</w:t>
-      </w:r>
-      <w:r>
-        <w:rPr>
-          <w:i/>
-        </w:rPr>
-        <w:t>29.99€</w:t>
-      </w:r>
-      <w:r>
-        <w:t xml:space="preserve">”, inserisce poi i tag del corso “UNITY, Programmazione, 3D…”. </w:t>
-      </w:r>
-    </w:p>
-    <w:p>
-      <w:r>
-        <w:t>Inserisce il titolo della prima video-</w:t>
-      </w:r>
-      <w:proofErr w:type="spellStart"/>
-      <w:r>
-        <w:t>lezione</w:t>
-      </w:r>
-      <w:proofErr w:type="spellEnd"/>
-      <w:r>
-        <w:t xml:space="preserve"> del </w:t>
-      </w:r>
-      <w:proofErr w:type="spellStart"/>
-      <w:r>
-        <w:t>corso</w:t>
-      </w:r>
-      <w:proofErr w:type="spellEnd"/>
-      <w:r>
-        <w:t>: “</w:t>
-      </w:r>
-      <w:proofErr w:type="spellStart"/>
-      <w:r>
-        <w:rPr>
-          <w:i/>
-        </w:rPr>
-        <w:t>Perché</w:t>
-      </w:r>
-      <w:proofErr w:type="spellEnd"/>
-      <w:r>
-        <w:rPr>
-          <w:i/>
-        </w:rPr>
-        <w:t xml:space="preserve"> </w:t>
-      </w:r>
-      <w:proofErr w:type="spellStart"/>
-      <w:r>
-        <w:rPr>
-          <w:i/>
-        </w:rPr>
-        <w:t>imparare</w:t>
-      </w:r>
-      <w:proofErr w:type="spellEnd"/>
-      <w:r>
-        <w:rPr>
-          <w:i/>
-        </w:rPr>
-        <w:t xml:space="preserve"> a </w:t>
-      </w:r>
-      <w:proofErr w:type="spellStart"/>
-      <w:r>
-        <w:rPr>
-          <w:i/>
-        </w:rPr>
-        <w:t>programmare</w:t>
-      </w:r>
-      <w:proofErr w:type="spellEnd"/>
-      <w:r>
-        <w:rPr>
-          <w:i/>
-        </w:rPr>
-        <w:t xml:space="preserve"> in UNITY?”,</w:t>
-      </w:r>
-      <w:r>
-        <w:t xml:space="preserve"> </w:t>
-      </w:r>
-      <w:proofErr w:type="spellStart"/>
-      <w:r>
-        <w:t>preme</w:t>
-      </w:r>
-      <w:proofErr w:type="spellEnd"/>
-      <w:r>
-        <w:t xml:space="preserve"> poi </w:t>
-      </w:r>
-      <w:proofErr w:type="spellStart"/>
-      <w:r>
-        <w:t>il</w:t>
-      </w:r>
-      <w:proofErr w:type="spellEnd"/>
-      <w:r>
-        <w:t xml:space="preserve"> </w:t>
-      </w:r>
-      <w:proofErr w:type="spellStart"/>
-      <w:r>
-        <w:t>pulsante</w:t>
-      </w:r>
-      <w:proofErr w:type="spellEnd"/>
-      <w:r>
-        <w:t xml:space="preserve"> con </w:t>
-      </w:r>
-      <w:proofErr w:type="spellStart"/>
-      <w:r>
-        <w:t>nome</w:t>
-      </w:r>
-      <w:proofErr w:type="spellEnd"/>
-      <w:r>
-        <w:t xml:space="preserve"> “</w:t>
-      </w:r>
-      <w:proofErr w:type="spellStart"/>
-      <w:r>
-        <w:t>Aggiungi</w:t>
-      </w:r>
-      <w:proofErr w:type="spellEnd"/>
-      <w:r>
-        <w:t xml:space="preserve">”, </w:t>
-      </w:r>
-      <w:proofErr w:type="spellStart"/>
-      <w:r>
-        <w:t>seleziona</w:t>
-      </w:r>
-      <w:proofErr w:type="spellEnd"/>
-      <w:r>
-        <w:t xml:space="preserve"> </w:t>
-      </w:r>
-      <w:proofErr w:type="spellStart"/>
-      <w:r>
-        <w:t>il</w:t>
-      </w:r>
-      <w:proofErr w:type="spellEnd"/>
-      <w:r>
-        <w:t xml:space="preserve"> </w:t>
-      </w:r>
-      <w:proofErr w:type="spellStart"/>
-      <w:r>
-        <w:t>percorso</w:t>
-      </w:r>
-      <w:proofErr w:type="spellEnd"/>
-      <w:r>
-        <w:t xml:space="preserve"> da cui estrapolare i dati: </w:t>
+          <w:lang w:val="it-IT"/>
+        </w:rPr>
+        <w:t>Perché imparare a programmare in UNITY?”,</w:t>
+      </w:r>
+      <w:r>
+        <w:rPr>
+          <w:lang w:val="it-IT"/>
+        </w:rPr>
+        <w:t xml:space="preserve"> preme poi il pulsante con nome “Aggiungi”, seleziona il percorso da cui estrapolare i dati: </w:t>
       </w:r>
     </w:p>
     <w:p>
@@ -5623,19 +5501,45 @@
       </w:pPr>
     </w:p>
     <w:p>
-      <w:r>
+      <w:pPr>
+        <w:rPr>
+          <w:lang w:val="it-IT"/>
+        </w:rPr>
+      </w:pPr>
+      <w:r>
+        <w:rPr>
+          <w:lang w:val="it-IT"/>
+        </w:rPr>
         <w:t>“</w:t>
       </w:r>
       <w:r>
         <w:rPr>
           <w:i/>
-        </w:rPr>
-        <w:t>C:/User/Rico/Videos/</w:t>
+          <w:lang w:val="it-IT"/>
+        </w:rPr>
+        <w:t>C:/User/Rico/</w:t>
       </w:r>
       <w:proofErr w:type="spellStart"/>
       <w:r>
         <w:rPr>
           <w:i/>
+          <w:lang w:val="it-IT"/>
+        </w:rPr>
+        <w:t>Videos</w:t>
+      </w:r>
+      <w:proofErr w:type="spellEnd"/>
+      <w:r>
+        <w:rPr>
+          <w:i/>
+          <w:lang w:val="it-IT"/>
+        </w:rPr>
+        <w:t>/</w:t>
+      </w:r>
+      <w:proofErr w:type="spellStart"/>
+      <w:r>
+        <w:rPr>
+          <w:i/>
+          <w:lang w:val="it-IT"/>
         </w:rPr>
         <w:t>YouLearnCoures</w:t>
       </w:r>
@@ -5643,310 +5547,196 @@
       <w:r>
         <w:rPr>
           <w:i/>
+          <w:lang w:val="it-IT"/>
         </w:rPr>
         <w:t>/UNITY1.mp4</w:t>
       </w:r>
       <w:r>
-        <w:t xml:space="preserve">”, seleziona la lezione da dover caricare, aggiunge la lezione:” UNITY1”, </w:t>
+        <w:rPr>
+          <w:lang w:val="it-IT"/>
+        </w:rPr>
+        <w:t>”, seleziona la lezione da dover caricare, aggiunge la lezione:” UNITY1”, preme il pulsante con nome “</w:t>
+      </w:r>
+      <w:r>
+        <w:rPr>
+          <w:i/>
+          <w:lang w:val="it-IT"/>
+        </w:rPr>
+        <w:t>Apri</w:t>
+      </w:r>
+      <w:r>
+        <w:rPr>
+          <w:lang w:val="it-IT"/>
+        </w:rPr>
+        <w:t>”, attende che il video venga caricato sulla piattaforma e una volta caricato, Rico preme il pulsante “Conferma Creazione Corso”.</w:t>
+      </w:r>
+    </w:p>
+    <w:p>
+      <w:pPr>
+        <w:rPr>
+          <w:lang w:val="it-IT"/>
+        </w:rPr>
+      </w:pPr>
+      <w:r>
+        <w:rPr>
+          <w:lang w:val="it-IT"/>
+        </w:rPr>
+        <w:t>Prima del caricamento del corso, dato che si tratta di un corso a pagamento, viene mostrata una pagina utile al pagamento del prezzo posto dal sistema per caricare il corso sulla piattaforma come “Corso a pagamento”, il sistema permette di caricarlo ad un prezzo di 19,99€.</w:t>
+      </w:r>
+    </w:p>
+    <w:p>
+      <w:pPr>
+        <w:rPr>
+          <w:lang w:val="it-IT"/>
+        </w:rPr>
+      </w:pPr>
+      <w:r>
+        <w:rPr>
+          <w:lang w:val="it-IT"/>
+        </w:rPr>
+        <w:t>Rico effettua il pagamento inserendo i dati della carta e preme il pulsante “Conferma pagamento”.</w:t>
+      </w:r>
+    </w:p>
+    <w:p>
+      <w:pPr>
+        <w:rPr>
+          <w:lang w:val="it-IT"/>
+        </w:rPr>
+      </w:pPr>
+      <w:r>
+        <w:rPr>
+          <w:lang w:val="it-IT"/>
+        </w:rPr>
+        <w:t>Viene visualizzato il messaggio: “</w:t>
+      </w:r>
+      <w:r>
+        <w:rPr>
+          <w:i/>
+          <w:lang w:val="it-IT"/>
+        </w:rPr>
+        <w:t>Congratulazioni! Il video è stato caricato correttamente!</w:t>
+      </w:r>
+      <w:r>
+        <w:rPr>
+          <w:lang w:val="it-IT"/>
+        </w:rPr>
+        <w:t>”, e viene poi reindirizzato alla sua Homepage.</w:t>
+      </w:r>
+    </w:p>
+    <w:p>
+      <w:pPr>
+        <w:pStyle w:val="Heading2"/>
+        <w:rPr>
+          <w:lang w:val="it-IT"/>
+        </w:rPr>
+      </w:pPr>
+      <w:r>
+        <w:rPr>
+          <w:lang w:val="it-IT"/>
+        </w:rPr>
+        <w:t>3.</w:t>
+      </w:r>
+      <w:r>
+        <w:rPr>
+          <w:lang w:val="it-IT"/>
+        </w:rPr>
+        <w:t xml:space="preserve">3 </w:t>
+      </w:r>
+      <w:r>
+        <w:rPr>
+          <w:rFonts w:asciiTheme="majorHAnsi" w:hAnsiTheme="majorHAnsi" w:cs="Calibri"/>
+          <w:lang w:val="it-IT"/>
+        </w:rPr>
+        <w:t>Scenari Docenti Affiliati</w:t>
+      </w:r>
+    </w:p>
+    <w:p>
+      <w:pPr>
+        <w:rPr>
+          <w:rFonts w:cs="Calibri"/>
+          <w:lang w:val="it-IT"/>
+        </w:rPr>
+      </w:pPr>
+      <w:r>
+        <w:rPr>
+          <w:rFonts w:cs="Calibri"/>
+          <w:lang w:val="it-IT"/>
+        </w:rPr>
+        <w:t>In questa sezione verranno illustrati scenari relativi alle funzionalità principali per il ruolo di docente affiliato.</w:t>
+      </w:r>
+    </w:p>
+    <w:p>
+      <w:pPr>
+        <w:pStyle w:val="Heading2"/>
+        <w:rPr>
+          <w:lang w:val="it-IT"/>
+        </w:rPr>
+      </w:pPr>
+      <w:r>
+        <w:rPr>
+          <w:lang w:val="it-IT"/>
+        </w:rPr>
+        <w:t xml:space="preserve">3.3.1 </w:t>
+      </w:r>
+      <w:r>
+        <w:rPr>
+          <w:rFonts w:asciiTheme="majorHAnsi" w:hAnsiTheme="majorHAnsi" w:cs="Calibri"/>
+          <w:lang w:val="it-IT"/>
+        </w:rPr>
+        <w:t>Inserimento di una lezione con approvazione del docente creatore</w:t>
+      </w:r>
+    </w:p>
+    <w:p>
+      <w:pPr>
+        <w:rPr>
+          <w:lang w:val="it-IT"/>
+        </w:rPr>
+      </w:pPr>
+      <w:r>
+        <w:rPr>
+          <w:lang w:val="it-IT"/>
+        </w:rPr>
+        <w:t xml:space="preserve">Alfred, docente della piattaforma, tiene un corso, come docente affiliato, con nome:” English Course”, è intenzionato ad inserire una nuova lezione al corso, con nome “How to </w:t>
       </w:r>
       <w:proofErr w:type="spellStart"/>
       <w:r>
-        <w:t>preme</w:t>
+        <w:rPr>
+          <w:lang w:val="it-IT"/>
+        </w:rPr>
+        <w:t>write</w:t>
       </w:r>
       <w:proofErr w:type="spellEnd"/>
       <w:r>
-        <w:t xml:space="preserve"> </w:t>
+        <w:rPr>
+          <w:lang w:val="it-IT"/>
+        </w:rPr>
+        <w:t xml:space="preserve"> a </w:t>
       </w:r>
       <w:proofErr w:type="spellStart"/>
       <w:r>
-        <w:t>il</w:t>
+        <w:rPr>
+          <w:lang w:val="it-IT"/>
+        </w:rPr>
+        <w:t>letter</w:t>
       </w:r>
       <w:proofErr w:type="spellEnd"/>
       <w:r>
-        <w:t xml:space="preserve"> </w:t>
-      </w:r>
-      <w:proofErr w:type="spellStart"/>
-      <w:r>
-        <w:t>pulsante</w:t>
-      </w:r>
-      <w:proofErr w:type="spellEnd"/>
-      <w:r>
-        <w:t xml:space="preserve"> con </w:t>
-      </w:r>
-      <w:proofErr w:type="spellStart"/>
-      <w:r>
-        <w:t>nome</w:t>
-      </w:r>
-      <w:proofErr w:type="spellEnd"/>
-      <w:r>
-        <w:t xml:space="preserve"> “</w:t>
-      </w:r>
-      <w:proofErr w:type="spellStart"/>
-      <w:r>
-        <w:rPr>
-          <w:i/>
-        </w:rPr>
-        <w:t>Apri</w:t>
-      </w:r>
-      <w:proofErr w:type="spellEnd"/>
-      <w:r>
-        <w:t xml:space="preserve">”, </w:t>
-      </w:r>
-      <w:proofErr w:type="spellStart"/>
-      <w:r>
-        <w:t>attende</w:t>
-      </w:r>
-      <w:proofErr w:type="spellEnd"/>
-      <w:r>
-        <w:t xml:space="preserve"> </w:t>
-      </w:r>
-      <w:proofErr w:type="spellStart"/>
-      <w:r>
-        <w:t>che</w:t>
-      </w:r>
-      <w:proofErr w:type="spellEnd"/>
-      <w:r>
-        <w:t xml:space="preserve"> </w:t>
-      </w:r>
-      <w:proofErr w:type="spellStart"/>
-      <w:r>
-        <w:t>il</w:t>
-      </w:r>
-      <w:proofErr w:type="spellEnd"/>
-      <w:r>
-        <w:t xml:space="preserve"> video </w:t>
-      </w:r>
-      <w:proofErr w:type="spellStart"/>
-      <w:r>
-        <w:t>venga</w:t>
-      </w:r>
-      <w:proofErr w:type="spellEnd"/>
-      <w:r>
-        <w:t xml:space="preserve"> </w:t>
-      </w:r>
-      <w:proofErr w:type="spellStart"/>
-      <w:r>
-        <w:t>caricato</w:t>
-      </w:r>
-      <w:proofErr w:type="spellEnd"/>
-      <w:r>
-        <w:t xml:space="preserve"> </w:t>
-      </w:r>
-      <w:proofErr w:type="spellStart"/>
-      <w:r>
-        <w:t>sulla</w:t>
-      </w:r>
-      <w:proofErr w:type="spellEnd"/>
-      <w:r>
-        <w:t xml:space="preserve"> </w:t>
-      </w:r>
-      <w:proofErr w:type="spellStart"/>
-      <w:r>
-        <w:t>piattaforma</w:t>
-      </w:r>
-      <w:proofErr w:type="spellEnd"/>
-      <w:r>
-        <w:t xml:space="preserve"> e </w:t>
-      </w:r>
-      <w:proofErr w:type="spellStart"/>
-      <w:r>
-        <w:t>una</w:t>
-      </w:r>
-      <w:proofErr w:type="spellEnd"/>
-      <w:r>
-        <w:t xml:space="preserve"> </w:t>
-      </w:r>
-      <w:proofErr w:type="spellStart"/>
-      <w:r>
-        <w:t>volta</w:t>
-      </w:r>
-      <w:proofErr w:type="spellEnd"/>
-      <w:r>
-        <w:t xml:space="preserve"> </w:t>
-      </w:r>
-      <w:proofErr w:type="spellStart"/>
-      <w:r>
-        <w:t>caricato</w:t>
-      </w:r>
-      <w:proofErr w:type="spellEnd"/>
-      <w:r>
-        <w:t xml:space="preserve">, Rico </w:t>
-      </w:r>
-      <w:proofErr w:type="spellStart"/>
-      <w:r>
-        <w:t>preme</w:t>
-      </w:r>
-      <w:proofErr w:type="spellEnd"/>
-      <w:r>
-        <w:t xml:space="preserve"> </w:t>
-      </w:r>
-      <w:proofErr w:type="spellStart"/>
-      <w:r>
-        <w:t>il</w:t>
-      </w:r>
-      <w:proofErr w:type="spellEnd"/>
-      <w:r>
-        <w:t xml:space="preserve"> </w:t>
-      </w:r>
-      <w:proofErr w:type="spellStart"/>
-      <w:r>
-        <w:t>pulsante</w:t>
-      </w:r>
-      <w:proofErr w:type="spellEnd"/>
-      <w:r>
-        <w:t xml:space="preserve"> “</w:t>
-      </w:r>
-      <w:proofErr w:type="spellStart"/>
-      <w:r>
-        <w:t>Conferma</w:t>
-      </w:r>
-      <w:proofErr w:type="spellEnd"/>
-      <w:r>
-        <w:t xml:space="preserve"> </w:t>
-      </w:r>
-      <w:proofErr w:type="spellStart"/>
-      <w:r>
-        <w:t>Creazione</w:t>
-      </w:r>
-      <w:proofErr w:type="spellEnd"/>
-      <w:r>
-        <w:t xml:space="preserve"> Corso”.</w:t>
-      </w:r>
-    </w:p>
-    <w:p>
-      <w:pPr>
-        <w:rPr>
-          <w:lang w:val="it-IT"/>
-        </w:rPr>
-      </w:pPr>
-      <w:r>
-        <w:rPr>
-          <w:lang w:val="it-IT"/>
-        </w:rPr>
-        <w:t>Prima del caricamento del corso, dato che si tratta di un corso a pagamento, viene mostrata una pagina utile al pagamento del prezzo posto dal sistema per caricare il corso sulla piattaforma come “Corso a pagamento”, il sistema permette di caricarlo ad un prezzo di 19,99€.</w:t>
-      </w:r>
-    </w:p>
-    <w:p>
-      <w:pPr>
-        <w:rPr>
-          <w:lang w:val="it-IT"/>
-        </w:rPr>
-      </w:pPr>
-      <w:r>
-        <w:rPr>
-          <w:lang w:val="it-IT"/>
-        </w:rPr>
-        <w:t>Rico effettua il pagamento inserendo i dati della carta e preme il pulsante “Conferma pagamento”.</w:t>
-      </w:r>
-    </w:p>
-    <w:p>
-      <w:pPr>
-        <w:rPr>
-          <w:lang w:val="it-IT"/>
-        </w:rPr>
-      </w:pPr>
-      <w:r>
-        <w:rPr>
-          <w:lang w:val="it-IT"/>
-        </w:rPr>
-        <w:t>Viene visualizzato il messaggio: “</w:t>
-      </w:r>
-      <w:r>
-        <w:rPr>
-          <w:i/>
-          <w:lang w:val="it-IT"/>
-        </w:rPr>
-        <w:t>Congratulazioni! Il video è stato caricato correttamente!</w:t>
-      </w:r>
-      <w:r>
-        <w:rPr>
-          <w:lang w:val="it-IT"/>
-        </w:rPr>
-        <w:t>”, e viene poi reindirizzato alla sua Homepage.</w:t>
-      </w:r>
-    </w:p>
-    <w:p>
-      <w:pPr>
-        <w:pStyle w:val="Heading2"/>
-        <w:rPr>
-          <w:lang w:val="it-IT"/>
-        </w:rPr>
-      </w:pPr>
-      <w:r>
-        <w:rPr>
-          <w:lang w:val="it-IT"/>
-        </w:rPr>
-        <w:t>3.</w:t>
-      </w:r>
-      <w:r>
-        <w:rPr>
-          <w:lang w:val="it-IT"/>
-        </w:rPr>
-        <w:t xml:space="preserve">3 </w:t>
-      </w:r>
-      <w:r>
-        <w:rPr>
-          <w:rFonts w:asciiTheme="majorHAnsi" w:hAnsiTheme="majorHAnsi" w:cs="Calibri"/>
-          <w:lang w:val="it-IT"/>
-        </w:rPr>
-        <w:t>Scenari Docenti Affiliati</w:t>
-      </w:r>
-    </w:p>
-    <w:p>
-      <w:pPr>
-        <w:rPr>
-          <w:rFonts w:cs="Calibri"/>
-          <w:lang w:val="it-IT"/>
-        </w:rPr>
-      </w:pPr>
-      <w:r>
-        <w:rPr>
-          <w:rFonts w:cs="Calibri"/>
-          <w:lang w:val="it-IT"/>
-        </w:rPr>
-        <w:t>In questa sezione verranno illustrati scenari relativi alle funzionalità principali per il ruolo di docente affiliato.</w:t>
-      </w:r>
-    </w:p>
-    <w:p>
-      <w:pPr>
-        <w:pStyle w:val="Heading2"/>
-        <w:rPr>
-          <w:lang w:val="it-IT"/>
-        </w:rPr>
-      </w:pPr>
-      <w:r>
-        <w:rPr>
-          <w:lang w:val="it-IT"/>
-        </w:rPr>
-        <w:t>3.3</w:t>
-      </w:r>
-      <w:r>
-        <w:rPr>
-          <w:lang w:val="it-IT"/>
-        </w:rPr>
-        <w:t>.1</w:t>
-      </w:r>
-      <w:r>
-        <w:rPr>
-          <w:lang w:val="it-IT"/>
-        </w:rPr>
-        <w:t xml:space="preserve"> </w:t>
-      </w:r>
-      <w:r>
-        <w:rPr>
-          <w:rFonts w:asciiTheme="majorHAnsi" w:hAnsiTheme="majorHAnsi" w:cs="Calibri"/>
-          <w:lang w:val="it-IT"/>
-        </w:rPr>
-        <w:t>Inserimento di una lezione con approvazione del docente creatore</w:t>
-      </w:r>
-    </w:p>
-    <w:p>
-      <w:r>
-        <w:t>Alfred, docente della piattaforma, tiene un corso, come docente affiliato, con nome:” English Course”, è intenzionato ad inserire una nuova lezione al corso, con nome “How to write a letter”.</w:t>
-      </w:r>
-    </w:p>
-    <w:p>
-      <w:r>
+        <w:rPr>
+          <w:lang w:val="it-IT"/>
+        </w:rPr>
+        <w:t>”.</w:t>
+      </w:r>
+    </w:p>
+    <w:p>
+      <w:pPr>
+        <w:rPr>
+          <w:lang w:val="it-IT"/>
+        </w:rPr>
+      </w:pPr>
+      <w:r>
+        <w:rPr>
+          <w:lang w:val="it-IT"/>
+        </w:rPr>
         <w:t>Alfred, quindi, accede alla Homepage del sito, subito dopo aver fatto il login, accede alla sua pagina personale, si reca nella sezione “I tuoi corsi”, cerca il corso con nome “English Course” e ci clicca sopra, viene reindirizzato alla pagina del corso e nella sezione delle lezioni preme il pulsante “Aggiungi lezione”.</w:t>
       </w:r>
     </w:p>
@@ -5957,7 +5747,13 @@
         </w:rPr>
       </w:pPr>
     </w:p>
-    <w:p/>
+    <w:p>
+      <w:pPr>
+        <w:rPr>
+          <w:lang w:val="it-IT"/>
+        </w:rPr>
+      </w:pPr>
+    </w:p>
     <w:p>
       <w:pPr>
         <w:rPr>
@@ -6061,28 +5857,58 @@
     </w:p>
     <w:p/>
     <w:p>
-      <w:r>
+      <w:pPr>
+        <w:rPr>
+          <w:lang w:val="it-IT"/>
+        </w:rPr>
+      </w:pPr>
+      <w:r>
+        <w:rPr>
+          <w:lang w:val="it-IT"/>
+        </w:rPr>
         <w:t>“</w:t>
       </w:r>
       <w:r>
         <w:rPr>
           <w:i/>
+          <w:lang w:val="it-IT"/>
         </w:rPr>
         <w:t>C:/User/</w:t>
       </w:r>
       <w:r>
+        <w:rPr>
+          <w:lang w:val="it-IT"/>
+        </w:rPr>
         <w:t>Antonio</w:t>
       </w:r>
       <w:r>
         <w:rPr>
           <w:i/>
-        </w:rPr>
-        <w:t>/Videos/</w:t>
+          <w:lang w:val="it-IT"/>
+        </w:rPr>
+        <w:t>/</w:t>
       </w:r>
       <w:proofErr w:type="spellStart"/>
       <w:r>
         <w:rPr>
           <w:i/>
+          <w:lang w:val="it-IT"/>
+        </w:rPr>
+        <w:t>Videos</w:t>
+      </w:r>
+      <w:proofErr w:type="spellEnd"/>
+      <w:r>
+        <w:rPr>
+          <w:i/>
+          <w:lang w:val="it-IT"/>
+        </w:rPr>
+        <w:t>/</w:t>
+      </w:r>
+      <w:proofErr w:type="spellStart"/>
+      <w:r>
+        <w:rPr>
+          <w:i/>
+          <w:lang w:val="it-IT"/>
         </w:rPr>
         <w:t>EnglishCourse</w:t>
       </w:r>
@@ -6090,395 +5916,15 @@
       <w:r>
         <w:rPr>
           <w:i/>
+          <w:lang w:val="it-IT"/>
         </w:rPr>
         <w:t>/HowCV.mp4</w:t>
       </w:r>
       <w:r>
-        <w:t xml:space="preserve">”, </w:t>
-      </w:r>
-      <w:proofErr w:type="spellStart"/>
-      <w:r>
-        <w:t>preme</w:t>
-      </w:r>
-      <w:proofErr w:type="spellEnd"/>
-      <w:r>
-        <w:t xml:space="preserve"> </w:t>
-      </w:r>
-      <w:proofErr w:type="spellStart"/>
-      <w:r>
-        <w:t>infine</w:t>
-      </w:r>
-      <w:proofErr w:type="spellEnd"/>
-      <w:r>
-        <w:t xml:space="preserve"> </w:t>
-      </w:r>
-      <w:proofErr w:type="spellStart"/>
-      <w:r>
-        <w:t>il</w:t>
-      </w:r>
-      <w:proofErr w:type="spellEnd"/>
-      <w:r>
-        <w:t xml:space="preserve"> </w:t>
-      </w:r>
-      <w:proofErr w:type="spellStart"/>
-      <w:r>
-        <w:t>pulsante</w:t>
-      </w:r>
-      <w:proofErr w:type="spellEnd"/>
-      <w:r>
-        <w:t xml:space="preserve"> con </w:t>
-      </w:r>
-      <w:proofErr w:type="spellStart"/>
-      <w:r>
-        <w:t>nome</w:t>
-      </w:r>
-      <w:proofErr w:type="spellEnd"/>
-      <w:r>
-        <w:t xml:space="preserve"> “</w:t>
-      </w:r>
-      <w:proofErr w:type="spellStart"/>
-      <w:r>
-        <w:t>Apri</w:t>
-      </w:r>
-      <w:proofErr w:type="spellEnd"/>
-      <w:r>
-        <w:t xml:space="preserve">”, </w:t>
-      </w:r>
-      <w:proofErr w:type="spellStart"/>
-      <w:r>
-        <w:t>attende</w:t>
-      </w:r>
-      <w:proofErr w:type="spellEnd"/>
-      <w:r>
-        <w:t xml:space="preserve"> </w:t>
-      </w:r>
-      <w:proofErr w:type="spellStart"/>
-      <w:r>
-        <w:t>che</w:t>
-      </w:r>
-      <w:proofErr w:type="spellEnd"/>
-      <w:r>
-        <w:t xml:space="preserve"> </w:t>
-      </w:r>
-      <w:proofErr w:type="spellStart"/>
-      <w:r>
-        <w:t>il</w:t>
-      </w:r>
-      <w:proofErr w:type="spellEnd"/>
-      <w:r>
-        <w:t xml:space="preserve"> video </w:t>
-      </w:r>
-      <w:proofErr w:type="spellStart"/>
-      <w:r>
-        <w:t>venga</w:t>
-      </w:r>
-      <w:proofErr w:type="spellEnd"/>
-      <w:r>
-        <w:t xml:space="preserve"> </w:t>
-      </w:r>
-      <w:proofErr w:type="spellStart"/>
-      <w:r>
-        <w:t>caricato</w:t>
-      </w:r>
-      <w:proofErr w:type="spellEnd"/>
-      <w:r>
-        <w:t xml:space="preserve"> </w:t>
-      </w:r>
-      <w:proofErr w:type="spellStart"/>
-      <w:r>
-        <w:t>sulla</w:t>
-      </w:r>
-      <w:proofErr w:type="spellEnd"/>
-      <w:r>
-        <w:t xml:space="preserve"> </w:t>
-      </w:r>
-      <w:proofErr w:type="spellStart"/>
-      <w:r>
-        <w:t>piattaforma</w:t>
-      </w:r>
-      <w:proofErr w:type="spellEnd"/>
-      <w:r>
-        <w:t xml:space="preserve"> e </w:t>
-      </w:r>
-      <w:proofErr w:type="spellStart"/>
-      <w:r>
-        <w:t>una</w:t>
-      </w:r>
-      <w:proofErr w:type="spellEnd"/>
-      <w:r>
-        <w:t xml:space="preserve"> </w:t>
-      </w:r>
-      <w:proofErr w:type="spellStart"/>
-      <w:r>
-        <w:t>volta</w:t>
-      </w:r>
-      <w:proofErr w:type="spellEnd"/>
-      <w:r>
-        <w:t xml:space="preserve"> </w:t>
-      </w:r>
-      <w:proofErr w:type="spellStart"/>
-      <w:r>
-        <w:t>caricato</w:t>
-      </w:r>
-      <w:proofErr w:type="spellEnd"/>
-      <w:r>
-        <w:t xml:space="preserve"> </w:t>
-      </w:r>
-      <w:proofErr w:type="spellStart"/>
-      <w:r>
-        <w:t>viene</w:t>
-      </w:r>
-      <w:proofErr w:type="spellEnd"/>
-      <w:r>
-        <w:t xml:space="preserve"> </w:t>
-      </w:r>
-      <w:proofErr w:type="spellStart"/>
-      <w:r>
-        <w:t>mandata</w:t>
-      </w:r>
-      <w:proofErr w:type="spellEnd"/>
-      <w:r>
-        <w:t xml:space="preserve"> </w:t>
-      </w:r>
-      <w:proofErr w:type="spellStart"/>
-      <w:r>
-        <w:t>una</w:t>
-      </w:r>
-      <w:proofErr w:type="spellEnd"/>
-      <w:r>
-        <w:t xml:space="preserve"> </w:t>
-      </w:r>
-      <w:proofErr w:type="spellStart"/>
-      <w:r>
-        <w:t>notifica</w:t>
-      </w:r>
-      <w:proofErr w:type="spellEnd"/>
-      <w:r>
-        <w:t xml:space="preserve"> al </w:t>
-      </w:r>
-      <w:proofErr w:type="spellStart"/>
-      <w:r>
-        <w:t>Docente</w:t>
-      </w:r>
-      <w:proofErr w:type="spellEnd"/>
-      <w:r>
-        <w:t xml:space="preserve"> Massimo </w:t>
-      </w:r>
-      <w:proofErr w:type="spellStart"/>
-      <w:r>
-        <w:t>che</w:t>
-      </w:r>
-      <w:proofErr w:type="spellEnd"/>
-      <w:r>
-        <w:t xml:space="preserve"> ha </w:t>
-      </w:r>
-      <w:proofErr w:type="spellStart"/>
-      <w:r>
-        <w:t>il</w:t>
-      </w:r>
-      <w:proofErr w:type="spellEnd"/>
-      <w:r>
-        <w:t xml:space="preserve"> </w:t>
-      </w:r>
-      <w:proofErr w:type="spellStart"/>
-      <w:r>
-        <w:t>compito</w:t>
-      </w:r>
-      <w:proofErr w:type="spellEnd"/>
-      <w:r>
-        <w:t xml:space="preserve"> di </w:t>
-      </w:r>
-      <w:proofErr w:type="spellStart"/>
-      <w:r>
-        <w:t>confermare</w:t>
-      </w:r>
-      <w:proofErr w:type="spellEnd"/>
-      <w:r>
-        <w:t xml:space="preserve"> se la </w:t>
-      </w:r>
-      <w:proofErr w:type="spellStart"/>
-      <w:r>
-        <w:t>lezione</w:t>
-      </w:r>
-      <w:proofErr w:type="spellEnd"/>
-      <w:r>
-        <w:t xml:space="preserve"> </w:t>
-      </w:r>
-      <w:proofErr w:type="spellStart"/>
-      <w:r>
-        <w:t>può</w:t>
-      </w:r>
-      <w:proofErr w:type="spellEnd"/>
-      <w:r>
-        <w:t xml:space="preserve"> </w:t>
-      </w:r>
-      <w:proofErr w:type="spellStart"/>
-      <w:r>
-        <w:t>essere</w:t>
-      </w:r>
-      <w:proofErr w:type="spellEnd"/>
-      <w:r>
-        <w:t xml:space="preserve"> </w:t>
-      </w:r>
-      <w:proofErr w:type="spellStart"/>
-      <w:r>
-        <w:t>caricata</w:t>
-      </w:r>
-      <w:proofErr w:type="spellEnd"/>
-      <w:r>
-        <w:t xml:space="preserve"> </w:t>
-      </w:r>
-      <w:proofErr w:type="spellStart"/>
-      <w:r>
-        <w:t>nel</w:t>
-      </w:r>
-      <w:proofErr w:type="spellEnd"/>
-      <w:r>
-        <w:t xml:space="preserve"> </w:t>
-      </w:r>
-      <w:proofErr w:type="spellStart"/>
-      <w:r>
-        <w:t>corso</w:t>
-      </w:r>
-      <w:proofErr w:type="spellEnd"/>
-      <w:r>
-        <w:t xml:space="preserve">, </w:t>
-      </w:r>
-      <w:proofErr w:type="spellStart"/>
-      <w:r>
-        <w:t>nel</w:t>
-      </w:r>
-      <w:proofErr w:type="spellEnd"/>
-      <w:r>
-        <w:t xml:space="preserve"> </w:t>
-      </w:r>
-      <w:proofErr w:type="spellStart"/>
-      <w:r>
-        <w:t>mentre</w:t>
-      </w:r>
-      <w:proofErr w:type="spellEnd"/>
-      <w:r>
-        <w:t xml:space="preserve"> Massimo </w:t>
-      </w:r>
-      <w:proofErr w:type="spellStart"/>
-      <w:r>
-        <w:t>confermi</w:t>
-      </w:r>
-      <w:proofErr w:type="spellEnd"/>
-      <w:r>
-        <w:t xml:space="preserve"> la </w:t>
-      </w:r>
-      <w:proofErr w:type="spellStart"/>
-      <w:r>
-        <w:t>lezione</w:t>
-      </w:r>
-      <w:proofErr w:type="spellEnd"/>
-      <w:r>
-        <w:t xml:space="preserve">, Antonio </w:t>
-      </w:r>
-      <w:proofErr w:type="spellStart"/>
-      <w:r>
-        <w:t>può</w:t>
-      </w:r>
-      <w:proofErr w:type="spellEnd"/>
-      <w:r>
-        <w:t xml:space="preserve"> </w:t>
-      </w:r>
-      <w:proofErr w:type="spellStart"/>
-      <w:r>
-        <w:t>visionare</w:t>
-      </w:r>
-      <w:proofErr w:type="spellEnd"/>
-      <w:r>
-        <w:t xml:space="preserve"> o </w:t>
-      </w:r>
-      <w:proofErr w:type="spellStart"/>
-      <w:r>
-        <w:t>rimuovere</w:t>
-      </w:r>
-      <w:proofErr w:type="spellEnd"/>
-      <w:r>
-        <w:t xml:space="preserve"> la </w:t>
-      </w:r>
-      <w:proofErr w:type="spellStart"/>
-      <w:r>
-        <w:t>lezione</w:t>
-      </w:r>
-      <w:proofErr w:type="spellEnd"/>
-      <w:r>
-        <w:t xml:space="preserve"> </w:t>
-      </w:r>
-      <w:proofErr w:type="spellStart"/>
-      <w:r>
-        <w:t>nella</w:t>
-      </w:r>
-      <w:proofErr w:type="spellEnd"/>
-      <w:r>
-        <w:t xml:space="preserve"> </w:t>
-      </w:r>
-      <w:proofErr w:type="spellStart"/>
-      <w:r>
-        <w:t>sezione</w:t>
-      </w:r>
-      <w:proofErr w:type="spellEnd"/>
-      <w:r>
-        <w:t xml:space="preserve"> “</w:t>
-      </w:r>
-      <w:proofErr w:type="spellStart"/>
-      <w:r>
-        <w:t>Corsi</w:t>
-      </w:r>
-      <w:proofErr w:type="spellEnd"/>
-      <w:r>
-        <w:t xml:space="preserve"> in </w:t>
-      </w:r>
-      <w:proofErr w:type="spellStart"/>
-      <w:r>
-        <w:t>attesa</w:t>
-      </w:r>
-      <w:proofErr w:type="spellEnd"/>
-      <w:r>
-        <w:t xml:space="preserve"> di </w:t>
-      </w:r>
-      <w:proofErr w:type="spellStart"/>
-      <w:r>
-        <w:t>approvazione</w:t>
-      </w:r>
-      <w:proofErr w:type="spellEnd"/>
-      <w:r>
-        <w:t xml:space="preserve">” </w:t>
-      </w:r>
-      <w:proofErr w:type="spellStart"/>
-      <w:r>
-        <w:t>presente</w:t>
-      </w:r>
-      <w:proofErr w:type="spellEnd"/>
-      <w:r>
-        <w:t xml:space="preserve"> </w:t>
-      </w:r>
-      <w:proofErr w:type="spellStart"/>
-      <w:r>
-        <w:t>nella</w:t>
-      </w:r>
-      <w:proofErr w:type="spellEnd"/>
-      <w:r>
-        <w:t xml:space="preserve"> </w:t>
-      </w:r>
-      <w:proofErr w:type="spellStart"/>
-      <w:r>
-        <w:t>stessa</w:t>
-      </w:r>
-      <w:proofErr w:type="spellEnd"/>
-      <w:r>
-        <w:t xml:space="preserve"> homepage del </w:t>
-      </w:r>
-      <w:proofErr w:type="spellStart"/>
-      <w:r>
-        <w:t>corso</w:t>
-      </w:r>
-      <w:proofErr w:type="spellEnd"/>
-      <w:r>
-        <w:t>.</w:t>
+        <w:rPr>
+          <w:lang w:val="it-IT"/>
+        </w:rPr>
+        <w:t>”, preme infine il pulsante con nome “Apri”, attende che il video venga caricato sulla piattaforma e una volta caricato viene mandata una notifica al Docente Massimo che ha il compito di confermare se la lezione può essere caricata nel corso, nel mentre Massimo confermi la lezione, Antonio può visionare o rimuovere la lezione nella sezione “Corsi in attesa di approvazione” presente nella stessa homepage del corso.</w:t>
       </w:r>
     </w:p>
     <w:p>
@@ -6505,13 +5951,7 @@
         <w:rPr>
           <w:lang w:val="it-IT"/>
         </w:rPr>
-        <w:t>3.</w:t>
-      </w:r>
-      <w:r>
-        <w:rPr>
-          <w:lang w:val="it-IT"/>
-        </w:rPr>
-        <w:t>4 Scenari Amministratori</w:t>
+        <w:t>3.4 Scenari Amministratori</w:t>
       </w:r>
     </w:p>
     <w:p>
@@ -6538,19 +5978,7 @@
         <w:rPr>
           <w:lang w:val="it-IT"/>
         </w:rPr>
-        <w:t>3.4</w:t>
-      </w:r>
-      <w:r>
-        <w:rPr>
-          <w:lang w:val="it-IT"/>
-        </w:rPr>
-        <w:t>.1</w:t>
-      </w:r>
-      <w:r>
-        <w:rPr>
-          <w:lang w:val="it-IT"/>
-        </w:rPr>
-        <w:t xml:space="preserve"> </w:t>
+        <w:t xml:space="preserve">3.4.1 </w:t>
       </w:r>
       <w:r>
         <w:rPr>
@@ -6850,7 +6278,7 @@
           <w:lang w:val="it-IT"/>
         </w:rPr>
       </w:pPr>
-      <w:bookmarkStart w:id="5" w:name="_Toc433975260"/>
+      <w:bookmarkStart w:id="4" w:name="_Toc433975260"/>
       <w:r>
         <w:rPr>
           <w:lang w:val="it-IT"/>
@@ -6863,7 +6291,7 @@
         </w:rPr>
         <w:t xml:space="preserve">. </w:t>
       </w:r>
-      <w:bookmarkEnd w:id="5"/>
+      <w:bookmarkEnd w:id="4"/>
       <w:r>
         <w:rPr>
           <w:lang w:val="it-IT"/>
@@ -7069,14 +6497,7 @@
           <w:rFonts w:cs="Calibri"/>
           <w:lang w:val="it-IT"/>
         </w:rPr>
-        <w:t>deve poter avviare le procedure di cancellazione dei corsi e prendere provvedimenti sul dominio degli utenti</w:t>
-      </w:r>
-      <w:r>
-        <w:rPr>
-          <w:rFonts w:cs="Calibri"/>
-          <w:lang w:val="it-IT"/>
-        </w:rPr>
-        <w:t xml:space="preserve"> in base alle segnalazioni che riceve.</w:t>
+        <w:t>deve poter avviare le procedure di cancellazione dei corsi e prendere provvedimenti sul dominio degli utenti in base alle segnalazioni che riceve.</w:t>
       </w:r>
     </w:p>
     <w:p>
@@ -7103,19 +6524,7 @@
         <w:rPr>
           <w:lang w:val="it-IT"/>
         </w:rPr>
-        <w:t xml:space="preserve">Requisiti </w:t>
-      </w:r>
-      <w:r>
-        <w:rPr>
-          <w:lang w:val="it-IT"/>
-        </w:rPr>
-        <w:t xml:space="preserve">Non </w:t>
-      </w:r>
-      <w:r>
-        <w:rPr>
-          <w:lang w:val="it-IT"/>
-        </w:rPr>
-        <w:t>Funzionali</w:t>
+        <w:t>Requisiti Non Funzionali</w:t>
       </w:r>
     </w:p>
     <w:p>
@@ -7234,7 +6643,6 @@
         </w:rPr>
         <w:t xml:space="preserve">Supporti agli </w:t>
       </w:r>
-      <w:proofErr w:type="gramStart"/>
       <w:r>
         <w:rPr>
           <w:rFonts w:cs="Calibri"/>
@@ -7256,16 +6664,8 @@
           <w:rFonts w:cs="Calibri"/>
           <w:lang w:val="it-IT"/>
         </w:rPr>
-        <w:t xml:space="preserve"> </w:t>
-      </w:r>
-      <w:r>
-        <w:rPr>
-          <w:rFonts w:cs="Calibri"/>
-          <w:lang w:val="it-IT"/>
-        </w:rPr>
         <w:t>L’utente</w:t>
       </w:r>
-      <w:proofErr w:type="gramEnd"/>
       <w:r>
         <w:rPr>
           <w:rFonts w:cs="Calibri"/>
@@ -7297,7 +6697,6 @@
         </w:rPr>
         <w:t xml:space="preserve">Disponibilità dei </w:t>
       </w:r>
-      <w:proofErr w:type="gramStart"/>
       <w:r>
         <w:rPr>
           <w:rFonts w:cs="Calibri"/>
@@ -7319,77 +6718,55 @@
           <w:rFonts w:cs="Calibri"/>
           <w:lang w:val="it-IT"/>
         </w:rPr>
-        <w:t xml:space="preserve"> </w:t>
+        <w:t>Il</w:t>
       </w:r>
       <w:r>
         <w:rPr>
           <w:rFonts w:cs="Calibri"/>
           <w:lang w:val="it-IT"/>
         </w:rPr>
-        <w:t>Il</w:t>
-      </w:r>
-      <w:proofErr w:type="gramEnd"/>
-      <w:r>
+        <w:t xml:space="preserve"> sito è online 24 ore su 24 e 7 giorni su 7 salvo manutenzioni che verranno rese note mediante un avviso al posto della pagina di benvenuto. </w:t>
+      </w:r>
+    </w:p>
+    <w:p>
+      <w:pPr>
+        <w:pStyle w:val="TOCHeading"/>
+        <w:rPr>
+          <w:lang w:val="it-IT"/>
+        </w:rPr>
+      </w:pPr>
+      <w:r>
+        <w:rPr>
+          <w:lang w:val="it-IT"/>
+        </w:rPr>
+        <w:t>6</w:t>
+      </w:r>
+      <w:r>
+        <w:rPr>
+          <w:lang w:val="it-IT"/>
+        </w:rPr>
+        <w:t xml:space="preserve">. </w:t>
+      </w:r>
+      <w:r>
+        <w:rPr>
+          <w:lang w:val="it-IT"/>
+        </w:rPr>
+        <w:t>Target Environment</w:t>
+      </w:r>
+    </w:p>
+    <w:p>
+      <w:pPr>
         <w:rPr>
           <w:rFonts w:cs="Calibri"/>
           <w:lang w:val="it-IT"/>
         </w:rPr>
-        <w:t xml:space="preserve"> sito è online 24 ore su 24 e 7 giorni su 7 salvo manutenzioni che verranno rese note mediante un avviso al posto della pagina di benvenuto. </w:t>
-      </w:r>
-    </w:p>
-    <w:p>
-      <w:pPr>
-        <w:pStyle w:val="TOCHeading"/>
-        <w:rPr>
-          <w:lang w:val="it-IT"/>
-        </w:rPr>
-      </w:pPr>
-      <w:r>
-        <w:rPr>
-          <w:lang w:val="it-IT"/>
-        </w:rPr>
-        <w:t>6</w:t>
-      </w:r>
-      <w:r>
-        <w:rPr>
-          <w:lang w:val="it-IT"/>
-        </w:rPr>
-        <w:t xml:space="preserve">. </w:t>
-      </w:r>
-      <w:r>
-        <w:rPr>
-          <w:lang w:val="it-IT"/>
-        </w:rPr>
-        <w:t>Target Environment</w:t>
-      </w:r>
-    </w:p>
-    <w:p>
-      <w:pPr>
+      </w:pPr>
+      <w:r>
         <w:rPr>
           <w:rFonts w:cs="Calibri"/>
           <w:lang w:val="it-IT"/>
         </w:rPr>
-      </w:pPr>
-      <w:r>
-        <w:rPr>
-          <w:rFonts w:cs="Calibri"/>
-          <w:lang w:val="it-IT"/>
-        </w:rPr>
-        <w:t>- Tutti gli utenti che hanno un sistema operativo provvisto di un web browser possono accedere all</w:t>
-      </w:r>
-      <w:r>
-        <w:rPr>
-          <w:rFonts w:cs="Calibri"/>
-          <w:lang w:val="it-IT"/>
-        </w:rPr>
-        <w:t xml:space="preserve">a </w:t>
-      </w:r>
-      <w:r>
-        <w:rPr>
-          <w:rFonts w:cs="Calibri"/>
-          <w:lang w:val="it-IT"/>
-        </w:rPr>
-        <w:t>piattaforma.</w:t>
+        <w:t>- Tutti gli utenti che hanno un sistema operativo provvisto di un web browser possono accedere alla piattaforma.</w:t>
       </w:r>
     </w:p>
     <w:p>
@@ -7656,15 +7033,7 @@
                 <w:sz w:val="24"/>
                 <w:lang w:val="it-IT"/>
               </w:rPr>
-              <w:t>26</w:t>
-            </w:r>
-            <w:r>
-              <w:rPr>
-                <w:rFonts w:asciiTheme="majorHAnsi" w:hAnsiTheme="majorHAnsi"/>
-                <w:sz w:val="24"/>
-                <w:lang w:val="it-IT"/>
-              </w:rPr>
-              <w:t>/10/2018</w:t>
+              <w:t>26/10/2018</w:t>
             </w:r>
           </w:p>
         </w:tc>
@@ -7688,31 +7057,7 @@
                 <w:sz w:val="24"/>
                 <w:lang w:val="it-IT"/>
               </w:rPr>
-              <w:t>25</w:t>
-            </w:r>
-            <w:r>
-              <w:rPr>
-                <w:rFonts w:asciiTheme="majorHAnsi" w:hAnsiTheme="majorHAnsi"/>
-                <w:sz w:val="24"/>
-                <w:lang w:val="it-IT"/>
-              </w:rPr>
-              <w:t>/1</w:t>
-            </w:r>
-            <w:r>
-              <w:rPr>
-                <w:rFonts w:asciiTheme="majorHAnsi" w:hAnsiTheme="majorHAnsi"/>
-                <w:sz w:val="24"/>
-                <w:lang w:val="it-IT"/>
-              </w:rPr>
-              <w:t>1</w:t>
-            </w:r>
-            <w:r>
-              <w:rPr>
-                <w:rFonts w:asciiTheme="majorHAnsi" w:hAnsiTheme="majorHAnsi"/>
-                <w:sz w:val="24"/>
-                <w:lang w:val="it-IT"/>
-              </w:rPr>
-              <w:t>/2018</w:t>
+              <w:t>25/11/2018</w:t>
             </w:r>
           </w:p>
         </w:tc>
@@ -7844,23 +7189,7 @@
                 <w:sz w:val="24"/>
                 <w:lang w:val="it-IT"/>
               </w:rPr>
-              <w:t>6/1</w:t>
-            </w:r>
-            <w:r>
-              <w:rPr>
-                <w:rFonts w:asciiTheme="majorHAnsi" w:hAnsiTheme="majorHAnsi"/>
-                <w:sz w:val="24"/>
-                <w:lang w:val="it-IT"/>
-              </w:rPr>
-              <w:t>2</w:t>
-            </w:r>
-            <w:r>
-              <w:rPr>
-                <w:rFonts w:asciiTheme="majorHAnsi" w:hAnsiTheme="majorHAnsi"/>
-                <w:sz w:val="24"/>
-                <w:lang w:val="it-IT"/>
-              </w:rPr>
-              <w:t>/2018</w:t>
+              <w:t>6/12/2018</w:t>
             </w:r>
           </w:p>
         </w:tc>
@@ -7884,31 +7213,7 @@
                 <w:sz w:val="24"/>
                 <w:lang w:val="it-IT"/>
               </w:rPr>
-              <w:t>20</w:t>
-            </w:r>
-            <w:r>
-              <w:rPr>
-                <w:rFonts w:asciiTheme="majorHAnsi" w:hAnsiTheme="majorHAnsi"/>
-                <w:sz w:val="24"/>
-                <w:lang w:val="it-IT"/>
-              </w:rPr>
-              <w:t>/1</w:t>
-            </w:r>
-            <w:r>
-              <w:rPr>
-                <w:rFonts w:asciiTheme="majorHAnsi" w:hAnsiTheme="majorHAnsi"/>
-                <w:sz w:val="24"/>
-                <w:lang w:val="it-IT"/>
-              </w:rPr>
-              <w:t>2</w:t>
-            </w:r>
-            <w:r>
-              <w:rPr>
-                <w:rFonts w:asciiTheme="majorHAnsi" w:hAnsiTheme="majorHAnsi"/>
-                <w:sz w:val="24"/>
-                <w:lang w:val="it-IT"/>
-              </w:rPr>
-              <w:t>/2018</w:t>
+              <w:t>20/12/2018</w:t>
             </w:r>
           </w:p>
         </w:tc>
@@ -7962,32 +7267,10 @@
                 <w:sz w:val="24"/>
                 <w:lang w:val="it-IT"/>
               </w:rPr>
-              <w:t>21</w:t>
+              <w:t>21/12/2018</w:t>
             </w:r>
-            <w:r>
-              <w:rPr>
-                <w:rFonts w:asciiTheme="majorHAnsi" w:hAnsiTheme="majorHAnsi"/>
-                <w:sz w:val="24"/>
-                <w:lang w:val="it-IT"/>
-              </w:rPr>
-              <w:t>/1</w:t>
-            </w:r>
-            <w:r>
-              <w:rPr>
-                <w:rFonts w:asciiTheme="majorHAnsi" w:hAnsiTheme="majorHAnsi"/>
-                <w:sz w:val="24"/>
-                <w:lang w:val="it-IT"/>
-              </w:rPr>
-              <w:t>2</w:t>
-            </w:r>
-            <w:r>
-              <w:rPr>
-                <w:rFonts w:asciiTheme="majorHAnsi" w:hAnsiTheme="majorHAnsi"/>
-                <w:sz w:val="24"/>
-                <w:lang w:val="it-IT"/>
-              </w:rPr>
-              <w:t>/2018</w:t>
-            </w:r>
+            <w:bookmarkStart w:id="5" w:name="_GoBack"/>
+            <w:bookmarkEnd w:id="5"/>
           </w:p>
         </w:tc>
         <w:tc>
@@ -8010,7 +7293,15 @@
                 <w:sz w:val="24"/>
                 <w:szCs w:val="24"/>
               </w:rPr>
-              <w:t>5/1/2019</w:t>
+              <w:t>9</w:t>
+            </w:r>
+            <w:r>
+              <w:rPr>
+                <w:rFonts w:asciiTheme="majorHAnsi" w:hAnsiTheme="majorHAnsi" w:cs="Times New Roman"/>
+                <w:sz w:val="24"/>
+                <w:szCs w:val="24"/>
+              </w:rPr>
+              <w:t>/1/2019</w:t>
             </w:r>
           </w:p>
         </w:tc>
@@ -10993,7 +10284,7 @@
 </file>
 
 <file path=customXml/itemProps3.xml><?xml version="1.0" encoding="utf-8"?>
-<ds:datastoreItem xmlns:ds="http://schemas.openxmlformats.org/officeDocument/2006/customXml" ds:itemID="{232D07B3-2F91-1845-A328-98AD00778494}">
+<ds:datastoreItem xmlns:ds="http://schemas.openxmlformats.org/officeDocument/2006/customXml" ds:itemID="{1D9C0A6F-C161-6F4E-BC5E-9AE011D30329}">
   <ds:schemaRefs>
     <ds:schemaRef ds:uri="http://schemas.openxmlformats.org/officeDocument/2006/bibliography"/>
   </ds:schemaRefs>

</xml_diff>

<commit_message>
Supervisione PS e inserimento Mockup/Scenari di RicercaCorso
</commit_message>
<xml_diff>
--- a/Internal Work Product/Documenti Ufficiali/PS_YouLearn.docx
+++ b/Internal Work Product/Documenti Ufficiali/PS_YouLearn.docx
@@ -405,7 +405,11 @@
               </mc:Choice>
               <mc:Fallback>
                 <w:pict>
-                  <v:shape w14:anchorId="089F89EC" id="Casella di testo 1" o:spid="_x0000_s1027" type="#_x0000_t202" alt="Casella di testo in cui sono visualizzate le informazioni sul contatto della società" style="position:absolute;margin-left:416.8pt;margin-top:0;width:468pt;height:48.95pt;z-index:251661312;visibility:visible;mso-wrap-style:square;mso-width-percent:1000;mso-height-percent:0;mso-wrap-distance-left:9pt;mso-wrap-distance-top:0;mso-wrap-distance-right:9pt;mso-wrap-distance-bottom:0;mso-position-horizontal:right;mso-position-horizontal-relative:margin;mso-position-vertical:bottom;mso-position-vertical-relative:margin;mso-width-percent:1000;mso-height-percent:0;mso-width-relative:margin;mso-height-relative:margin;v-text-anchor:middle" o:gfxdata="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" fillcolor="#0070c0" stroked="f" strokeweight=".5pt">
+                  <v:shapetype w14:anchorId="089F89EC" id="_x0000_t202" coordsize="21600,21600" o:spt="202" path="m,l,21600r21600,l21600,xe">
+                    <v:stroke joinstyle="miter"/>
+                    <v:path gradientshapeok="t" o:connecttype="rect"/>
+                  </v:shapetype>
+                  <v:shape id="Casella di testo 1" o:spid="_x0000_s1027" type="#_x0000_t202" alt="Casella di testo in cui sono visualizzate le informazioni sul contatto della società" style="position:absolute;margin-left:416.8pt;margin-top:0;width:468pt;height:48.95pt;z-index:251661312;visibility:visible;mso-wrap-style:square;mso-width-percent:1000;mso-height-percent:0;mso-wrap-distance-left:9pt;mso-wrap-distance-top:0;mso-wrap-distance-right:9pt;mso-wrap-distance-bottom:0;mso-position-horizontal:right;mso-position-horizontal-relative:margin;mso-position-vertical:bottom;mso-position-vertical-relative:margin;mso-width-percent:1000;mso-height-percent:0;mso-width-relative:margin;mso-height-relative:margin;v-text-anchor:middle" o:gfxdata="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" fillcolor="#0070c0" stroked="f" strokeweight=".5pt">
                     <v:textbox inset="12.96pt,0,12.96pt,0">
                       <w:txbxContent>
                         <w:tbl>
@@ -2594,19 +2598,7 @@
                   <w:rPr>
                     <w:rStyle w:val="Hyperlink"/>
                   </w:rPr>
-                  <w:t>Requisiti N</w:t>
-                </w:r>
-                <w:r>
-                  <w:rPr>
-                    <w:rStyle w:val="Hyperlink"/>
-                  </w:rPr>
-                  <w:t>o</w:t>
-                </w:r>
-                <w:r>
-                  <w:rPr>
-                    <w:rStyle w:val="Hyperlink"/>
-                  </w:rPr>
-                  <w:t>n Funzionali</w:t>
+                  <w:t>Requisiti Non Funzionali</w:t>
                 </w:r>
                 <w:r>
                   <w:rPr>
@@ -3186,6 +3178,7 @@
           <w:b/>
           <w:sz w:val="28"/>
           <w:szCs w:val="28"/>
+          <w:lang w:val="it-IT"/>
         </w:rPr>
       </w:pPr>
       <w:r>
@@ -3202,45 +3195,28 @@
           <w:b/>
           <w:sz w:val="28"/>
           <w:szCs w:val="28"/>
-        </w:rPr>
-        <w:t xml:space="preserve"> </w:t>
-      </w:r>
-      <w:proofErr w:type="spellStart"/>
+          <w:lang w:val="it-IT"/>
+        </w:rPr>
+        <w:t xml:space="preserve"> Accetta un </w:t>
+      </w:r>
       <w:r>
         <w:rPr>
           <w:b/>
           <w:sz w:val="28"/>
           <w:szCs w:val="28"/>
-        </w:rPr>
-        <w:t>Accetta</w:t>
-      </w:r>
-      <w:proofErr w:type="spellEnd"/>
+          <w:lang w:val="it-IT"/>
+        </w:rPr>
+        <w:t>c</w:t>
+      </w:r>
       <w:r>
         <w:rPr>
           <w:b/>
           <w:sz w:val="28"/>
           <w:szCs w:val="28"/>
-        </w:rPr>
-        <w:t xml:space="preserve"> un </w:t>
-      </w:r>
-      <w:proofErr w:type="spellStart"/>
-      <w:r>
-        <w:rPr>
-          <w:b/>
-          <w:sz w:val="28"/>
-          <w:szCs w:val="28"/>
-        </w:rPr>
-        <w:t>c</w:t>
-      </w:r>
-      <w:r>
-        <w:rPr>
-          <w:b/>
-          <w:sz w:val="28"/>
-          <w:szCs w:val="28"/>
+          <w:lang w:val="it-IT"/>
         </w:rPr>
         <w:t>orso</w:t>
       </w:r>
-      <w:proofErr w:type="spellEnd"/>
     </w:p>
     <w:p>
       <w:pPr>
@@ -3914,16 +3890,7 @@
           <w:szCs w:val="28"/>
           <w:lang w:val="it-IT"/>
         </w:rPr>
-        <w:t xml:space="preserve"> </w:t>
-      </w:r>
-      <w:r>
-        <w:rPr>
-          <w:b/>
-          <w:sz w:val="28"/>
-          <w:szCs w:val="28"/>
-          <w:lang w:val="it-IT"/>
-        </w:rPr>
-        <w:t xml:space="preserve">Rifiuta un </w:t>
+        <w:t xml:space="preserve"> Rifiuta un </w:t>
       </w:r>
       <w:r>
         <w:rPr>
@@ -4663,14 +4630,7 @@
           <w:rFonts w:cs="Calibri"/>
           <w:lang w:val="it-IT"/>
         </w:rPr>
-        <w:t xml:space="preserve">Di seguito illustriamo gli scenari principali del </w:t>
-      </w:r>
-      <w:r>
-        <w:rPr>
-          <w:rFonts w:cs="Calibri"/>
-          <w:lang w:val="it-IT"/>
-        </w:rPr>
-        <w:t>docente.</w:t>
+        <w:t>Di seguito illustriamo gli scenari principali del docente.</w:t>
       </w:r>
     </w:p>
     <w:p>
@@ -5149,14 +5109,7 @@
           <w:rFonts w:ascii="Garamond" w:hAnsi="Garamond"/>
           <w:lang w:val="it-IT"/>
         </w:rPr>
-        <w:t xml:space="preserve">Qui, Mario clicca sul titolo del corso “Imparare il finlandese” nella tabella “Corsi tenuti” e viene reindirizzato alla </w:t>
-      </w:r>
-      <w:r>
-        <w:rPr>
-          <w:rFonts w:ascii="Garamond" w:hAnsi="Garamond"/>
-          <w:lang w:val="it-IT"/>
-        </w:rPr>
-        <w:t>pagina del corso seguente:</w:t>
+        <w:t>Qui, Mario clicca sul titolo del corso “Imparare il finlandese” nella tabella “Corsi tenuti” e viene reindirizzato alla pagina del corso seguente:</w:t>
       </w:r>
     </w:p>
     <w:p>
@@ -5687,39 +5640,25 @@
           <w:rFonts w:cs="Calibri"/>
           <w:lang w:val="it-IT"/>
         </w:rPr>
-        <w:t>Di seguito illustriamo gli scenari principali del</w:t>
-      </w:r>
-      <w:r>
-        <w:rPr>
-          <w:rFonts w:cs="Calibri"/>
-          <w:lang w:val="it-IT"/>
-        </w:rPr>
-        <w:t>lo studente.</w:t>
-      </w:r>
-    </w:p>
-    <w:p>
-      <w:pPr>
-        <w:rPr>
-          <w:b/>
-          <w:lang w:val="it-IT"/>
-        </w:rPr>
-      </w:pPr>
-      <w:r>
+        <w:t>Di seguito illustriamo gli scenari principali dello studente.</w:t>
+      </w:r>
+    </w:p>
+    <w:p>
+      <w:pPr>
         <w:rPr>
           <w:b/>
           <w:sz w:val="28"/>
           <w:szCs w:val="28"/>
-        </w:rPr>
-        <w:sym w:font="Symbol" w:char="F0B7"/>
-      </w:r>
+          <w:lang w:val="it-IT"/>
+        </w:rPr>
+      </w:pPr>
       <w:r>
         <w:rPr>
           <w:b/>
           <w:sz w:val="28"/>
           <w:szCs w:val="28"/>
-          <w:lang w:val="it-IT"/>
-        </w:rPr>
-        <w:t xml:space="preserve"> </w:t>
+        </w:rPr>
+        <w:sym w:font="Symbol" w:char="F0B7"/>
       </w:r>
       <w:r>
         <w:rPr>
@@ -5728,7 +5667,7 @@
           <w:szCs w:val="28"/>
           <w:lang w:val="it-IT"/>
         </w:rPr>
-        <w:t>Acquisto di</w:t>
+        <w:t xml:space="preserve"> </w:t>
       </w:r>
       <w:r>
         <w:rPr>
@@ -5737,55 +5676,48 @@
           <w:szCs w:val="28"/>
           <w:lang w:val="it-IT"/>
         </w:rPr>
-        <w:t xml:space="preserve"> un </w:t>
-      </w:r>
-      <w:r>
-        <w:rPr>
-          <w:b/>
-          <w:sz w:val="28"/>
-          <w:szCs w:val="28"/>
-          <w:lang w:val="it-IT"/>
-        </w:rPr>
-        <w:t>c</w:t>
-      </w:r>
-      <w:r>
-        <w:rPr>
-          <w:b/>
-          <w:sz w:val="28"/>
-          <w:szCs w:val="28"/>
-          <w:lang w:val="it-IT"/>
-        </w:rPr>
-        <w:t>orso</w:t>
-      </w:r>
-    </w:p>
-    <w:p>
-      <w:pPr>
-        <w:rPr>
-          <w:rFonts w:ascii="Garamond" w:hAnsi="Garamond"/>
-          <w:lang w:val="it-IT"/>
-        </w:rPr>
-      </w:pPr>
-      <w:r>
-        <w:rPr>
-          <w:rFonts w:ascii="Garamond" w:hAnsi="Garamond"/>
-          <w:lang w:val="it-IT"/>
-        </w:rPr>
-        <w:t>Mario è uno studente iscritto a Youlearn e vuole entrare nel sistema per seguire i corsi a cui è iscritto. Apre il browser, digita “youlearn.it” e viene reindirizzato alla pagina di benvenuto in cui è presente un form a sinistra con vari elementi: un input “E-Mail”, un input “Password”, una selectbox denominata “Login As” per selezionare il tipo del proprio account, una voce “Hai dimenticato la password? Clicca qui!” e un bottone “Accedi”. In seguito, Mario</w:t>
-      </w:r>
-      <w:r>
-        <w:rPr>
-          <w:rFonts w:ascii="Garamond" w:hAnsi="Garamond"/>
-          <w:lang w:val="it-IT"/>
-        </w:rPr>
-        <w:t xml:space="preserve"> </w:t>
-      </w:r>
-      <w:r>
-        <w:rPr>
-          <w:rFonts w:ascii="Garamond" w:hAnsi="Garamond"/>
-          <w:lang w:val="it-IT"/>
-        </w:rPr>
-        <w:t>inserisce nelle apposite aree l’e-mail “mario_s97@libero.it”, la password “gth9201”, nella checkbox seleziona l’elemento “Studente” e, infine, clicca sul pulsante “Accedi”. Essendo i dati corretti, viene reindirizzato alla homepage del sistema presentata nel seguente modo:</w:t>
-      </w:r>
+        <w:t>Ricerca di un corso</w:t>
+      </w:r>
+    </w:p>
+    <w:p>
+      <w:pPr>
+        <w:rPr>
+          <w:rFonts w:ascii="Garamond" w:hAnsi="Garamond"/>
+          <w:lang w:val="it-IT"/>
+        </w:rPr>
+      </w:pPr>
+      <w:r>
+        <w:rPr>
+          <w:rFonts w:ascii="Garamond" w:hAnsi="Garamond"/>
+          <w:lang w:val="it-IT"/>
+        </w:rPr>
+        <w:t>Mario è uno studente iscritto a YouLearn e vuole entrare nel sistema per seguire u corsi a cui è iscritto. Apre il browser, digita “youlearn.it” e viene reindirizzato alla pagina di benvenuto in cui è presente un form. Sinistra con vari elementi: un input “E-Mail”, un input “Password”, una selectbox denominata “Login As” per selezionare il tipo del proprio account, una voce “Hai dimenticato la password? Clicca qui!” e un bottone “Accedi”. In seguito, Mario inserisce nelle apposite aree l’e-mail ‘</w:t>
+      </w:r>
+      <w:hyperlink r:id="rId19" w:history="1">
+        <w:r>
+          <w:rPr>
+            <w:rStyle w:val="Hyperlink"/>
+            <w:rFonts w:ascii="Garamond" w:hAnsi="Garamond"/>
+            <w:lang w:val="it-IT"/>
+          </w:rPr>
+          <w:t>mario_s97@libero.it</w:t>
+        </w:r>
+      </w:hyperlink>
+      <w:r>
+        <w:rPr>
+          <w:rFonts w:ascii="Garamond" w:hAnsi="Garamond"/>
+          <w:lang w:val="it-IT"/>
+        </w:rPr>
+        <w:t>’, la password “gth9201”, nella checkbox seleziona l’elemento “Studente” e, infine, clicca sul pulsante “Accedi”. Essendo i dati corretti, viene reindirizzato alla homepage del sistema presentata nel seguente modo:</w:t>
+      </w:r>
+    </w:p>
+    <w:p>
+      <w:pPr>
+        <w:rPr>
+          <w:rFonts w:ascii="Garamond" w:hAnsi="Garamond"/>
+          <w:lang w:val="it-IT"/>
+        </w:rPr>
+      </w:pPr>
     </w:p>
     <w:p>
       <w:pPr>
@@ -5800,10 +5732,10 @@
           <w:noProof/>
         </w:rPr>
         <w:drawing>
-          <wp:inline distT="0" distB="0" distL="0" distR="0" wp14:anchorId="1A97C47E" wp14:editId="4B59D3AA">
-            <wp:extent cx="4132549" cy="3284446"/>
-            <wp:effectExtent l="0" t="0" r="0" b="5080"/>
-            <wp:docPr id="17" name="Immagine 11" descr="C:\Users\Antonio\Documents\Universita\IS\Progetto\YouLearn\Internal Work Product\Mockup\Scenari\Studente\Home_Studente.png"/>
+          <wp:inline distT="0" distB="0" distL="0" distR="0" wp14:anchorId="5E03D110" wp14:editId="53782F33">
+            <wp:extent cx="3734515" cy="3956612"/>
+            <wp:effectExtent l="0" t="0" r="0" b="6350"/>
+            <wp:docPr id="12" name="Picture 12" descr="A screenshot of a cell phone&#13;&#10;&#13;&#10;Description automatically generated"/>
             <wp:cNvGraphicFramePr>
               <a:graphicFrameLocks xmlns:a="http://schemas.openxmlformats.org/drawingml/2006/main" noChangeAspect="1"/>
             </wp:cNvGraphicFramePr>
@@ -5811,39 +5743,29 @@
               <a:graphicData uri="http://schemas.openxmlformats.org/drawingml/2006/picture">
                 <pic:pic xmlns:pic="http://schemas.openxmlformats.org/drawingml/2006/picture">
                   <pic:nvPicPr>
-                    <pic:cNvPr id="0" name="Picture 7" descr="C:\Users\Antonio\Documents\Universita\IS\Progetto\YouLearn\Internal Work Product\Mockup\Scenari\Studente\Home_Studente.png"/>
-                    <pic:cNvPicPr>
-                      <a:picLocks noChangeAspect="1" noChangeArrowheads="1"/>
-                    </pic:cNvPicPr>
+                    <pic:cNvPr id="1" name="Home_Studente.png"/>
+                    <pic:cNvPicPr/>
                   </pic:nvPicPr>
-                  <pic:blipFill rotWithShape="1">
-                    <a:blip r:embed="rId19">
+                  <pic:blipFill>
+                    <a:blip r:embed="rId20" cstate="print">
                       <a:extLst>
                         <a:ext uri="{28A0092B-C50C-407E-A947-70E740481C1C}">
                           <a14:useLocalDpi xmlns:a14="http://schemas.microsoft.com/office/drawing/2010/main" val="0"/>
                         </a:ext>
                       </a:extLst>
                     </a:blip>
-                    <a:srcRect b="24958"/>
-                    <a:stretch/>
+                    <a:stretch>
+                      <a:fillRect/>
+                    </a:stretch>
                   </pic:blipFill>
-                  <pic:spPr bwMode="auto">
+                  <pic:spPr>
                     <a:xfrm>
                       <a:off x="0" y="0"/>
-                      <a:ext cx="4162038" cy="3307883"/>
+                      <a:ext cx="3752778" cy="3975961"/>
                     </a:xfrm>
                     <a:prstGeom prst="rect">
                       <a:avLst/>
                     </a:prstGeom>
-                    <a:noFill/>
-                    <a:ln>
-                      <a:noFill/>
-                    </a:ln>
-                    <a:extLst>
-                      <a:ext uri="{53640926-AAD7-44D8-BBD7-CCE9431645EC}">
-                        <a14:shadowObscured xmlns:a14="http://schemas.microsoft.com/office/drawing/2010/main"/>
-                      </a:ext>
-                    </a:extLst>
                   </pic:spPr>
                 </pic:pic>
               </a:graphicData>
@@ -5854,9 +5776,72 @@
     </w:p>
     <w:p>
       <w:pPr>
-        <w:rPr>
-          <w:rFonts w:ascii="Garamond" w:hAnsi="Garamond"/>
-          <w:lang w:val="it-IT"/>
+        <w:jc w:val="center"/>
+        <w:rPr>
+          <w:rFonts w:ascii="Garamond" w:hAnsi="Garamond"/>
+        </w:rPr>
+      </w:pPr>
+    </w:p>
+    <w:p>
+      <w:pPr>
+        <w:rPr>
+          <w:rFonts w:ascii="Garamond" w:hAnsi="Garamond"/>
+          <w:lang w:val="it-IT"/>
+        </w:rPr>
+      </w:pPr>
+      <w:r>
+        <w:rPr>
+          <w:rFonts w:ascii="Garamond" w:hAnsi="Garamond"/>
+          <w:lang w:val="it-IT"/>
+        </w:rPr>
+        <w:t>Mario vuole ricercare un nuovo corso. Scrive nella barra di ricerca la seguente frase: “</w:t>
+      </w:r>
+      <w:proofErr w:type="spellStart"/>
+      <w:r>
+        <w:rPr>
+          <w:rFonts w:ascii="Garamond" w:hAnsi="Garamond"/>
+          <w:lang w:val="it-IT"/>
+        </w:rPr>
+        <w:t>Photoshp</w:t>
+      </w:r>
+      <w:proofErr w:type="spellEnd"/>
+      <w:r>
+        <w:rPr>
+          <w:rFonts w:ascii="Garamond" w:hAnsi="Garamond"/>
+          <w:lang w:val="it-IT"/>
+        </w:rPr>
+        <w:t xml:space="preserve"> </w:t>
+      </w:r>
+      <w:proofErr w:type="spellStart"/>
+      <w:r>
+        <w:rPr>
+          <w:rFonts w:ascii="Garamond" w:hAnsi="Garamond"/>
+          <w:lang w:val="it-IT"/>
+        </w:rPr>
+        <w:t>Fotorafia</w:t>
+      </w:r>
+      <w:proofErr w:type="spellEnd"/>
+      <w:r>
+        <w:rPr>
+          <w:rFonts w:ascii="Garamond" w:hAnsi="Garamond"/>
+          <w:lang w:val="it-IT"/>
+        </w:rPr>
+        <w:t>” andando a cliccare successivamente su “Cerca”. Successivamente, visualizza una pagina con una tabella in cui vi è scritto un messaggio nel seguente modo:</w:t>
+      </w:r>
+    </w:p>
+    <w:p>
+      <w:pPr>
+        <w:rPr>
+          <w:rFonts w:ascii="Garamond" w:hAnsi="Garamond"/>
+          <w:lang w:val="it-IT"/>
+        </w:rPr>
+      </w:pPr>
+    </w:p>
+    <w:p>
+      <w:pPr>
+        <w:jc w:val="center"/>
+        <w:rPr>
+          <w:rFonts w:ascii="Garamond" w:hAnsi="Garamond"/>
         </w:rPr>
       </w:pPr>
       <w:r>
@@ -5864,14 +5849,322 @@
           <w:rFonts w:ascii="Garamond" w:hAnsi="Garamond"/>
           <w:noProof/>
         </w:rPr>
+        <w:lastRenderedPageBreak/>
         <w:drawing>
-          <wp:anchor distT="0" distB="0" distL="114300" distR="114300" simplePos="0" relativeHeight="251673600" behindDoc="0" locked="0" layoutInCell="1" allowOverlap="1" wp14:anchorId="5019FBF2" wp14:editId="28B211B5">
+          <wp:inline distT="0" distB="0" distL="0" distR="0" wp14:anchorId="44B78FF1" wp14:editId="5119F747">
+            <wp:extent cx="3763682" cy="2333280"/>
+            <wp:effectExtent l="0" t="0" r="0" b="3810"/>
+            <wp:docPr id="14" name="Picture 14" descr="A screenshot of a cell phone&#13;&#10;&#13;&#10;Description automatically generated"/>
+            <wp:cNvGraphicFramePr>
+              <a:graphicFrameLocks xmlns:a="http://schemas.openxmlformats.org/drawingml/2006/main" noChangeAspect="1"/>
+            </wp:cNvGraphicFramePr>
+            <a:graphic xmlns:a="http://schemas.openxmlformats.org/drawingml/2006/main">
+              <a:graphicData uri="http://schemas.openxmlformats.org/drawingml/2006/picture">
+                <pic:pic xmlns:pic="http://schemas.openxmlformats.org/drawingml/2006/picture">
+                  <pic:nvPicPr>
+                    <pic:cNvPr id="4" name="Caso_NessunRisultatoTrovato.png"/>
+                    <pic:cNvPicPr/>
+                  </pic:nvPicPr>
+                  <pic:blipFill>
+                    <a:blip r:embed="rId21">
+                      <a:extLst>
+                        <a:ext uri="{28A0092B-C50C-407E-A947-70E740481C1C}">
+                          <a14:useLocalDpi xmlns:a14="http://schemas.microsoft.com/office/drawing/2010/main" val="0"/>
+                        </a:ext>
+                      </a:extLst>
+                    </a:blip>
+                    <a:stretch>
+                      <a:fillRect/>
+                    </a:stretch>
+                  </pic:blipFill>
+                  <pic:spPr>
+                    <a:xfrm>
+                      <a:off x="0" y="0"/>
+                      <a:ext cx="3773216" cy="2339191"/>
+                    </a:xfrm>
+                    <a:prstGeom prst="rect">
+                      <a:avLst/>
+                    </a:prstGeom>
+                  </pic:spPr>
+                </pic:pic>
+              </a:graphicData>
+            </a:graphic>
+          </wp:inline>
+        </w:drawing>
+      </w:r>
+    </w:p>
+    <w:p>
+      <w:pPr>
+        <w:rPr>
+          <w:rFonts w:ascii="Garamond" w:hAnsi="Garamond"/>
+        </w:rPr>
+      </w:pPr>
+    </w:p>
+    <w:p>
+      <w:pPr>
+        <w:rPr>
+          <w:rFonts w:ascii="Garamond" w:hAnsi="Garamond"/>
+          <w:lang w:val="it-IT"/>
+        </w:rPr>
+      </w:pPr>
+      <w:r>
+        <w:rPr>
+          <w:rFonts w:ascii="Garamond" w:hAnsi="Garamond"/>
+          <w:lang w:val="it-IT"/>
+        </w:rPr>
+        <w:t xml:space="preserve">Dopo aver letto il messaggio, Mario riscrive nella barra di ricerca, in cima alla pagina, le </w:t>
+      </w:r>
+      <w:proofErr w:type="spellStart"/>
+      <w:r>
+        <w:rPr>
+          <w:rFonts w:ascii="Garamond" w:hAnsi="Garamond"/>
+          <w:lang w:val="it-IT"/>
+        </w:rPr>
+        <w:t>keywords</w:t>
+      </w:r>
+      <w:proofErr w:type="spellEnd"/>
+      <w:r>
+        <w:rPr>
+          <w:rFonts w:ascii="Garamond" w:hAnsi="Garamond"/>
+          <w:lang w:val="it-IT"/>
+        </w:rPr>
+        <w:t xml:space="preserve"> “Photoshop Fotografia” andando a cliccare su “Cerca”. Mario visualizza nella tabella una serie di corsi nel seguente modo:</w:t>
+      </w:r>
+    </w:p>
+    <w:p>
+      <w:pPr>
+        <w:rPr>
+          <w:rFonts w:ascii="Garamond" w:hAnsi="Garamond"/>
+          <w:lang w:val="it-IT"/>
+        </w:rPr>
+      </w:pPr>
+    </w:p>
+    <w:p>
+      <w:pPr>
+        <w:jc w:val="center"/>
+        <w:rPr>
+          <w:rFonts w:ascii="Garamond" w:hAnsi="Garamond"/>
+        </w:rPr>
+      </w:pPr>
+      <w:r>
+        <w:rPr>
+          <w:rFonts w:ascii="Garamond" w:hAnsi="Garamond"/>
+          <w:noProof/>
+        </w:rPr>
+        <w:drawing>
+          <wp:inline distT="0" distB="0" distL="0" distR="0" wp14:anchorId="6C3039C1" wp14:editId="11248E96">
+            <wp:extent cx="3852338" cy="3405841"/>
+            <wp:effectExtent l="0" t="0" r="0" b="0"/>
+            <wp:docPr id="21" name="Picture 21" descr="A screenshot of a cell phone&#13;&#10;&#13;&#10;Description automatically generated"/>
+            <wp:cNvGraphicFramePr>
+              <a:graphicFrameLocks xmlns:a="http://schemas.openxmlformats.org/drawingml/2006/main" noChangeAspect="1"/>
+            </wp:cNvGraphicFramePr>
+            <a:graphic xmlns:a="http://schemas.openxmlformats.org/drawingml/2006/main">
+              <a:graphicData uri="http://schemas.openxmlformats.org/drawingml/2006/picture">
+                <pic:pic xmlns:pic="http://schemas.openxmlformats.org/drawingml/2006/picture">
+                  <pic:nvPicPr>
+                    <pic:cNvPr id="5" name="Caso_RicercaCorso.png"/>
+                    <pic:cNvPicPr/>
+                  </pic:nvPicPr>
+                  <pic:blipFill>
+                    <a:blip r:embed="rId22">
+                      <a:extLst>
+                        <a:ext uri="{28A0092B-C50C-407E-A947-70E740481C1C}">
+                          <a14:useLocalDpi xmlns:a14="http://schemas.microsoft.com/office/drawing/2010/main" val="0"/>
+                        </a:ext>
+                      </a:extLst>
+                    </a:blip>
+                    <a:stretch>
+                      <a:fillRect/>
+                    </a:stretch>
+                  </pic:blipFill>
+                  <pic:spPr>
+                    <a:xfrm>
+                      <a:off x="0" y="0"/>
+                      <a:ext cx="3859391" cy="3412076"/>
+                    </a:xfrm>
+                    <a:prstGeom prst="rect">
+                      <a:avLst/>
+                    </a:prstGeom>
+                  </pic:spPr>
+                </pic:pic>
+              </a:graphicData>
+            </a:graphic>
+          </wp:inline>
+        </w:drawing>
+      </w:r>
+    </w:p>
+    <w:p>
+      <w:pPr>
+        <w:rPr>
+          <w:rFonts w:ascii="Garamond" w:hAnsi="Garamond"/>
+        </w:rPr>
+      </w:pPr>
+    </w:p>
+    <w:p>
+      <w:pPr>
+        <w:rPr>
+          <w:b/>
+          <w:sz w:val="28"/>
+          <w:szCs w:val="28"/>
+          <w:lang w:val="it-IT"/>
+        </w:rPr>
+      </w:pPr>
+      <w:r>
+        <w:rPr>
+          <w:rFonts w:ascii="Garamond" w:hAnsi="Garamond"/>
+          <w:lang w:val="it-IT"/>
+        </w:rPr>
+        <w:t>In</w:t>
+      </w:r>
+      <w:bookmarkStart w:id="2" w:name="_GoBack"/>
+      <w:bookmarkEnd w:id="2"/>
+      <w:r>
+        <w:rPr>
+          <w:rFonts w:ascii="Garamond" w:hAnsi="Garamond"/>
+          <w:lang w:val="it-IT"/>
+        </w:rPr>
+        <w:t>fine, Mario clicca sul secondo risultato cosi da poter visualizzare la pagina del corso e decidere se acquistarlo o meno.</w:t>
+      </w:r>
+    </w:p>
+    <w:p>
+      <w:pPr>
+        <w:rPr>
+          <w:b/>
+          <w:sz w:val="28"/>
+          <w:szCs w:val="28"/>
+          <w:lang w:val="it-IT"/>
+        </w:rPr>
+      </w:pPr>
+    </w:p>
+    <w:p>
+      <w:pPr>
+        <w:rPr>
+          <w:b/>
+          <w:sz w:val="28"/>
+          <w:szCs w:val="28"/>
+          <w:lang w:val="it-IT"/>
+        </w:rPr>
+      </w:pPr>
+    </w:p>
+    <w:p>
+      <w:pPr>
+        <w:rPr>
+          <w:b/>
+          <w:lang w:val="it-IT"/>
+        </w:rPr>
+      </w:pPr>
+      <w:r>
+        <w:rPr>
+          <w:b/>
+          <w:sz w:val="28"/>
+          <w:szCs w:val="28"/>
+        </w:rPr>
+        <w:lastRenderedPageBreak/>
+        <w:sym w:font="Symbol" w:char="F0B7"/>
+      </w:r>
+      <w:r>
+        <w:rPr>
+          <w:b/>
+          <w:sz w:val="28"/>
+          <w:szCs w:val="28"/>
+          <w:lang w:val="it-IT"/>
+        </w:rPr>
+        <w:t xml:space="preserve"> </w:t>
+      </w:r>
+      <w:r>
+        <w:rPr>
+          <w:b/>
+          <w:sz w:val="28"/>
+          <w:szCs w:val="28"/>
+          <w:lang w:val="it-IT"/>
+        </w:rPr>
+        <w:t>Acquisto di</w:t>
+      </w:r>
+      <w:r>
+        <w:rPr>
+          <w:b/>
+          <w:sz w:val="28"/>
+          <w:szCs w:val="28"/>
+          <w:lang w:val="it-IT"/>
+        </w:rPr>
+        <w:t xml:space="preserve"> un </w:t>
+      </w:r>
+      <w:r>
+        <w:rPr>
+          <w:b/>
+          <w:sz w:val="28"/>
+          <w:szCs w:val="28"/>
+          <w:lang w:val="it-IT"/>
+        </w:rPr>
+        <w:t>c</w:t>
+      </w:r>
+      <w:r>
+        <w:rPr>
+          <w:b/>
+          <w:sz w:val="28"/>
+          <w:szCs w:val="28"/>
+          <w:lang w:val="it-IT"/>
+        </w:rPr>
+        <w:t>orso</w:t>
+      </w:r>
+    </w:p>
+    <w:p>
+      <w:pPr>
+        <w:rPr>
+          <w:rFonts w:ascii="Garamond" w:hAnsi="Garamond"/>
+          <w:lang w:val="it-IT"/>
+        </w:rPr>
+      </w:pPr>
+      <w:r>
+        <w:rPr>
+          <w:rFonts w:ascii="Garamond" w:hAnsi="Garamond"/>
+          <w:lang w:val="it-IT"/>
+        </w:rPr>
+        <w:t>Mario è uno studente iscritto a Youlearn e vuole entrare nel sistema per seguire i corsi a cui è iscritto. Apre il browser, digita “youlearn.it” e viene reindirizzato alla pagina di benvenuto in cui è presente un form a sinistra con vari elementi: un input “E-Mail”, un input “Password”, una selectbox denominata “Login As” per selezionare il tipo del proprio account, una voce “Hai dimenticato la password? Clicca qui!” e un bottone “Accedi”. In seguito, Mario</w:t>
+      </w:r>
+      <w:r>
+        <w:rPr>
+          <w:rFonts w:ascii="Garamond" w:hAnsi="Garamond"/>
+          <w:lang w:val="it-IT"/>
+        </w:rPr>
+        <w:t xml:space="preserve"> </w:t>
+      </w:r>
+      <w:r>
+        <w:rPr>
+          <w:rFonts w:ascii="Garamond" w:hAnsi="Garamond"/>
+          <w:lang w:val="it-IT"/>
+        </w:rPr>
+        <w:t>inserisce nelle apposite aree l’e-mail “mario_s97@libero.it”, la password “gth9201”, nella checkbox seleziona l’elemento “Studente” e, infine, clicca sul pulsante “Accedi”. Essendo i dati corretti, viene reindirizzato alla homepage del sistema</w:t>
+      </w:r>
+      <w:r>
+        <w:rPr>
+          <w:rFonts w:ascii="Garamond" w:hAnsi="Garamond"/>
+          <w:lang w:val="it-IT"/>
+        </w:rPr>
+        <w:t>. Qui cerca nella barra di ricerca “Imparare il russo”, clicca su “Cerca” e compare una tabella con 2 risultati collegati ai corsi “Imparare il russo” e “Corso di russo avanzato”. Successivamente clicca su “Imparare il russo” e si presenta la seguente pagina·</w:t>
+      </w:r>
+    </w:p>
+    <w:p>
+      <w:pPr>
+        <w:rPr>
+          <w:rFonts w:ascii="Garamond" w:hAnsi="Garamond"/>
+          <w:lang w:val="it-IT"/>
+        </w:rPr>
+      </w:pPr>
+      <w:r>
+        <w:rPr>
+          <w:rFonts w:ascii="Garamond" w:hAnsi="Garamond"/>
+          <w:noProof/>
+        </w:rPr>
+        <w:drawing>
+          <wp:anchor distT="0" distB="0" distL="114300" distR="114300" simplePos="0" relativeHeight="251673600" behindDoc="0" locked="0" layoutInCell="1" allowOverlap="1" wp14:anchorId="5019FBF2" wp14:editId="68405283">
             <wp:simplePos x="0" y="0"/>
             <wp:positionH relativeFrom="column">
-              <wp:posOffset>1075391</wp:posOffset>
+              <wp:posOffset>1075055</wp:posOffset>
             </wp:positionH>
             <wp:positionV relativeFrom="paragraph">
-              <wp:posOffset>294192</wp:posOffset>
+              <wp:posOffset>45235</wp:posOffset>
             </wp:positionV>
             <wp:extent cx="3381935" cy="2235069"/>
             <wp:effectExtent l="0" t="0" r="0" b="635"/>
@@ -5890,7 +6183,7 @@
                     </pic:cNvPicPr>
                   </pic:nvPicPr>
                   <pic:blipFill>
-                    <a:blip r:embed="rId20">
+                    <a:blip r:embed="rId23">
                       <a:extLst>
                         <a:ext uri="{28A0092B-C50C-407E-A947-70E740481C1C}">
                           <a14:useLocalDpi xmlns:a14="http://schemas.microsoft.com/office/drawing/2010/main" val="0"/>
@@ -5927,85 +6220,46 @@
           </wp:anchor>
         </w:drawing>
       </w:r>
-      <w:r>
-        <w:rPr>
-          <w:rFonts w:ascii="Garamond" w:hAnsi="Garamond"/>
-          <w:lang w:val="it-IT"/>
-        </w:rPr>
-        <w:t xml:space="preserve">Clicca sul corso “imparare il russo” e viene reindirizzato alla pagina del corso così organizzata: </w:t>
-      </w:r>
-    </w:p>
-    <w:p>
-      <w:pPr>
-        <w:rPr>
-          <w:rFonts w:ascii="Garamond" w:hAnsi="Garamond"/>
-          <w:lang w:val="it-IT"/>
-        </w:rPr>
-      </w:pPr>
-    </w:p>
-    <w:p>
-      <w:pPr>
-        <w:rPr>
-          <w:rFonts w:ascii="Garamond" w:hAnsi="Garamond"/>
-          <w:lang w:val="it-IT"/>
-        </w:rPr>
-      </w:pPr>
-    </w:p>
-    <w:p>
-      <w:pPr>
-        <w:rPr>
-          <w:rFonts w:ascii="Garamond" w:hAnsi="Garamond"/>
-          <w:lang w:val="it-IT"/>
-        </w:rPr>
-      </w:pPr>
-    </w:p>
-    <w:p>
-      <w:pPr>
-        <w:rPr>
-          <w:rFonts w:ascii="Garamond" w:hAnsi="Garamond"/>
-          <w:lang w:val="it-IT"/>
-        </w:rPr>
-      </w:pPr>
-    </w:p>
-    <w:p>
-      <w:pPr>
-        <w:rPr>
-          <w:rFonts w:ascii="Garamond" w:hAnsi="Garamond"/>
-          <w:lang w:val="it-IT"/>
-        </w:rPr>
-      </w:pPr>
-    </w:p>
-    <w:p>
-      <w:pPr>
-        <w:rPr>
-          <w:rFonts w:ascii="Garamond" w:hAnsi="Garamond"/>
-          <w:lang w:val="it-IT"/>
-        </w:rPr>
-      </w:pPr>
-    </w:p>
-    <w:p>
-      <w:pPr>
-        <w:rPr>
-          <w:rFonts w:ascii="Garamond" w:hAnsi="Garamond"/>
-          <w:lang w:val="it-IT"/>
-        </w:rPr>
-      </w:pPr>
-    </w:p>
-    <w:p>
-      <w:pPr>
-        <w:rPr>
-          <w:rFonts w:ascii="Garamond" w:hAnsi="Garamond"/>
-          <w:lang w:val="it-IT"/>
-        </w:rPr>
-      </w:pPr>
-      <w:r>
-        <w:rPr>
-          <w:rFonts w:ascii="Garamond" w:hAnsi="Garamond"/>
-          <w:lang w:val="it-IT"/>
-        </w:rPr>
-        <w:lastRenderedPageBreak/>
-        <w:t>Mario clicca su “acquista corso”, facendo comparire la schermata di pagamento:</w:t>
-      </w:r>
+    </w:p>
+    <w:p>
+      <w:pPr>
+        <w:rPr>
+          <w:rFonts w:ascii="Garamond" w:hAnsi="Garamond"/>
+          <w:lang w:val="it-IT"/>
+        </w:rPr>
+      </w:pPr>
+    </w:p>
+    <w:p>
+      <w:pPr>
+        <w:rPr>
+          <w:rFonts w:ascii="Garamond" w:hAnsi="Garamond"/>
+          <w:lang w:val="it-IT"/>
+        </w:rPr>
+      </w:pPr>
+    </w:p>
+    <w:p>
+      <w:pPr>
+        <w:rPr>
+          <w:rFonts w:ascii="Garamond" w:hAnsi="Garamond"/>
+          <w:lang w:val="it-IT"/>
+        </w:rPr>
+      </w:pPr>
+    </w:p>
+    <w:p>
+      <w:pPr>
+        <w:rPr>
+          <w:rFonts w:ascii="Garamond" w:hAnsi="Garamond"/>
+          <w:lang w:val="it-IT"/>
+        </w:rPr>
+      </w:pPr>
+    </w:p>
+    <w:p>
+      <w:pPr>
+        <w:rPr>
+          <w:rFonts w:ascii="Garamond" w:hAnsi="Garamond"/>
+          <w:lang w:val="it-IT"/>
+        </w:rPr>
+      </w:pPr>
     </w:p>
     <w:p>
       <w:pPr>
@@ -6028,13 +6282,13 @@
           <w:noProof/>
         </w:rPr>
         <w:drawing>
-          <wp:anchor distT="0" distB="0" distL="114300" distR="114300" simplePos="0" relativeHeight="251674624" behindDoc="0" locked="0" layoutInCell="1" allowOverlap="1" wp14:anchorId="1E57B609" wp14:editId="2BDC4708">
+          <wp:anchor distT="0" distB="0" distL="114300" distR="114300" simplePos="0" relativeHeight="251674624" behindDoc="0" locked="0" layoutInCell="1" allowOverlap="1" wp14:anchorId="1E57B609" wp14:editId="23B7D7D2">
             <wp:simplePos x="0" y="0"/>
             <wp:positionH relativeFrom="column">
-              <wp:posOffset>490407</wp:posOffset>
+              <wp:posOffset>490220</wp:posOffset>
             </wp:positionH>
             <wp:positionV relativeFrom="paragraph">
-              <wp:posOffset>-197560</wp:posOffset>
+              <wp:posOffset>222885</wp:posOffset>
             </wp:positionV>
             <wp:extent cx="4337050" cy="3275965"/>
             <wp:effectExtent l="0" t="0" r="6350" b="635"/>
@@ -6053,7 +6307,7 @@
                     </pic:cNvPicPr>
                   </pic:nvPicPr>
                   <pic:blipFill>
-                    <a:blip r:embed="rId21">
+                    <a:blip r:embed="rId24">
                       <a:extLst>
                         <a:ext uri="{28A0092B-C50C-407E-A947-70E740481C1C}">
                           <a14:useLocalDpi xmlns:a14="http://schemas.microsoft.com/office/drawing/2010/main" val="0"/>
@@ -6090,83 +6344,121 @@
           </wp:anchor>
         </w:drawing>
       </w:r>
-    </w:p>
-    <w:p>
-      <w:pPr>
-        <w:rPr>
-          <w:rFonts w:ascii="Garamond" w:hAnsi="Garamond"/>
-          <w:lang w:val="it-IT"/>
-        </w:rPr>
-      </w:pPr>
-    </w:p>
-    <w:p>
-      <w:pPr>
-        <w:rPr>
-          <w:rFonts w:ascii="Garamond" w:hAnsi="Garamond"/>
-          <w:lang w:val="it-IT"/>
-        </w:rPr>
-      </w:pPr>
-    </w:p>
-    <w:p>
-      <w:pPr>
-        <w:rPr>
-          <w:rFonts w:ascii="Garamond" w:hAnsi="Garamond"/>
-          <w:lang w:val="it-IT"/>
-        </w:rPr>
-      </w:pPr>
-    </w:p>
-    <w:p>
-      <w:pPr>
-        <w:rPr>
-          <w:rFonts w:ascii="Garamond" w:hAnsi="Garamond"/>
-          <w:lang w:val="it-IT"/>
-        </w:rPr>
-      </w:pPr>
-    </w:p>
-    <w:p>
-      <w:pPr>
-        <w:rPr>
-          <w:rFonts w:ascii="Garamond" w:hAnsi="Garamond"/>
-          <w:lang w:val="it-IT"/>
-        </w:rPr>
-      </w:pPr>
-    </w:p>
-    <w:p>
-      <w:pPr>
-        <w:rPr>
-          <w:rFonts w:ascii="Garamond" w:hAnsi="Garamond"/>
-          <w:lang w:val="it-IT"/>
-        </w:rPr>
-      </w:pPr>
-    </w:p>
-    <w:p>
-      <w:pPr>
-        <w:rPr>
-          <w:rFonts w:ascii="Garamond" w:hAnsi="Garamond"/>
-          <w:lang w:val="it-IT"/>
-        </w:rPr>
-      </w:pPr>
-    </w:p>
-    <w:p>
-      <w:pPr>
-        <w:rPr>
-          <w:rFonts w:ascii="Garamond" w:hAnsi="Garamond"/>
-          <w:lang w:val="it-IT"/>
-        </w:rPr>
-      </w:pPr>
-    </w:p>
-    <w:p>
-      <w:pPr>
-        <w:rPr>
-          <w:rFonts w:ascii="Garamond" w:hAnsi="Garamond"/>
-          <w:lang w:val="it-IT"/>
-        </w:rPr>
-      </w:pPr>
-      <w:r>
-        <w:rPr>
-          <w:rFonts w:ascii="Garamond" w:hAnsi="Garamond"/>
-          <w:lang w:val="it-IT"/>
-        </w:rPr>
+      <w:r>
+        <w:rPr>
+          <w:rFonts w:ascii="Garamond" w:hAnsi="Garamond"/>
+          <w:lang w:val="it-IT"/>
+        </w:rPr>
+        <w:t>Mario clicca su “</w:t>
+      </w:r>
+      <w:r>
+        <w:rPr>
+          <w:rFonts w:ascii="Garamond" w:hAnsi="Garamond"/>
+          <w:lang w:val="it-IT"/>
+        </w:rPr>
+        <w:t>A</w:t>
+      </w:r>
+      <w:r>
+        <w:rPr>
+          <w:rFonts w:ascii="Garamond" w:hAnsi="Garamond"/>
+          <w:lang w:val="it-IT"/>
+        </w:rPr>
+        <w:t>cquista corso”, facendo comparire la schermata di pagamento:</w:t>
+      </w:r>
+    </w:p>
+    <w:p>
+      <w:pPr>
+        <w:rPr>
+          <w:rFonts w:ascii="Garamond" w:hAnsi="Garamond"/>
+          <w:lang w:val="it-IT"/>
+        </w:rPr>
+      </w:pPr>
+    </w:p>
+    <w:p>
+      <w:pPr>
+        <w:rPr>
+          <w:rFonts w:ascii="Garamond" w:hAnsi="Garamond"/>
+          <w:lang w:val="it-IT"/>
+        </w:rPr>
+      </w:pPr>
+    </w:p>
+    <w:p>
+      <w:pPr>
+        <w:rPr>
+          <w:rFonts w:ascii="Garamond" w:hAnsi="Garamond"/>
+          <w:lang w:val="it-IT"/>
+        </w:rPr>
+      </w:pPr>
+    </w:p>
+    <w:p>
+      <w:pPr>
+        <w:rPr>
+          <w:rFonts w:ascii="Garamond" w:hAnsi="Garamond"/>
+          <w:lang w:val="it-IT"/>
+        </w:rPr>
+      </w:pPr>
+    </w:p>
+    <w:p>
+      <w:pPr>
+        <w:rPr>
+          <w:rFonts w:ascii="Garamond" w:hAnsi="Garamond"/>
+          <w:lang w:val="it-IT"/>
+        </w:rPr>
+      </w:pPr>
+    </w:p>
+    <w:p>
+      <w:pPr>
+        <w:rPr>
+          <w:rFonts w:ascii="Garamond" w:hAnsi="Garamond"/>
+          <w:lang w:val="it-IT"/>
+        </w:rPr>
+      </w:pPr>
+    </w:p>
+    <w:p>
+      <w:pPr>
+        <w:rPr>
+          <w:rFonts w:ascii="Garamond" w:hAnsi="Garamond"/>
+          <w:lang w:val="it-IT"/>
+        </w:rPr>
+      </w:pPr>
+    </w:p>
+    <w:p>
+      <w:pPr>
+        <w:rPr>
+          <w:rFonts w:ascii="Garamond" w:hAnsi="Garamond"/>
+          <w:lang w:val="it-IT"/>
+        </w:rPr>
+      </w:pPr>
+    </w:p>
+    <w:p>
+      <w:pPr>
+        <w:rPr>
+          <w:rFonts w:ascii="Garamond" w:hAnsi="Garamond"/>
+          <w:lang w:val="it-IT"/>
+        </w:rPr>
+      </w:pPr>
+    </w:p>
+    <w:p>
+      <w:pPr>
+        <w:rPr>
+          <w:rFonts w:ascii="Garamond" w:hAnsi="Garamond"/>
+          <w:lang w:val="it-IT"/>
+        </w:rPr>
+      </w:pPr>
+    </w:p>
+    <w:p>
+      <w:pPr>
+        <w:rPr>
+          <w:rFonts w:ascii="Garamond" w:hAnsi="Garamond"/>
+          <w:lang w:val="it-IT"/>
+        </w:rPr>
+      </w:pPr>
+      <w:r>
+        <w:rPr>
+          <w:rFonts w:ascii="Garamond" w:hAnsi="Garamond"/>
+          <w:lang w:val="it-IT"/>
+        </w:rPr>
+        <w:lastRenderedPageBreak/>
         <w:t>Preme quindi conferma, facendo però colorare di rosso il campo “Codice di sicurezza” in quanto non risulta corretto ed un messaggio “Abbiamo avuto un problema! I dati da lei inseriti sono incorretti, riprova andando a reinserire i dati giusti!”. Mario controlla la sua carta e nota che il codice è 398. Quindi, corregge il codice e preme “Conferma”, venendo reindirizzato alla homepage del corso dove può visionare la lista delle lezioni associate al corso appena acquistato</w:t>
       </w:r>
       <w:r>
@@ -6288,7 +6580,6 @@
           <w:rFonts w:ascii="Garamond" w:hAnsi="Garamond"/>
           <w:noProof/>
         </w:rPr>
-        <w:lastRenderedPageBreak/>
         <w:drawing>
           <wp:inline distT="0" distB="0" distL="0" distR="0" wp14:anchorId="3766F933" wp14:editId="0472DB8B">
             <wp:extent cx="4240561" cy="3370292"/>
@@ -6307,7 +6598,7 @@
                     </pic:cNvPicPr>
                   </pic:nvPicPr>
                   <pic:blipFill rotWithShape="1">
-                    <a:blip r:embed="rId19">
+                    <a:blip r:embed="rId25">
                       <a:extLst>
                         <a:ext uri="{28A0092B-C50C-407E-A947-70E740481C1C}">
                           <a14:useLocalDpi xmlns:a14="http://schemas.microsoft.com/office/drawing/2010/main" val="0"/>
@@ -6371,6 +6662,7 @@
           <w:noProof/>
           <w:lang w:val="it-IT"/>
         </w:rPr>
+        <w:lastRenderedPageBreak/>
         <w:drawing>
           <wp:inline distT="0" distB="0" distL="0" distR="0" wp14:anchorId="710E9414" wp14:editId="72769CB7">
             <wp:extent cx="3642186" cy="4716929"/>
@@ -6387,7 +6679,7 @@
                     <pic:cNvPicPr/>
                   </pic:nvPicPr>
                   <pic:blipFill>
-                    <a:blip r:embed="rId22"/>
+                    <a:blip r:embed="rId26"/>
                     <a:stretch>
                       <a:fillRect/>
                     </a:stretch>
@@ -6428,24 +6720,24 @@
           <w:rFonts w:ascii="Garamond" w:hAnsi="Garamond"/>
           <w:lang w:val="it-IT"/>
         </w:rPr>
+        <w:t>Clicca sulla lezione “Alfabeto cirillico”, venendo reindirizzato alla pagina seguente:</w:t>
+      </w:r>
+    </w:p>
+    <w:p>
+      <w:pPr>
+        <w:jc w:val="center"/>
+        <w:rPr>
+          <w:rFonts w:ascii="Garamond" w:hAnsi="Garamond"/>
+          <w:lang w:val="it-IT"/>
+        </w:rPr>
+      </w:pPr>
+      <w:r>
+        <w:rPr>
+          <w:rFonts w:ascii="Garamond" w:hAnsi="Garamond"/>
+          <w:noProof/>
+          <w:lang w:val="it-IT"/>
+        </w:rPr>
         <w:lastRenderedPageBreak/>
-        <w:t>Clicca sulla lezione “Alfabeto cirillico”, venendo reindirizzato alla pagina seguente:</w:t>
-      </w:r>
-    </w:p>
-    <w:p>
-      <w:pPr>
-        <w:jc w:val="center"/>
-        <w:rPr>
-          <w:rFonts w:ascii="Garamond" w:hAnsi="Garamond"/>
-          <w:lang w:val="it-IT"/>
-        </w:rPr>
-      </w:pPr>
-      <w:r>
-        <w:rPr>
-          <w:rFonts w:ascii="Garamond" w:hAnsi="Garamond"/>
-          <w:noProof/>
-          <w:lang w:val="it-IT"/>
-        </w:rPr>
         <w:drawing>
           <wp:inline distT="0" distB="0" distL="0" distR="0" wp14:anchorId="2C53DF53" wp14:editId="41B9C4D3">
             <wp:extent cx="2689203" cy="5318312"/>
@@ -6462,7 +6754,7 @@
                     <pic:cNvPicPr/>
                   </pic:nvPicPr>
                   <pic:blipFill>
-                    <a:blip r:embed="rId23"/>
+                    <a:blip r:embed="rId27"/>
                     <a:stretch>
                       <a:fillRect/>
                     </a:stretch>
@@ -6495,21 +6787,7 @@
           <w:rFonts w:ascii="Garamond" w:hAnsi="Garamond"/>
           <w:lang w:val="it-IT"/>
         </w:rPr>
-        <w:t xml:space="preserve">Pasquale guarda la lezione e ne resta molto colpito. </w:t>
-      </w:r>
-      <w:r>
-        <w:rPr>
-          <w:rFonts w:ascii="Garamond" w:hAnsi="Garamond"/>
-          <w:lang w:val="it-IT"/>
-        </w:rPr>
-        <w:t>Pertanto,</w:t>
-      </w:r>
-      <w:r>
-        <w:rPr>
-          <w:rFonts w:ascii="Garamond" w:hAnsi="Garamond"/>
-          <w:lang w:val="it-IT"/>
-        </w:rPr>
-        <w:t xml:space="preserve"> decide di inserire un commento. Clicca su campo testuale in cui inserire i commenti e scrive “Bella lezione!” cliccando successivamente su “Aggiungi Commento”.  Il commento viene quindi aggiunto sotto il form con il testo appena scritto, il nome dello studente ed una “X” per eliminarla. Ma Pasquale subito si pente di averlo inserito, per cui clicca sul pulsante “X” eliminandolo. Pasquale controlla che il suo commento è stato eliminato e, una volta aver verificato che l’operazione è terminata con successo, riprende la navigazione all’interno della piattaforma.</w:t>
+        <w:t>Pasquale guarda la lezione e ne resta molto colpito. Pertanto, decide di inserire un commento. Clicca su campo testuale in cui inserire i commenti e scrive “Bella lezione!” cliccando successivamente su “Aggiungi Commento”.  Il commento viene quindi aggiunto sotto il form con il testo appena scritto, il nome dello studente ed una “X” per eliminarla. Ma Pasquale subito si pente di averlo inserito, per cui clicca sul pulsante “X” eliminandolo. Pasquale controlla che il suo commento è stato eliminato e, una volta aver verificato che l’operazione è terminata con successo, riprende la navigazione all’interno della piattaforma.</w:t>
       </w:r>
     </w:p>
     <w:p>
@@ -6584,7 +6862,7 @@
           <w:lang w:val="it-IT"/>
         </w:rPr>
       </w:pPr>
-      <w:bookmarkStart w:id="2" w:name="_Toc433975260"/>
+      <w:bookmarkStart w:id="3" w:name="_Toc433975260"/>
       <w:r>
         <w:rPr>
           <w:lang w:val="it-IT"/>
@@ -6597,7 +6875,7 @@
         </w:rPr>
         <w:t xml:space="preserve">. </w:t>
       </w:r>
-      <w:bookmarkEnd w:id="2"/>
+      <w:bookmarkEnd w:id="3"/>
       <w:r>
         <w:rPr>
           <w:lang w:val="it-IT"/>
@@ -7675,16 +7953,7 @@
           <w:rFonts w:cs="Calibri"/>
           <w:lang w:val="it-IT"/>
         </w:rPr>
-        <w:t>deve riuscire a gestire sempre i contenuti della piattaforma andando a renderli visibile in base alla data di scadenza dell’iscrizione. Più la data di scadenza è breve, più il corso sarà visibile. Questo metodo prevede di poter renderli visibile allo stesso modo,</w:t>
-      </w:r>
-      <w:bookmarkStart w:id="3" w:name="_GoBack"/>
-      <w:bookmarkEnd w:id="3"/>
-      <w:r>
-        <w:rPr>
-          <w:rFonts w:cs="Calibri"/>
-          <w:lang w:val="it-IT"/>
-        </w:rPr>
-        <w:t xml:space="preserve"> cosi da poterli giudicare solamente sul numero di iscritti e sui feedback che riceve.</w:t>
+        <w:t>deve riuscire a gestire sempre i contenuti della piattaforma andando a renderli visibile in base alla data di scadenza dell’iscrizione. Più la data di scadenza è breve, più il corso sarà visibile. Questo metodo prevede di poter renderli visibile allo stesso modo, cosi da poterli giudicare solamente sul numero di iscritti e sui feedback che riceve.</w:t>
       </w:r>
     </w:p>
     <w:p>
@@ -8235,7 +8504,7 @@
       </w:pPr>
     </w:p>
     <w:sectPr>
-      <w:footerReference w:type="default" r:id="rId24"/>
+      <w:footerReference w:type="default" r:id="rId28"/>
       <w:pgSz w:w="11907" w:h="16839" w:code="1"/>
       <w:pgMar w:top="1148" w:right="1418" w:bottom="1148" w:left="1418" w:header="709" w:footer="709" w:gutter="0"/>
       <w:cols w:space="720"/>
@@ -12420,7 +12689,7 @@
 </file>
 
 <file path=customXml/itemProps3.xml><?xml version="1.0" encoding="utf-8"?>
-<ds:datastoreItem xmlns:ds="http://schemas.openxmlformats.org/officeDocument/2006/customXml" ds:itemID="{9A63580D-92A3-7240-A790-B5F31E4D6B37}">
+<ds:datastoreItem xmlns:ds="http://schemas.openxmlformats.org/officeDocument/2006/customXml" ds:itemID="{759C1F01-9F1B-9241-92D4-29490144854A}">
   <ds:schemaRefs>
     <ds:schemaRef ds:uri="http://schemas.openxmlformats.org/officeDocument/2006/bibliography"/>
   </ds:schemaRefs>

</xml_diff>

<commit_message>
Cambiamenti Login: Casi d'uso, Scenari, Mockup
</commit_message>
<xml_diff>
--- a/Internal Work Product/Documenti Ufficiali/PS_YouLearn.docx
+++ b/Internal Work Product/Documenti Ufficiali/PS_YouLearn.docx
@@ -405,11 +405,7 @@
               </mc:Choice>
               <mc:Fallback>
                 <w:pict>
-                  <v:shapetype w14:anchorId="089F89EC" id="_x0000_t202" coordsize="21600,21600" o:spt="202" path="m,l,21600r21600,l21600,xe">
-                    <v:stroke joinstyle="miter"/>
-                    <v:path gradientshapeok="t" o:connecttype="rect"/>
-                  </v:shapetype>
-                  <v:shape id="Casella di testo 1" o:spid="_x0000_s1027" type="#_x0000_t202" alt="Casella di testo in cui sono visualizzate le informazioni sul contatto della società" style="position:absolute;margin-left:416.8pt;margin-top:0;width:468pt;height:48.95pt;z-index:251661312;visibility:visible;mso-wrap-style:square;mso-width-percent:1000;mso-height-percent:0;mso-wrap-distance-left:9pt;mso-wrap-distance-top:0;mso-wrap-distance-right:9pt;mso-wrap-distance-bottom:0;mso-position-horizontal:right;mso-position-horizontal-relative:margin;mso-position-vertical:bottom;mso-position-vertical-relative:margin;mso-width-percent:1000;mso-height-percent:0;mso-width-relative:margin;mso-height-relative:margin;v-text-anchor:middle" o:gfxdata="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" fillcolor="#0070c0" stroked="f" strokeweight=".5pt">
+                  <v:shape w14:anchorId="089F89EC" id="Casella di testo 1" o:spid="_x0000_s1027" type="#_x0000_t202" alt="Casella di testo in cui sono visualizzate le informazioni sul contatto della società" style="position:absolute;margin-left:416.8pt;margin-top:0;width:468pt;height:48.95pt;z-index:251661312;visibility:visible;mso-wrap-style:square;mso-width-percent:1000;mso-height-percent:0;mso-wrap-distance-left:9pt;mso-wrap-distance-top:0;mso-wrap-distance-right:9pt;mso-wrap-distance-bottom:0;mso-position-horizontal:right;mso-position-horizontal-relative:margin;mso-position-vertical:bottom;mso-position-vertical-relative:margin;mso-width-percent:1000;mso-height-percent:0;mso-width-relative:margin;mso-height-relative:margin;v-text-anchor:middle" o:gfxdata="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" fillcolor="#0070c0" stroked="f" strokeweight=".5pt">
                     <v:textbox inset="12.96pt,0,12.96pt,0">
                       <w:txbxContent>
                         <w:tbl>
@@ -3298,7 +3294,7 @@
           <w:rFonts w:ascii="Garamond" w:hAnsi="Garamond"/>
           <w:lang w:val="it-IT"/>
         </w:rPr>
-        <w:t>Luigi si sta preparando per iniziare la sua giornata lavorativa. Apre il browser, digita “youlearn.it” e viene reindirizzato alla pagina di benvenuto in cui è presente un form a sinistra con vari elementi: un input “E-Mail”, un input “Password”, una selectbox denominata “Login As” per selezionare il tipo del proprio account, una voce “Hai dimenticato la password? Clicca qui!” e un bottone “Accedi”. In seguito, Luigi inserisce nelle apposite aree l’e-mail “luigi_c92@libero.it”, la password “adm1292.”, nella checkbox seleziona l’elemento “Supervisore” e, infine, clicca sul pulsante “Accedi”. Essendo i dati corretti, viene reindirizzato alla homepage del sistema che si presenta nel modo seguente:</w:t>
+        <w:t>Luigi si sta preparando per iniziare la sua giornata lavorativa. Apre il browser, digita “youlearn.it” e viene reindirizzato alla pagina di benvenuto in cui è presente un form a sinistra con vari elementi: un input “E-Mail”, un input “Password”, una voce “Hai dimenticato la password? Clicca qui!” e un bottone “Accedi”. In seguito, Luigi inserisce nelle apposite aree l’e-mail “luigi_c92@libero.it”, la password “adm1292.”, e, infine, clicca sul pulsante “Accedi”. Essendo i dati corretti, viene reindirizzato alla homepage del sistema che si presenta nel modo seguente:</w:t>
       </w:r>
     </w:p>
     <w:p>
@@ -3543,30 +3539,30 @@
           <w:rFonts w:ascii="Garamond" w:hAnsi="Garamond"/>
           <w:lang w:val="it-IT"/>
         </w:rPr>
+        <w:t xml:space="preserve">Luigi preme quindi sul nome della prima lezione, organizzata nel seguente modo: </w:t>
+      </w:r>
+    </w:p>
+    <w:p>
+      <w:pPr>
+        <w:rPr>
+          <w:rFonts w:ascii="Garamond" w:hAnsi="Garamond"/>
+          <w:lang w:val="it-IT"/>
+        </w:rPr>
+      </w:pPr>
+      <w:r>
+        <w:rPr>
+          <w:rFonts w:ascii="Garamond" w:hAnsi="Garamond"/>
+          <w:noProof/>
+        </w:rPr>
         <w:lastRenderedPageBreak/>
-        <w:t xml:space="preserve">Luigi preme quindi sul nome della prima lezione, organizzata nel seguente modo: </w:t>
-      </w:r>
-    </w:p>
-    <w:p>
-      <w:pPr>
-        <w:rPr>
-          <w:rFonts w:ascii="Garamond" w:hAnsi="Garamond"/>
-          <w:lang w:val="it-IT"/>
-        </w:rPr>
-      </w:pPr>
-      <w:r>
-        <w:rPr>
-          <w:rFonts w:ascii="Garamond" w:hAnsi="Garamond"/>
-          <w:noProof/>
-        </w:rPr>
         <w:drawing>
-          <wp:anchor distT="0" distB="0" distL="114300" distR="114300" simplePos="0" relativeHeight="251665408" behindDoc="0" locked="0" layoutInCell="1" allowOverlap="1" wp14:anchorId="2C6A44CF" wp14:editId="12DEA0DA">
+          <wp:anchor distT="0" distB="0" distL="114300" distR="114300" simplePos="0" relativeHeight="251665408" behindDoc="0" locked="0" layoutInCell="1" allowOverlap="1" wp14:anchorId="2C6A44CF" wp14:editId="23CB6FDE">
             <wp:simplePos x="0" y="0"/>
             <wp:positionH relativeFrom="column">
-              <wp:posOffset>859192</wp:posOffset>
+              <wp:posOffset>677372</wp:posOffset>
             </wp:positionH>
             <wp:positionV relativeFrom="paragraph">
-              <wp:posOffset>142875</wp:posOffset>
+              <wp:posOffset>30316</wp:posOffset>
             </wp:positionV>
             <wp:extent cx="4266760" cy="3168503"/>
             <wp:effectExtent l="0" t="0" r="635" b="0"/>
@@ -3880,7 +3876,6 @@
           <w:sz w:val="28"/>
           <w:szCs w:val="28"/>
         </w:rPr>
-        <w:lastRenderedPageBreak/>
         <w:sym w:font="Symbol" w:char="F0B7"/>
       </w:r>
       <w:r>
@@ -3923,6 +3918,7 @@
           <w:rFonts w:ascii="Garamond" w:hAnsi="Garamond"/>
           <w:noProof/>
         </w:rPr>
+        <w:lastRenderedPageBreak/>
         <w:drawing>
           <wp:anchor distT="0" distB="0" distL="114300" distR="114300" simplePos="0" relativeHeight="251668480" behindDoc="0" locked="0" layoutInCell="1" allowOverlap="1" wp14:anchorId="16EB93E6" wp14:editId="4C70E070">
             <wp:simplePos x="0" y="0"/>
@@ -3991,7 +3987,7 @@
           <w:rFonts w:ascii="Garamond" w:hAnsi="Garamond"/>
           <w:lang w:val="it-IT"/>
         </w:rPr>
-        <w:t xml:space="preserve">Luigi si sta preparando per iniziare la sua giornata lavorativa. Apre il browser, digita “youlearn.it” e viene reindirizzato alla pagina di benvenuto in cui è presente un form a sinistra con vari elementi: un input “E-Mail”, un input “Password”, una selectbox denominata “Login As” per selezionare il tipo del proprio account, una voce “Hai dimenticato la password? Clicca qui!” e un bottone “Accedi”. In seguito, Luigi inserisce nelle apposite aree l’e-mail “luigi_c92@libero.it”, la password “adm1292.”, nella checkbox seleziona l’elemento “Supervisore” e, infine, clicca sul pulsante “Accedi”. Essendo i dati corretti, viene reindirizzato alla homepage del sistema che si presenta nel modo </w:t>
+        <w:t xml:space="preserve">Luigi si sta preparando per iniziare la sua giornata lavorativa. Apre il browser, digita “youlearn.it” e viene reindirizzato alla pagina di benvenuto in cui è presente un form a sinistra con vari elementi: un input “E-Mail”, un input “Password”, una voce “Hai dimenticato la password? Clicca qui!” e un bottone “Accedi”. In seguito, Luigi inserisce nelle apposite aree l’e-mail “luigi_c92@libero.it”, la password “adm1292.” e, infine, clicca sul pulsante “Accedi”. Essendo i dati corretti, viene reindirizzato alla homepage del sistema che si presenta nel modo </w:t>
       </w:r>
       <w:proofErr w:type="spellStart"/>
       <w:proofErr w:type="gramStart"/>
@@ -4254,7 +4250,6 @@
           <w:rFonts w:ascii="Garamond" w:hAnsi="Garamond"/>
           <w:lang w:val="it-IT"/>
         </w:rPr>
-        <w:lastRenderedPageBreak/>
         <w:t xml:space="preserve">Luigi preme sul nome della seconda lezione, organizzata nel seguente modo: </w:t>
       </w:r>
     </w:p>
@@ -4594,7 +4589,6 @@
           <w:szCs w:val="28"/>
           <w:lang w:val="it-IT"/>
         </w:rPr>
-        <w:lastRenderedPageBreak/>
         <w:t xml:space="preserve">3.2 Scenari </w:t>
       </w:r>
       <w:r>
@@ -4648,6 +4642,7 @@
           <w:sz w:val="28"/>
           <w:szCs w:val="28"/>
         </w:rPr>
+        <w:lastRenderedPageBreak/>
         <w:sym w:font="Symbol" w:char="F0B7"/>
       </w:r>
       <w:r>
@@ -4708,7 +4703,30 @@
           <w:rFonts w:ascii="Garamond" w:hAnsi="Garamond"/>
           <w:lang w:val="it-IT"/>
         </w:rPr>
-        <w:t>Mario è uno studente iscritto a Youlearn e vuole entrare nel sistema per seguire i corsi a cui è iscritto. Apre il browser, digita “youlearn.it” e viene reindirizzato alla pagina di benvenuto in cui è presente un form a sinistra con vari elementi: un input “E-Mail”, un input “Password”, una selectbox denominata “Login As” per selezionare il tipo del proprio account, una voce “Hai dimenticato la password? Clicca qui!” e un bottone “Accedi”. In seguito, Mario inserisce nelle apposite aree l’e-mail “mariox_s97@libero.it”, la password “gth9201x”, nella checkbox seleziona l’elemento “Docente” e, infine, clicca sul pulsante “Accedi”. Essendo i dati corretti, viene reindirizzato alla homepage del sistema.</w:t>
+        <w:t>Mario è uno studente iscritto a Youlearn e vuole entrare nel sistema per seguire i corsi a cui è iscritto. Apre il browser, digita “youlearn.it” e viene reindirizzato alla pagina di benvenuto in cui è presente un form a sinistra con vari elementi: un input “E-Mail”, un input “Password”, una voce “Hai dimenticato la password? Clicca qui!” e un bottone “Accedi”. In seguito, Mario inserisce nelle apposite aree l’e-mail “mariox_s97@libero.it”, la password “gth9201</w:t>
+      </w:r>
+      <w:proofErr w:type="gramStart"/>
+      <w:r>
+        <w:rPr>
+          <w:rFonts w:ascii="Garamond" w:hAnsi="Garamond"/>
+          <w:lang w:val="it-IT"/>
+        </w:rPr>
+        <w:t>x”</w:t>
+      </w:r>
+      <w:r>
+        <w:rPr>
+          <w:rFonts w:ascii="Garamond" w:hAnsi="Garamond"/>
+          <w:lang w:val="it-IT"/>
+        </w:rPr>
+        <w:t>ì</w:t>
+      </w:r>
+      <w:proofErr w:type="gramEnd"/>
+      <w:r>
+        <w:rPr>
+          <w:rFonts w:ascii="Garamond" w:hAnsi="Garamond"/>
+          <w:lang w:val="it-IT"/>
+        </w:rPr>
+        <w:t xml:space="preserve"> e, infine, clicca sul pulsante “Accedi”. Essendo i dati corretti, viene reindirizzato alla homepage del sistema.</w:t>
       </w:r>
     </w:p>
     <w:p>
@@ -4812,7 +4830,39 @@
           <w:rFonts w:ascii="Garamond" w:hAnsi="Garamond"/>
           <w:lang w:val="it-IT"/>
         </w:rPr>
-        <w:t xml:space="preserve"> che si apre. </w:t>
+        <w:t xml:space="preserve"> che si apre. Dopo avere selezionato la lezione, viene inserita una riga nella tabella “Lezione del corso” insieme ad un campo “Nome” e una barra di upload che indica lo stato di caricamento del file video e un pulsante “X” per ogni riga della tabella in modo da poter cancellare una lezione in fase di caricamento o già caricata nel sistema. Mario compie questa operazione per 5 volte andando ad inserire 5 file video con nome “</w:t>
+      </w:r>
+      <w:proofErr w:type="spellStart"/>
+      <w:r>
+        <w:rPr>
+          <w:rFonts w:ascii="Garamond" w:hAnsi="Garamond"/>
+          <w:lang w:val="it-IT"/>
+        </w:rPr>
+        <w:t>Introduzione.vid</w:t>
+      </w:r>
+      <w:proofErr w:type="spellEnd"/>
+      <w:r>
+        <w:rPr>
+          <w:rFonts w:ascii="Garamond" w:hAnsi="Garamond"/>
+          <w:lang w:val="it-IT"/>
+        </w:rPr>
+        <w:t>”, “</w:t>
+      </w:r>
+      <w:proofErr w:type="spellStart"/>
+      <w:r>
+        <w:rPr>
+          <w:rFonts w:ascii="Garamond" w:hAnsi="Garamond"/>
+          <w:lang w:val="it-IT"/>
+        </w:rPr>
+        <w:t>first.vid</w:t>
+      </w:r>
+      <w:proofErr w:type="spellEnd"/>
+      <w:r>
+        <w:rPr>
+          <w:rFonts w:ascii="Garamond" w:hAnsi="Garamond"/>
+          <w:lang w:val="it-IT"/>
+        </w:rPr>
+        <w:t xml:space="preserve">”, “second.mp4”, “third.mp4” e “last.mp4”. In seguito, Mario inserisce nel campo “Nome” della prima lezione “Introduzione al finlandese”, nel secondo campo “Nome” il valore “I sostantivi”, nel terzo campo “Nome” il valore “I verbi”, nel </w:t>
       </w:r>
       <w:r>
         <w:rPr>
@@ -4820,7 +4870,22 @@
           <w:lang w:val="it-IT"/>
         </w:rPr>
         <w:lastRenderedPageBreak/>
-        <w:t>Dopo avere selezionato la lezione, viene inserita una riga nella tabella “Lezione del corso” insieme ad un campo “Nome” e una barra di upload che indica lo stato di caricamento del file video e un pulsante “X” per ogni riga della tabella in modo da poter cancellare una lezione in fase di caricamento o già caricata nel sistema. Mario compie questa operazione per 5 volte andando ad inserire 5 file video con nome “</w:t>
+        <w:t xml:space="preserve">quarto campo “Nome” il valore “Aggettivi”, nel quinto campo “Nome” il valore “Esempio di discorso in finlandese”. </w:t>
+      </w:r>
+    </w:p>
+    <w:p>
+      <w:pPr>
+        <w:rPr>
+          <w:rFonts w:ascii="Garamond" w:hAnsi="Garamond"/>
+          <w:lang w:val="it-IT"/>
+        </w:rPr>
+      </w:pPr>
+      <w:r>
+        <w:rPr>
+          <w:rFonts w:ascii="Garamond" w:hAnsi="Garamond"/>
+          <w:lang w:val="it-IT"/>
+        </w:rPr>
+        <w:t xml:space="preserve">Mario si accorge che la quinta lezione selezionata non è corretta, per cui, clicca sulla “X” della quinta riga andando a cancellare l’ultima lezione inserita. In seguito, Mario seleziona nuovamente una nuova lezione andando a cliccare su “Inserisci una nuova lezione” e seleziona nella finestra del file </w:t>
       </w:r>
       <w:proofErr w:type="spellStart"/>
       <w:r>
@@ -4828,7 +4893,7 @@
           <w:rFonts w:ascii="Garamond" w:hAnsi="Garamond"/>
           <w:lang w:val="it-IT"/>
         </w:rPr>
-        <w:t>Introduzione.vid</w:t>
+        <w:t>system</w:t>
       </w:r>
       <w:proofErr w:type="spellEnd"/>
       <w:r>
@@ -4836,7 +4901,22 @@
           <w:rFonts w:ascii="Garamond" w:hAnsi="Garamond"/>
           <w:lang w:val="it-IT"/>
         </w:rPr>
-        <w:t>”, “</w:t>
+        <w:t xml:space="preserve"> il video “fourth.mp4” e, nella riga creata, inserisce il valore “Esempio di discorso in finlandese”. </w:t>
+      </w:r>
+    </w:p>
+    <w:p>
+      <w:pPr>
+        <w:rPr>
+          <w:rFonts w:ascii="Garamond" w:hAnsi="Garamond"/>
+          <w:lang w:val="it-IT"/>
+        </w:rPr>
+      </w:pPr>
+      <w:r>
+        <w:rPr>
+          <w:rFonts w:ascii="Garamond" w:hAnsi="Garamond"/>
+          <w:lang w:val="it-IT"/>
+        </w:rPr>
+        <w:t xml:space="preserve">Inserisce l’immagine di copertina andando a selezionare dal file </w:t>
       </w:r>
       <w:proofErr w:type="spellStart"/>
       <w:r>
@@ -4844,7 +4924,7 @@
           <w:rFonts w:ascii="Garamond" w:hAnsi="Garamond"/>
           <w:lang w:val="it-IT"/>
         </w:rPr>
-        <w:t>first.vid</w:t>
+        <w:t>system</w:t>
       </w:r>
       <w:proofErr w:type="spellEnd"/>
       <w:r>
@@ -4852,68 +4932,6 @@
           <w:rFonts w:ascii="Garamond" w:hAnsi="Garamond"/>
           <w:lang w:val="it-IT"/>
         </w:rPr>
-        <w:t xml:space="preserve">”, “second.mp4”, “third.mp4” e “last.mp4”. In seguito, Mario inserisce nel campo “Nome” della prima lezione “Introduzione al finlandese”, nel secondo campo “Nome” il valore “I sostantivi”, nel terzo campo “Nome” il valore “I verbi”, nel quarto campo “Nome” il valore “Aggettivi”, nel quinto campo “Nome” il valore “Esempio di discorso in finlandese”. </w:t>
-      </w:r>
-    </w:p>
-    <w:p>
-      <w:pPr>
-        <w:rPr>
-          <w:rFonts w:ascii="Garamond" w:hAnsi="Garamond"/>
-          <w:lang w:val="it-IT"/>
-        </w:rPr>
-      </w:pPr>
-      <w:r>
-        <w:rPr>
-          <w:rFonts w:ascii="Garamond" w:hAnsi="Garamond"/>
-          <w:lang w:val="it-IT"/>
-        </w:rPr>
-        <w:t xml:space="preserve">Mario si accorge che la quinta lezione selezionata non è corretta, per cui, clicca sulla “X” della quinta riga andando a cancellare l’ultima lezione inserita. In seguito, Mario seleziona nuovamente una nuova lezione andando a cliccare su “Inserisci una nuova lezione” e seleziona nella finestra del file </w:t>
-      </w:r>
-      <w:proofErr w:type="spellStart"/>
-      <w:r>
-        <w:rPr>
-          <w:rFonts w:ascii="Garamond" w:hAnsi="Garamond"/>
-          <w:lang w:val="it-IT"/>
-        </w:rPr>
-        <w:t>system</w:t>
-      </w:r>
-      <w:proofErr w:type="spellEnd"/>
-      <w:r>
-        <w:rPr>
-          <w:rFonts w:ascii="Garamond" w:hAnsi="Garamond"/>
-          <w:lang w:val="it-IT"/>
-        </w:rPr>
-        <w:t xml:space="preserve"> il video “fourth.mp4” e, nella riga creata, inserisce il valore “Esempio di discorso in finlandese”. </w:t>
-      </w:r>
-    </w:p>
-    <w:p>
-      <w:pPr>
-        <w:rPr>
-          <w:rFonts w:ascii="Garamond" w:hAnsi="Garamond"/>
-          <w:lang w:val="it-IT"/>
-        </w:rPr>
-      </w:pPr>
-      <w:r>
-        <w:rPr>
-          <w:rFonts w:ascii="Garamond" w:hAnsi="Garamond"/>
-          <w:lang w:val="it-IT"/>
-        </w:rPr>
-        <w:t xml:space="preserve">Inserisce l’immagine di copertina andando a selezionare dal file </w:t>
-      </w:r>
-      <w:proofErr w:type="spellStart"/>
-      <w:r>
-        <w:rPr>
-          <w:rFonts w:ascii="Garamond" w:hAnsi="Garamond"/>
-          <w:lang w:val="it-IT"/>
-        </w:rPr>
-        <w:t>system</w:t>
-      </w:r>
-      <w:proofErr w:type="spellEnd"/>
-      <w:r>
-        <w:rPr>
-          <w:rFonts w:ascii="Garamond" w:hAnsi="Garamond"/>
-          <w:lang w:val="it-IT"/>
-        </w:rPr>
         <w:t xml:space="preserve"> l’immagine “img.png” dopo aver cliccato su “Carica file” del campo “Immagine di copertina”. Infine, Mario clicca sul bottone “Conferma” e viene reindirizzato alla sua homepage dove può vedere il corso aggiunto nell’elenco dei corsi da lui tenuti con la scritta “In Attesa” nel campo “Stato”.</w:t>
       </w:r>
     </w:p>
@@ -4929,7 +4947,7 @@
           <w:rFonts w:ascii="Garamond" w:hAnsi="Garamond"/>
           <w:lang w:val="it-IT"/>
         </w:rPr>
-        <w:t>Mario è uno studente iscritto a Youlearn e vuole entrare nel sistema per seguire i corsi a cui è iscritto. Apre il browser, digita “youlearn.it” e viene reindirizzato alla pagina di benvenuto in cui è presente un form a sinistra con vari elementi: un input “E-Mail”, un input “Password”, una selectbox denominata “Login As” per selezionare il tipo del proprio account, una voce “Hai dimenticato la password? Clicca qui!” e un bottone “Accedi”. In seguito, Mario inserisce nelle apposite aree l’e-mail “mario_s97@libero.it”, la password “gth9201”, nella checkbox seleziona l’elemento “Studente” e, infine, clicca sul pulsante “Accedi”. Essendo i dati corretti, viene reindirizzato alla homepage del sistema.</w:t>
+        <w:t>Mario è uno studente iscritto a Youlearn e vuole entrare nel sistema per seguire i corsi a cui è iscritto. Apre il browser, digita “youlearn.it” e viene reindirizzato alla pagina di benvenuto in cui è presente un form a sinistra con vari elementi: un input “E-Mail”, un input “Password”, una voce “Hai dimenticato la password? Clicca qui!” e un bottone “Accedi”. In seguito, Mario inserisce nelle apposite aree l’e-mail “mario_s97@libero.it”, la password “gth9201”, nella checkbox seleziona l’elemento “Studente” e, infine, clicca sul pulsante “Accedi”. Essendo i dati corretti, viene reindirizzato alla homepage del sistema.</w:t>
       </w:r>
     </w:p>
     <w:p>
@@ -5026,6 +5044,32 @@
           <w:lang w:val="it-IT"/>
         </w:rPr>
       </w:pPr>
+    </w:p>
+    <w:p>
+      <w:pPr>
+        <w:rPr>
+          <w:rFonts w:ascii="Garamond" w:hAnsi="Garamond"/>
+          <w:lang w:val="it-IT"/>
+        </w:rPr>
+      </w:pPr>
+    </w:p>
+    <w:p>
+      <w:pPr>
+        <w:rPr>
+          <w:rFonts w:ascii="Garamond" w:hAnsi="Garamond"/>
+          <w:lang w:val="it-IT"/>
+        </w:rPr>
+      </w:pPr>
+    </w:p>
+    <w:p>
+      <w:pPr>
+        <w:rPr>
+          <w:rFonts w:ascii="Garamond" w:hAnsi="Garamond"/>
+          <w:lang w:val="it-IT"/>
+        </w:rPr>
+      </w:pPr>
+      <w:bookmarkStart w:id="2" w:name="_GoBack"/>
+      <w:bookmarkEnd w:id="2"/>
     </w:p>
     <w:p>
       <w:pPr>
@@ -5094,7 +5138,7 @@
           <w:rFonts w:ascii="Garamond" w:hAnsi="Garamond"/>
           <w:lang w:val="it-IT"/>
         </w:rPr>
-        <w:t>Mario è uno studente iscritto a Youlearn e vuole entrare nel sistema per seguire i corsi a cui è iscritto. Apre il browser, digita “youlearn.it” e viene reindirizzato alla pagina di benvenuto in cui è presente un form a sinistra con vari elementi: un input “E-Mail”, un input “Password”, una selectbox denominata “Login As” per selezionare il tipo del proprio account, una voce “Hai dimenticato la password? Clicca qui!” e un bottone “Accedi”. In seguito, Mario inserisce nelle apposite aree l’e-mail “mario_s97@libero.it”, la password “gth9201”, nella checkbox seleziona l’elemento “Studente” e, infine, clicca sul pulsante “Accedi”. Essendo i dati corretti, viene reindirizzato alla homepage del sistema.</w:t>
+        <w:t>Mario è uno studente iscritto a Youlearn e vuole entrare nel sistema per seguire i corsi a cui è iscritto. Apre il browser, digita “youlearn.it” e viene reindirizzato alla pagina di benvenuto in cui è presente un form a sinistra con vari elementi: un input “E-Mail”, un input “Password”, una voce “Hai dimenticato la password? Clicca qui!” e un bottone “Accedi”. In seguito, Mario inserisce nelle apposite aree l’e-mail “mario_s97@libero.it”, la password “gth9201”, nella checkbox seleziona l’elemento “Studente” e, infine, clicca sul pulsante “Accedi”. Essendo i dati corretti, viene reindirizzato alla homepage del sistema.</w:t>
       </w:r>
     </w:p>
     <w:p>
@@ -5691,7 +5735,7 @@
           <w:rFonts w:ascii="Garamond" w:hAnsi="Garamond"/>
           <w:lang w:val="it-IT"/>
         </w:rPr>
-        <w:t>Mario è uno studente iscritto a YouLearn e vuole entrare nel sistema per seguire u corsi a cui è iscritto. Apre il browser, digita “youlearn.it” e viene reindirizzato alla pagina di benvenuto in cui è presente un form. Sinistra con vari elementi: un input “E-Mail”, un input “Password”, una selectbox denominata “Login As” per selezionare il tipo del proprio account, una voce “Hai dimenticato la password? Clicca qui!” e un bottone “Accedi”. In seguito, Mario inserisce nelle apposite aree l’e-mail ‘</w:t>
+        <w:t>Mario è uno studente iscritto a YouLearn e vuole entrare nel sistema per seguire u corsi a cui è iscritto. Apre il browser, digita “youlearn.it” e viene reindirizzato alla pagina di benvenuto in cui è presente un form. Sinistra con vari elementi: un input “E-Mail”, un input “Password”, una voce “Hai dimenticato la password? Clicca qui!” e un bottone “Accedi”. In seguito, Mario inserisce nelle apposite aree l’e-mail ‘</w:t>
       </w:r>
       <w:hyperlink r:id="rId19" w:history="1">
         <w:r>
@@ -6015,16 +6059,7 @@
           <w:rFonts w:ascii="Garamond" w:hAnsi="Garamond"/>
           <w:lang w:val="it-IT"/>
         </w:rPr>
-        <w:t>In</w:t>
-      </w:r>
-      <w:bookmarkStart w:id="2" w:name="_GoBack"/>
-      <w:bookmarkEnd w:id="2"/>
-      <w:r>
-        <w:rPr>
-          <w:rFonts w:ascii="Garamond" w:hAnsi="Garamond"/>
-          <w:lang w:val="it-IT"/>
-        </w:rPr>
-        <w:t>fine, Mario clicca sul secondo risultato cosi da poter visualizzare la pagina del corso e decidere se acquistarlo o meno.</w:t>
+        <w:t>Infine, Mario clicca sul secondo risultato cosi da poter visualizzare la pagina del corso e decidere se acquistarlo o meno.</w:t>
       </w:r>
     </w:p>
     <w:p>
@@ -6121,7 +6156,7 @@
           <w:rFonts w:ascii="Garamond" w:hAnsi="Garamond"/>
           <w:lang w:val="it-IT"/>
         </w:rPr>
-        <w:t>Mario è uno studente iscritto a Youlearn e vuole entrare nel sistema per seguire i corsi a cui è iscritto. Apre il browser, digita “youlearn.it” e viene reindirizzato alla pagina di benvenuto in cui è presente un form a sinistra con vari elementi: un input “E-Mail”, un input “Password”, una selectbox denominata “Login As” per selezionare il tipo del proprio account, una voce “Hai dimenticato la password? Clicca qui!” e un bottone “Accedi”. In seguito, Mario</w:t>
+        <w:t>Mario è uno studente iscritto a Youlearn e vuole entrare nel sistema per seguire i corsi a cui è iscritto. Apre il browser, digita “youlearn.it” e viene reindirizzato alla pagina di benvenuto in cui è presente un form a sinistra con vari elementi: un input “E-Mail”, un input “Password”, una voce “Hai dimenticato la password? Clicca qui!” e un bottone “Accedi”. In seguito, Mario</w:t>
       </w:r>
       <w:r>
         <w:rPr>
@@ -6533,7 +6568,7 @@
           <w:rFonts w:ascii="Garamond" w:hAnsi="Garamond"/>
           <w:lang w:val="it-IT"/>
         </w:rPr>
-        <w:t xml:space="preserve">Pasquale è uno studente iscritto a Youlearn e vuole entrare nel sistema per seguire i corsi a cui è iscritto. Apre il browser, digita “youlearn.it” e viene reindirizzato alla pagina di benvenuto in cui è presente un form a sinistra con vari elementi: un input “E-Mail”, un input “Password”, una selectbox denominata “Login As” per selezionare il tipo del proprio account, una voce “Hai dimenticato la password? Clicca qui!” e un bottone “Accedi”. In seguito, Pasquale inserisce nelle apposite aree l’e-mail “pasqual_1201@libero.it”, la password “sbui12”, nella checkbox seleziona l’elemento “Studente” e, infine, clicca sul pulsante “Accedi”. Essendo i dati corretti, viene reindirizzato alla homepage del sistema organizzata nel modo seguente: </w:t>
+        <w:t xml:space="preserve">Pasquale è uno studente iscritto a Youlearn e vuole entrare nel sistema per seguire i corsi a cui è iscritto. Apre il browser, digita “youlearn.it” e viene reindirizzato alla pagina di benvenuto in cui è presente un form a sinistra con vari elementi: un input “E-Mail”, un input “Password”, una voce “Hai dimenticato la password? Clicca qui!” e un bottone “Accedi”. In seguito, Pasquale inserisce nelle apposite aree l’e-mail “pasqual_1201@libero.it”, la password “sbui12”, nella checkbox seleziona l’elemento “Studente” e, infine, clicca sul pulsante “Accedi”. Essendo i dati corretti, viene reindirizzato alla homepage del sistema organizzata nel modo seguente: </w:t>
       </w:r>
     </w:p>
     <w:p>
@@ -6836,7 +6871,7 @@
           <w:rFonts w:ascii="Garamond" w:hAnsi="Garamond"/>
           <w:lang w:val="it-IT"/>
         </w:rPr>
-        <w:t>Mario apre il browser, digita “youlearn.it” e viene reindirizzato alla pagina di benvenuto in cui è presente un form a sinistra con vari elementi: un input “E-Mail”, un input “Password”, una selectbox denominata “Login As” per selezionare il tipo del proprio account, una voce “Hai dimenticato la password? Clicca qui!” e un bottone “Accedi”. In seguito, Mario inserisce nelle apposite aree l’e-mail “mario_s97@libero.it”, la password “gth9201”, nella checkbox seleziona l’elemento “Studente” e, infine, clicca sul pulsante “Accedi”. Essendo i dati corretti, viene reindirizzato alla homepage del sistema. Mario decide di cambiare la password, quindi clicca su “Modifica Password” e compare sotto il bottone un form testuale con 2 input in cui inserire la nuova password, la conferma della nuova password ed un pulsante “Conferma”.</w:t>
+        <w:t>Mario apre il browser, digita “youlearn.it” e viene reindirizzato alla pagina di benvenuto in cui è presente un form a sinistra con vari elementi: un input “E-Mail”, un input “Password”, una voce “Hai dimenticato la password? Clicca qui!” e un bottone “Accedi”. In seguito, Mario inserisce nelle apposite aree l’e-mail “mario_s97@libero.it”, la password “gth9201”, nella checkbox seleziona l’elemento “Studente” e, infine, clicca sul pulsante “Accedi”. Essendo i dati corretti, viene reindirizzato alla homepage del sistema. Mario decide di cambiare la password, quindi clicca su “Modifica Password” e compare sotto il bottone un form testuale con 2 input in cui inserire la nuova password, la conferma della nuova password ed un pulsante “Conferma”.</w:t>
       </w:r>
     </w:p>
     <w:p>
@@ -6851,22 +6886,22 @@
           <w:rFonts w:ascii="Garamond" w:hAnsi="Garamond"/>
           <w:lang w:val="it-IT"/>
         </w:rPr>
+        <w:t>Inserisce la nuova password in entrambi gli input e clicca quindi su “Conferma” facendo scomparire il form di modifica e far comparire il messaggio “Modifica della password avvenuta con successo” in cima alla pagina.</w:t>
+      </w:r>
+    </w:p>
+    <w:p>
+      <w:pPr>
+        <w:pStyle w:val="TOCHeading"/>
+        <w:rPr>
+          <w:lang w:val="it-IT"/>
+        </w:rPr>
+      </w:pPr>
+      <w:bookmarkStart w:id="3" w:name="_Toc433975260"/>
+      <w:r>
+        <w:rPr>
+          <w:lang w:val="it-IT"/>
+        </w:rPr>
         <w:lastRenderedPageBreak/>
-        <w:t>Inserisce la nuova password in entrambi gli input e clicca quindi su “Conferma” facendo scomparire il form di modifica e far comparire il messaggio “Modifica della password avvenuta con successo” in cima alla pagina.</w:t>
-      </w:r>
-    </w:p>
-    <w:p>
-      <w:pPr>
-        <w:pStyle w:val="TOCHeading"/>
-        <w:rPr>
-          <w:lang w:val="it-IT"/>
-        </w:rPr>
-      </w:pPr>
-      <w:bookmarkStart w:id="3" w:name="_Toc433975260"/>
-      <w:r>
-        <w:rPr>
-          <w:lang w:val="it-IT"/>
-        </w:rPr>
         <w:t>4</w:t>
       </w:r>
       <w:r>
@@ -7511,36 +7546,36 @@
           <w:rFonts w:cs="Calibri"/>
           <w:lang w:val="it-IT"/>
         </w:rPr>
+        <w:tab/>
+      </w:r>
+      <w:r>
+        <w:rPr>
+          <w:rFonts w:cs="Calibri"/>
+          <w:lang w:val="it-IT"/>
+        </w:rPr>
+        <w:sym w:font="Symbol" w:char="F0B7"/>
+      </w:r>
+      <w:r>
+        <w:rPr>
+          <w:rFonts w:cs="Calibri"/>
+          <w:lang w:val="it-IT"/>
+        </w:rPr>
+        <w:t xml:space="preserve"> Ricercare un corso</w:t>
+      </w:r>
+    </w:p>
+    <w:p>
+      <w:pPr>
+        <w:rPr>
+          <w:rFonts w:cs="Calibri"/>
+          <w:lang w:val="it-IT"/>
+        </w:rPr>
+      </w:pPr>
+      <w:r>
+        <w:rPr>
+          <w:rFonts w:cs="Calibri"/>
+          <w:lang w:val="it-IT"/>
+        </w:rPr>
         <w:lastRenderedPageBreak/>
-        <w:tab/>
-      </w:r>
-      <w:r>
-        <w:rPr>
-          <w:rFonts w:cs="Calibri"/>
-          <w:lang w:val="it-IT"/>
-        </w:rPr>
-        <w:sym w:font="Symbol" w:char="F0B7"/>
-      </w:r>
-      <w:r>
-        <w:rPr>
-          <w:rFonts w:cs="Calibri"/>
-          <w:lang w:val="it-IT"/>
-        </w:rPr>
-        <w:t xml:space="preserve"> Ricercare un corso</w:t>
-      </w:r>
-    </w:p>
-    <w:p>
-      <w:pPr>
-        <w:rPr>
-          <w:rFonts w:cs="Calibri"/>
-          <w:lang w:val="it-IT"/>
-        </w:rPr>
-      </w:pPr>
-      <w:r>
-        <w:rPr>
-          <w:rFonts w:cs="Calibri"/>
-          <w:lang w:val="it-IT"/>
-        </w:rPr>
         <w:tab/>
       </w:r>
       <w:r>
@@ -12689,7 +12724,7 @@
 </file>
 
 <file path=customXml/itemProps3.xml><?xml version="1.0" encoding="utf-8"?>
-<ds:datastoreItem xmlns:ds="http://schemas.openxmlformats.org/officeDocument/2006/customXml" ds:itemID="{759C1F01-9F1B-9241-92D4-29490144854A}">
+<ds:datastoreItem xmlns:ds="http://schemas.openxmlformats.org/officeDocument/2006/customXml" ds:itemID="{3575CF8C-D97E-784C-A740-FB32BCE478AA}">
   <ds:schemaRefs>
     <ds:schemaRef ds:uri="http://schemas.openxmlformats.org/officeDocument/2006/bibliography"/>
   </ds:schemaRefs>

</xml_diff>

<commit_message>
Inserimento elementi RAD 1/3
</commit_message>
<xml_diff>
--- a/Internal Work Product/Documenti Ufficiali/PS_YouLearn.docx
+++ b/Internal Work Product/Documenti Ufficiali/PS_YouLearn.docx
@@ -405,7 +405,11 @@
               </mc:Choice>
               <mc:Fallback>
                 <w:pict>
-                  <v:shape w14:anchorId="089F89EC" id="Casella di testo 1" o:spid="_x0000_s1027" type="#_x0000_t202" alt="Casella di testo in cui sono visualizzate le informazioni sul contatto della società" style="position:absolute;margin-left:416.8pt;margin-top:0;width:468pt;height:48.95pt;z-index:251661312;visibility:visible;mso-wrap-style:square;mso-width-percent:1000;mso-height-percent:0;mso-wrap-distance-left:9pt;mso-wrap-distance-top:0;mso-wrap-distance-right:9pt;mso-wrap-distance-bottom:0;mso-position-horizontal:right;mso-position-horizontal-relative:margin;mso-position-vertical:bottom;mso-position-vertical-relative:margin;mso-width-percent:1000;mso-height-percent:0;mso-width-relative:margin;mso-height-relative:margin;v-text-anchor:middle" o:gfxdata="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" fillcolor="#0070c0" stroked="f" strokeweight=".5pt">
+                  <v:shapetype w14:anchorId="089F89EC" id="_x0000_t202" coordsize="21600,21600" o:spt="202" path="m,l,21600r21600,l21600,xe">
+                    <v:stroke joinstyle="miter"/>
+                    <v:path gradientshapeok="t" o:connecttype="rect"/>
+                  </v:shapetype>
+                  <v:shape id="Casella di testo 1" o:spid="_x0000_s1027" type="#_x0000_t202" alt="Casella di testo in cui sono visualizzate le informazioni sul contatto della società" style="position:absolute;margin-left:416.8pt;margin-top:0;width:468pt;height:48.95pt;z-index:251661312;visibility:visible;mso-wrap-style:square;mso-width-percent:1000;mso-height-percent:0;mso-wrap-distance-left:9pt;mso-wrap-distance-top:0;mso-wrap-distance-right:9pt;mso-wrap-distance-bottom:0;mso-position-horizontal:right;mso-position-horizontal-relative:margin;mso-position-vertical:bottom;mso-position-vertical-relative:margin;mso-width-percent:1000;mso-height-percent:0;mso-width-relative:margin;mso-height-relative:margin;v-text-anchor:middle" o:gfxdata="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" fillcolor="#0070c0" stroked="f" strokeweight=".5pt">
                     <v:textbox inset="12.96pt,0,12.96pt,0">
                       <w:txbxContent>
                         <w:tbl>
@@ -4071,6 +4075,14 @@
           <w:lang w:val="it-IT"/>
         </w:rPr>
       </w:pPr>
+    </w:p>
+    <w:p>
+      <w:pPr>
+        <w:rPr>
+          <w:rFonts w:ascii="Garamond" w:hAnsi="Garamond"/>
+          <w:lang w:val="it-IT"/>
+        </w:rPr>
+      </w:pPr>
       <w:r>
         <w:rPr>
           <w:rFonts w:ascii="Garamond" w:hAnsi="Garamond"/>
@@ -4265,6 +4277,7 @@
           <w:rFonts w:ascii="Garamond" w:hAnsi="Garamond"/>
           <w:noProof/>
         </w:rPr>
+        <w:lastRenderedPageBreak/>
         <w:drawing>
           <wp:anchor distT="0" distB="0" distL="114300" distR="114300" simplePos="0" relativeHeight="251670528" behindDoc="0" locked="0" layoutInCell="1" allowOverlap="1" wp14:anchorId="09DF4671" wp14:editId="0A5F5600">
             <wp:simplePos x="0" y="0"/>
@@ -4624,6 +4637,7 @@
           <w:rFonts w:cs="Calibri"/>
           <w:lang w:val="it-IT"/>
         </w:rPr>
+        <w:lastRenderedPageBreak/>
         <w:t>Di seguito illustriamo gli scenari principali del docente.</w:t>
       </w:r>
     </w:p>
@@ -4642,7 +4656,6 @@
           <w:sz w:val="28"/>
           <w:szCs w:val="28"/>
         </w:rPr>
-        <w:lastRenderedPageBreak/>
         <w:sym w:font="Symbol" w:char="F0B7"/>
       </w:r>
       <w:r>
@@ -4862,7 +4875,7 @@
           <w:rFonts w:ascii="Garamond" w:hAnsi="Garamond"/>
           <w:lang w:val="it-IT"/>
         </w:rPr>
-        <w:t xml:space="preserve">”, “second.mp4”, “third.mp4” e “last.mp4”. In seguito, Mario inserisce nel campo “Nome” della prima lezione “Introduzione al finlandese”, nel secondo campo “Nome” il valore “I sostantivi”, nel terzo campo “Nome” il valore “I verbi”, nel </w:t>
+        <w:t xml:space="preserve">”, “second.mp4”, </w:t>
       </w:r>
       <w:r>
         <w:rPr>
@@ -4870,7 +4883,7 @@
           <w:lang w:val="it-IT"/>
         </w:rPr>
         <w:lastRenderedPageBreak/>
-        <w:t xml:space="preserve">quarto campo “Nome” il valore “Aggettivi”, nel quinto campo “Nome” il valore “Esempio di discorso in finlandese”. </w:t>
+        <w:t xml:space="preserve">“third.mp4” e “last.mp4”. In seguito, Mario inserisce nel campo “Nome” della prima lezione “Introduzione al finlandese”, nel secondo campo “Nome” il valore “I sostantivi”, nel terzo campo “Nome” il valore “I verbi”, nel quarto campo “Nome” il valore “Aggettivi”, nel quinto campo “Nome” il valore “Esempio di discorso in finlandese”. </w:t>
       </w:r>
     </w:p>
     <w:p>
@@ -5068,8 +5081,6 @@
           <w:lang w:val="it-IT"/>
         </w:rPr>
       </w:pPr>
-      <w:bookmarkStart w:id="2" w:name="_GoBack"/>
-      <w:bookmarkEnd w:id="2"/>
     </w:p>
     <w:p>
       <w:pPr>
@@ -5086,7 +5097,6 @@
           <w:sz w:val="28"/>
           <w:szCs w:val="28"/>
         </w:rPr>
-        <w:lastRenderedPageBreak/>
         <w:sym w:font="Symbol" w:char="F0B7"/>
       </w:r>
       <w:r>
@@ -5349,7 +5359,7 @@
           <w:rFonts w:ascii="Garamond" w:hAnsi="Garamond"/>
           <w:lang w:val="it-IT"/>
         </w:rPr>
-        <w:t xml:space="preserve">Mario scende nei commenti e trova quello di uno studente di nome “Pasquale” che scrive “Non ho capito bene cosa ha detto il docente alla fine del video”. Mario decide di inserire un commento per specificare questa informazione e clicca sul campo testuale del commento e lo compila scrivendo “Molti non hanno capito cosa ho detto nella parte finale della lezione poiché ho avuto un problema con il microfono, ciò che mi stavo riferendo è che bisogna stare </w:t>
+        <w:t xml:space="preserve">Mario scende nei commenti e trova quello di uno studente di nome “Pasquale” che scrive “Non ho capito bene cosa ha detto il docente alla fine del video”. Mario decide di inserire un commento per specificare questa informazione e clicca sul campo testuale del commento e lo compila scrivendo “Molti non hanno capito cosa ho detto nella parte </w:t>
       </w:r>
       <w:r>
         <w:rPr>
@@ -5357,7 +5367,7 @@
           <w:lang w:val="it-IT"/>
         </w:rPr>
         <w:lastRenderedPageBreak/>
-        <w:t>molto attenti nella prossima lezione poiché sarà alla base di quelle successive”. Infine, preme il tasto “Aggiungi Commento” aggiungendo il commento in cima alla lista dei messaggi</w:t>
+        <w:t>finale della lezione poiché ho avuto un problema con il microfono, ciò che mi stavo riferendo è che bisogna stare molto attenti nella prossima lezione poiché sarà alla base di quelle successive”. Infine, preme il tasto “Aggiungi Commento” aggiungendo il commento in cima alla lista dei messaggi</w:t>
       </w:r>
     </w:p>
     <w:p>
@@ -6896,7 +6906,7 @@
           <w:lang w:val="it-IT"/>
         </w:rPr>
       </w:pPr>
-      <w:bookmarkStart w:id="3" w:name="_Toc433975260"/>
+      <w:bookmarkStart w:id="2" w:name="_Toc433975260"/>
       <w:r>
         <w:rPr>
           <w:lang w:val="it-IT"/>
@@ -6910,12 +6920,20 @@
         </w:rPr>
         <w:t xml:space="preserve">. </w:t>
       </w:r>
+      <w:bookmarkEnd w:id="2"/>
+      <w:r>
+        <w:rPr>
+          <w:lang w:val="it-IT"/>
+        </w:rPr>
+        <w:t xml:space="preserve">Requisiti </w:t>
+      </w:r>
+      <w:bookmarkStart w:id="3" w:name="_GoBack"/>
       <w:bookmarkEnd w:id="3"/>
       <w:r>
         <w:rPr>
           <w:lang w:val="it-IT"/>
         </w:rPr>
-        <w:t>Requisiti Funzionali</w:t>
+        <w:t>Funzionali</w:t>
       </w:r>
     </w:p>
     <w:p>
@@ -7143,6 +7161,35 @@
           <w:lang w:val="it-IT"/>
         </w:rPr>
         <w:t xml:space="preserve"> Modificare la password dell’account</w:t>
+      </w:r>
+    </w:p>
+    <w:p>
+      <w:pPr>
+        <w:rPr>
+          <w:rFonts w:cs="Calibri"/>
+          <w:lang w:val="it-IT"/>
+        </w:rPr>
+      </w:pPr>
+      <w:r>
+        <w:rPr>
+          <w:rFonts w:cs="Calibri"/>
+          <w:lang w:val="it-IT"/>
+        </w:rPr>
+        <w:tab/>
+      </w:r>
+      <w:r>
+        <w:rPr>
+          <w:rFonts w:cs="Calibri"/>
+          <w:lang w:val="it-IT"/>
+        </w:rPr>
+        <w:sym w:font="Symbol" w:char="F0B7"/>
+      </w:r>
+      <w:r>
+        <w:rPr>
+          <w:rFonts w:cs="Calibri"/>
+          <w:lang w:val="it-IT"/>
+        </w:rPr>
+        <w:t xml:space="preserve"> Confermare la propria e-mail</w:t>
       </w:r>
     </w:p>
     <w:p>
@@ -7546,6 +7593,7 @@
           <w:rFonts w:cs="Calibri"/>
           <w:lang w:val="it-IT"/>
         </w:rPr>
+        <w:lastRenderedPageBreak/>
         <w:tab/>
       </w:r>
       <w:r>
@@ -7575,7 +7623,6 @@
           <w:rFonts w:cs="Calibri"/>
           <w:lang w:val="it-IT"/>
         </w:rPr>
-        <w:lastRenderedPageBreak/>
         <w:tab/>
       </w:r>
       <w:r>
@@ -12724,7 +12771,7 @@
 </file>
 
 <file path=customXml/itemProps3.xml><?xml version="1.0" encoding="utf-8"?>
-<ds:datastoreItem xmlns:ds="http://schemas.openxmlformats.org/officeDocument/2006/customXml" ds:itemID="{3575CF8C-D97E-784C-A740-FB32BCE478AA}">
+<ds:datastoreItem xmlns:ds="http://schemas.openxmlformats.org/officeDocument/2006/customXml" ds:itemID="{CE23F901-84FB-2548-8451-B8DB15A24FFE}">
   <ds:schemaRefs>
     <ds:schemaRef ds:uri="http://schemas.openxmlformats.org/officeDocument/2006/bibliography"/>
   </ds:schemaRefs>

</xml_diff>